<commit_message>
updated report further and moved some diagrams around
</commit_message>
<xml_diff>
--- a/Documentation/RSSTP_Report.docx
+++ b/Documentation/RSSTP_Report.docx
@@ -269,8 +269,16 @@
               <w:rPr>
                 <w:lang w:val="en-GB"/>
               </w:rPr>
-              <w:t>Khalil Chakal</w:t>
-            </w:r>
+              <w:t xml:space="preserve">Khalil </w:t>
+            </w:r>
+            <w:proofErr w:type="spellStart"/>
+            <w:r>
+              <w:rPr>
+                <w:lang w:val="en-GB"/>
+              </w:rPr>
+              <w:t>Chakal</w:t>
+            </w:r>
+            <w:proofErr w:type="spellEnd"/>
           </w:p>
         </w:tc>
         <w:tc>
@@ -306,8 +314,16 @@
               <w:rPr>
                 <w:lang w:val="en-GB"/>
               </w:rPr>
-              <w:t>Mourad Boulfrad</w:t>
-            </w:r>
+              <w:t xml:space="preserve">Mourad </w:t>
+            </w:r>
+            <w:proofErr w:type="spellStart"/>
+            <w:r>
+              <w:rPr>
+                <w:lang w:val="en-GB"/>
+              </w:rPr>
+              <w:t>Boulfrad</w:t>
+            </w:r>
+            <w:proofErr w:type="spellEnd"/>
           </w:p>
         </w:tc>
         <w:tc>
@@ -417,16 +433,10 @@
     </w:p>
     <w:p>
       <w:pPr>
-        <w:pStyle w:val="Heading1"/>
-        <w:rPr>
-          <w:lang w:val="en-GB"/>
-        </w:rPr>
-      </w:pPr>
-      <w:bookmarkStart w:id="0" w:name="_Toc116383155"/>
-      <w:r>
-        <w:rPr>
-          <w:lang w:val="en-GB"/>
-        </w:rPr>
+        <w:pStyle w:val="HeadingNoNum"/>
+      </w:pPr>
+      <w:bookmarkStart w:id="0" w:name="_Toc117523399"/>
+      <w:r>
         <w:t>Executive abstract</w:t>
       </w:r>
       <w:bookmarkEnd w:id="0"/>
@@ -499,13 +509,12 @@
           <w:pPr>
             <w:pStyle w:val="TOC1"/>
             <w:tabs>
-              <w:tab w:val="left" w:pos="440"/>
               <w:tab w:val="right" w:leader="dot" w:pos="9016"/>
             </w:tabs>
             <w:rPr>
               <w:rFonts w:eastAsiaTheme="minorEastAsia"/>
               <w:noProof/>
-              <w:lang w:eastAsia="en-NL"/>
+              <w:lang w:val="en-NL" w:eastAsia="en-NL"/>
             </w:rPr>
           </w:pPr>
           <w:r>
@@ -526,30 +535,83 @@
             </w:rPr>
             <w:fldChar w:fldCharType="separate"/>
           </w:r>
-          <w:hyperlink w:anchor="_Toc116383155" w:history="1">
+          <w:hyperlink w:anchor="_Toc117523399" w:history="1">
             <w:r>
               <w:rPr>
                 <w:rStyle w:val="Hyperlink"/>
                 <w:noProof/>
-                <w:lang w:val="en-GB"/>
-              </w:rPr>
-              <w:t>1</w:t>
-            </w:r>
-            <w:r>
-              <w:rPr>
-                <w:rFonts w:eastAsiaTheme="minorEastAsia"/>
-                <w:noProof/>
-                <w:lang w:eastAsia="en-NL"/>
+              </w:rPr>
+              <w:t>Executive abstract</w:t>
+            </w:r>
+            <w:r>
+              <w:rPr>
+                <w:noProof/>
+                <w:webHidden/>
               </w:rPr>
               <w:tab/>
             </w:r>
             <w:r>
               <w:rPr>
+                <w:noProof/>
+                <w:webHidden/>
+              </w:rPr>
+              <w:fldChar w:fldCharType="begin"/>
+            </w:r>
+            <w:r>
+              <w:rPr>
+                <w:noProof/>
+                <w:webHidden/>
+              </w:rPr>
+              <w:instrText xml:space="preserve"> PAGEREF _Toc117523399 \h </w:instrText>
+            </w:r>
+            <w:r>
+              <w:rPr>
+                <w:noProof/>
+                <w:webHidden/>
+              </w:rPr>
+            </w:r>
+            <w:r>
+              <w:rPr>
+                <w:noProof/>
+                <w:webHidden/>
+              </w:rPr>
+              <w:fldChar w:fldCharType="separate"/>
+            </w:r>
+            <w:r>
+              <w:rPr>
+                <w:noProof/>
+                <w:webHidden/>
+              </w:rPr>
+              <w:t>2</w:t>
+            </w:r>
+            <w:r>
+              <w:rPr>
+                <w:noProof/>
+                <w:webHidden/>
+              </w:rPr>
+              <w:fldChar w:fldCharType="end"/>
+            </w:r>
+          </w:hyperlink>
+        </w:p>
+        <w:p>
+          <w:pPr>
+            <w:pStyle w:val="TOC1"/>
+            <w:tabs>
+              <w:tab w:val="right" w:leader="dot" w:pos="9016"/>
+            </w:tabs>
+            <w:rPr>
+              <w:rFonts w:eastAsiaTheme="minorEastAsia"/>
+              <w:noProof/>
+              <w:lang w:val="en-NL" w:eastAsia="en-NL"/>
+            </w:rPr>
+          </w:pPr>
+          <w:hyperlink w:anchor="_Toc117523400" w:history="1">
+            <w:r>
+              <w:rPr>
                 <w:rStyle w:val="Hyperlink"/>
                 <w:noProof/>
-                <w:lang w:val="en-GB"/>
-              </w:rPr>
-              <w:t>Executive abstract</w:t>
+              </w:rPr>
+              <w:t>Acronyms and Definitions</w:t>
             </w:r>
             <w:r>
               <w:rPr>
@@ -570,7 +632,7 @@
                 <w:noProof/>
                 <w:webHidden/>
               </w:rPr>
-              <w:instrText xml:space="preserve"> PAGEREF _Toc116383155 \h </w:instrText>
+              <w:instrText xml:space="preserve"> PAGEREF _Toc117523400 \h </w:instrText>
             </w:r>
             <w:r>
               <w:rPr>
@@ -590,7 +652,7 @@
                 <w:noProof/>
                 <w:webHidden/>
               </w:rPr>
-              <w:t>2</w:t>
+              <w:t>4</w:t>
             </w:r>
             <w:r>
               <w:rPr>
@@ -611,23 +673,23 @@
             <w:rPr>
               <w:rFonts w:eastAsiaTheme="minorEastAsia"/>
               <w:noProof/>
-              <w:lang w:eastAsia="en-NL"/>
+              <w:lang w:val="en-NL" w:eastAsia="en-NL"/>
             </w:rPr>
           </w:pPr>
-          <w:hyperlink w:anchor="_Toc116383156" w:history="1">
+          <w:hyperlink w:anchor="_Toc117523401" w:history="1">
             <w:r>
               <w:rPr>
                 <w:rStyle w:val="Hyperlink"/>
                 <w:noProof/>
                 <w:lang w:val="en-GB"/>
               </w:rPr>
-              <w:t>2</w:t>
+              <w:t>1</w:t>
             </w:r>
             <w:r>
               <w:rPr>
                 <w:rFonts w:eastAsiaTheme="minorEastAsia"/>
                 <w:noProof/>
-                <w:lang w:eastAsia="en-NL"/>
+                <w:lang w:val="en-NL" w:eastAsia="en-NL"/>
               </w:rPr>
               <w:tab/>
             </w:r>
@@ -658,7 +720,7 @@
                 <w:noProof/>
                 <w:webHidden/>
               </w:rPr>
-              <w:instrText xml:space="preserve"> PAGEREF _Toc116383156 \h </w:instrText>
+              <w:instrText xml:space="preserve"> PAGEREF _Toc117523401 \h </w:instrText>
             </w:r>
             <w:r>
               <w:rPr>
@@ -699,23 +761,23 @@
             <w:rPr>
               <w:rFonts w:eastAsiaTheme="minorEastAsia"/>
               <w:noProof/>
-              <w:lang w:eastAsia="en-NL"/>
+              <w:lang w:val="en-NL" w:eastAsia="en-NL"/>
             </w:rPr>
           </w:pPr>
-          <w:hyperlink w:anchor="_Toc116383157" w:history="1">
+          <w:hyperlink w:anchor="_Toc117523402" w:history="1">
             <w:r>
               <w:rPr>
                 <w:rStyle w:val="Hyperlink"/>
                 <w:noProof/>
                 <w:lang w:val="en-GB"/>
               </w:rPr>
-              <w:t>3</w:t>
+              <w:t>2</w:t>
             </w:r>
             <w:r>
               <w:rPr>
                 <w:rFonts w:eastAsiaTheme="minorEastAsia"/>
                 <w:noProof/>
-                <w:lang w:eastAsia="en-NL"/>
+                <w:lang w:val="en-NL" w:eastAsia="en-NL"/>
               </w:rPr>
               <w:tab/>
             </w:r>
@@ -746,7 +808,7 @@
                 <w:noProof/>
                 <w:webHidden/>
               </w:rPr>
-              <w:instrText xml:space="preserve"> PAGEREF _Toc116383157 \h </w:instrText>
+              <w:instrText xml:space="preserve"> PAGEREF _Toc117523402 \h </w:instrText>
             </w:r>
             <w:r>
               <w:rPr>
@@ -787,23 +849,23 @@
             <w:rPr>
               <w:rFonts w:eastAsiaTheme="minorEastAsia"/>
               <w:noProof/>
-              <w:lang w:eastAsia="en-NL"/>
+              <w:lang w:val="en-NL" w:eastAsia="en-NL"/>
             </w:rPr>
           </w:pPr>
-          <w:hyperlink w:anchor="_Toc116383158" w:history="1">
+          <w:hyperlink w:anchor="_Toc117523403" w:history="1">
             <w:r>
               <w:rPr>
                 <w:rStyle w:val="Hyperlink"/>
                 <w:noProof/>
                 <w:lang w:val="en-GB"/>
               </w:rPr>
-              <w:t>4</w:t>
+              <w:t>3</w:t>
             </w:r>
             <w:r>
               <w:rPr>
                 <w:rFonts w:eastAsiaTheme="minorEastAsia"/>
                 <w:noProof/>
-                <w:lang w:eastAsia="en-NL"/>
+                <w:lang w:val="en-NL" w:eastAsia="en-NL"/>
               </w:rPr>
               <w:tab/>
             </w:r>
@@ -813,7 +875,7 @@
                 <w:noProof/>
                 <w:lang w:val="en-GB"/>
               </w:rPr>
-              <w:t>Acronyms and Definitions</w:t>
+              <w:t>Project description</w:t>
             </w:r>
             <w:r>
               <w:rPr>
@@ -834,7 +896,7 @@
                 <w:noProof/>
                 <w:webHidden/>
               </w:rPr>
-              <w:instrText xml:space="preserve"> PAGEREF _Toc116383158 \h </w:instrText>
+              <w:instrText xml:space="preserve"> PAGEREF _Toc117523403 \h </w:instrText>
             </w:r>
             <w:r>
               <w:rPr>
@@ -875,22 +937,23 @@
             <w:rPr>
               <w:rFonts w:eastAsiaTheme="minorEastAsia"/>
               <w:noProof/>
-              <w:lang w:eastAsia="en-NL"/>
+              <w:lang w:val="en-NL" w:eastAsia="en-NL"/>
             </w:rPr>
           </w:pPr>
-          <w:hyperlink w:anchor="_Toc116383159" w:history="1">
+          <w:hyperlink w:anchor="_Toc117523404" w:history="1">
             <w:r>
               <w:rPr>
                 <w:rStyle w:val="Hyperlink"/>
                 <w:noProof/>
-              </w:rPr>
-              <w:t>5</w:t>
+                <w:lang w:val="en-GB"/>
+              </w:rPr>
+              <w:t>4</w:t>
             </w:r>
             <w:r>
               <w:rPr>
                 <w:rFonts w:eastAsiaTheme="minorEastAsia"/>
                 <w:noProof/>
-                <w:lang w:eastAsia="en-NL"/>
+                <w:lang w:val="en-NL" w:eastAsia="en-NL"/>
               </w:rPr>
               <w:tab/>
             </w:r>
@@ -898,8 +961,9 @@
               <w:rPr>
                 <w:rStyle w:val="Hyperlink"/>
                 <w:noProof/>
-              </w:rPr>
-              <w:t>References</w:t>
+                <w:lang w:val="en-GB"/>
+              </w:rPr>
+              <w:t>Realised requirements</w:t>
             </w:r>
             <w:r>
               <w:rPr>
@@ -920,7 +984,183 @@
                 <w:noProof/>
                 <w:webHidden/>
               </w:rPr>
-              <w:instrText xml:space="preserve"> PAGEREF _Toc116383159 \h </w:instrText>
+              <w:instrText xml:space="preserve"> PAGEREF _Toc117523404 \h </w:instrText>
+            </w:r>
+            <w:r>
+              <w:rPr>
+                <w:noProof/>
+                <w:webHidden/>
+              </w:rPr>
+            </w:r>
+            <w:r>
+              <w:rPr>
+                <w:noProof/>
+                <w:webHidden/>
+              </w:rPr>
+              <w:fldChar w:fldCharType="separate"/>
+            </w:r>
+            <w:r>
+              <w:rPr>
+                <w:noProof/>
+                <w:webHidden/>
+              </w:rPr>
+              <w:t>4</w:t>
+            </w:r>
+            <w:r>
+              <w:rPr>
+                <w:noProof/>
+                <w:webHidden/>
+              </w:rPr>
+              <w:fldChar w:fldCharType="end"/>
+            </w:r>
+          </w:hyperlink>
+        </w:p>
+        <w:p>
+          <w:pPr>
+            <w:pStyle w:val="TOC2"/>
+            <w:tabs>
+              <w:tab w:val="left" w:pos="880"/>
+              <w:tab w:val="right" w:leader="dot" w:pos="9016"/>
+            </w:tabs>
+            <w:rPr>
+              <w:rFonts w:eastAsiaTheme="minorEastAsia"/>
+              <w:noProof/>
+              <w:lang w:val="en-NL" w:eastAsia="en-NL"/>
+            </w:rPr>
+          </w:pPr>
+          <w:hyperlink w:anchor="_Toc117523405" w:history="1">
+            <w:r>
+              <w:rPr>
+                <w:rStyle w:val="Hyperlink"/>
+                <w:noProof/>
+                <w:lang w:val="en-GB"/>
+              </w:rPr>
+              <w:t>4.1</w:t>
+            </w:r>
+            <w:r>
+              <w:rPr>
+                <w:rFonts w:eastAsiaTheme="minorEastAsia"/>
+                <w:noProof/>
+                <w:lang w:val="en-NL" w:eastAsia="en-NL"/>
+              </w:rPr>
+              <w:tab/>
+            </w:r>
+            <w:r>
+              <w:rPr>
+                <w:rStyle w:val="Hyperlink"/>
+                <w:noProof/>
+                <w:lang w:val="en-GB"/>
+              </w:rPr>
+              <w:t>Internal logic</w:t>
+            </w:r>
+            <w:r>
+              <w:rPr>
+                <w:noProof/>
+                <w:webHidden/>
+              </w:rPr>
+              <w:tab/>
+            </w:r>
+            <w:r>
+              <w:rPr>
+                <w:noProof/>
+                <w:webHidden/>
+              </w:rPr>
+              <w:fldChar w:fldCharType="begin"/>
+            </w:r>
+            <w:r>
+              <w:rPr>
+                <w:noProof/>
+                <w:webHidden/>
+              </w:rPr>
+              <w:instrText xml:space="preserve"> PAGEREF _Toc117523405 \h </w:instrText>
+            </w:r>
+            <w:r>
+              <w:rPr>
+                <w:noProof/>
+                <w:webHidden/>
+              </w:rPr>
+            </w:r>
+            <w:r>
+              <w:rPr>
+                <w:noProof/>
+                <w:webHidden/>
+              </w:rPr>
+              <w:fldChar w:fldCharType="separate"/>
+            </w:r>
+            <w:r>
+              <w:rPr>
+                <w:noProof/>
+                <w:webHidden/>
+              </w:rPr>
+              <w:t>4</w:t>
+            </w:r>
+            <w:r>
+              <w:rPr>
+                <w:noProof/>
+                <w:webHidden/>
+              </w:rPr>
+              <w:fldChar w:fldCharType="end"/>
+            </w:r>
+          </w:hyperlink>
+        </w:p>
+        <w:p>
+          <w:pPr>
+            <w:pStyle w:val="TOC2"/>
+            <w:tabs>
+              <w:tab w:val="left" w:pos="880"/>
+              <w:tab w:val="right" w:leader="dot" w:pos="9016"/>
+            </w:tabs>
+            <w:rPr>
+              <w:rFonts w:eastAsiaTheme="minorEastAsia"/>
+              <w:noProof/>
+              <w:lang w:val="en-NL" w:eastAsia="en-NL"/>
+            </w:rPr>
+          </w:pPr>
+          <w:hyperlink w:anchor="_Toc117523406" w:history="1">
+            <w:r>
+              <w:rPr>
+                <w:rStyle w:val="Hyperlink"/>
+                <w:noProof/>
+                <w:lang w:val="en-GB"/>
+              </w:rPr>
+              <w:t>4.2</w:t>
+            </w:r>
+            <w:r>
+              <w:rPr>
+                <w:rFonts w:eastAsiaTheme="minorEastAsia"/>
+                <w:noProof/>
+                <w:lang w:val="en-NL" w:eastAsia="en-NL"/>
+              </w:rPr>
+              <w:tab/>
+            </w:r>
+            <w:r>
+              <w:rPr>
+                <w:rStyle w:val="Hyperlink"/>
+                <w:noProof/>
+                <w:lang w:val="en-GB"/>
+              </w:rPr>
+              <w:t>External logic</w:t>
+            </w:r>
+            <w:r>
+              <w:rPr>
+                <w:noProof/>
+                <w:webHidden/>
+              </w:rPr>
+              <w:tab/>
+            </w:r>
+            <w:r>
+              <w:rPr>
+                <w:noProof/>
+                <w:webHidden/>
+              </w:rPr>
+              <w:fldChar w:fldCharType="begin"/>
+            </w:r>
+            <w:r>
+              <w:rPr>
+                <w:noProof/>
+                <w:webHidden/>
+              </w:rPr>
+              <w:instrText xml:space="preserve"> PAGEREF _Toc117523406 \h </w:instrText>
             </w:r>
             <w:r>
               <w:rPr>
@@ -961,23 +1201,23 @@
             <w:rPr>
               <w:rFonts w:eastAsiaTheme="minorEastAsia"/>
               <w:noProof/>
-              <w:lang w:eastAsia="en-NL"/>
+              <w:lang w:val="en-NL" w:eastAsia="en-NL"/>
             </w:rPr>
           </w:pPr>
-          <w:hyperlink w:anchor="_Toc116383160" w:history="1">
+          <w:hyperlink w:anchor="_Toc117523407" w:history="1">
             <w:r>
               <w:rPr>
                 <w:rStyle w:val="Hyperlink"/>
                 <w:noProof/>
                 <w:lang w:val="en-GB"/>
               </w:rPr>
-              <w:t>6</w:t>
+              <w:t>5</w:t>
             </w:r>
             <w:r>
               <w:rPr>
                 <w:rFonts w:eastAsiaTheme="minorEastAsia"/>
                 <w:noProof/>
-                <w:lang w:eastAsia="en-NL"/>
+                <w:lang w:val="en-NL" w:eastAsia="en-NL"/>
               </w:rPr>
               <w:tab/>
             </w:r>
@@ -987,7 +1227,7 @@
                 <w:noProof/>
                 <w:lang w:val="en-GB"/>
               </w:rPr>
-              <w:t>Project description</w:t>
+              <w:t>Used software development method</w:t>
             </w:r>
             <w:r>
               <w:rPr>
@@ -1008,7 +1248,7 @@
                 <w:noProof/>
                 <w:webHidden/>
               </w:rPr>
-              <w:instrText xml:space="preserve"> PAGEREF _Toc116383160 \h </w:instrText>
+              <w:instrText xml:space="preserve"> PAGEREF _Toc117523407 \h </w:instrText>
             </w:r>
             <w:r>
               <w:rPr>
@@ -1049,23 +1289,23 @@
             <w:rPr>
               <w:rFonts w:eastAsiaTheme="minorEastAsia"/>
               <w:noProof/>
-              <w:lang w:eastAsia="en-NL"/>
+              <w:lang w:val="en-NL" w:eastAsia="en-NL"/>
             </w:rPr>
           </w:pPr>
-          <w:hyperlink w:anchor="_Toc116383161" w:history="1">
+          <w:hyperlink w:anchor="_Toc117523408" w:history="1">
             <w:r>
               <w:rPr>
                 <w:rStyle w:val="Hyperlink"/>
                 <w:noProof/>
                 <w:lang w:val="en-GB"/>
               </w:rPr>
-              <w:t>7</w:t>
+              <w:t>6</w:t>
             </w:r>
             <w:r>
               <w:rPr>
                 <w:rFonts w:eastAsiaTheme="minorEastAsia"/>
                 <w:noProof/>
-                <w:lang w:eastAsia="en-NL"/>
+                <w:lang w:val="en-NL" w:eastAsia="en-NL"/>
               </w:rPr>
               <w:tab/>
             </w:r>
@@ -1075,7 +1315,7 @@
                 <w:noProof/>
                 <w:lang w:val="en-GB"/>
               </w:rPr>
-              <w:t>Realised requirements</w:t>
+              <w:t>Testing</w:t>
             </w:r>
             <w:r>
               <w:rPr>
@@ -1096,175 +1336,7 @@
                 <w:noProof/>
                 <w:webHidden/>
               </w:rPr>
-              <w:instrText xml:space="preserve"> PAGEREF _Toc116383161 \h </w:instrText>
-            </w:r>
-            <w:r>
-              <w:rPr>
-                <w:noProof/>
-                <w:webHidden/>
-              </w:rPr>
-            </w:r>
-            <w:r>
-              <w:rPr>
-                <w:noProof/>
-                <w:webHidden/>
-              </w:rPr>
-              <w:fldChar w:fldCharType="separate"/>
-            </w:r>
-            <w:r>
-              <w:rPr>
-                <w:noProof/>
-                <w:webHidden/>
-              </w:rPr>
-              <w:t>4</w:t>
-            </w:r>
-            <w:r>
-              <w:rPr>
-                <w:noProof/>
-                <w:webHidden/>
-              </w:rPr>
-              <w:fldChar w:fldCharType="end"/>
-            </w:r>
-          </w:hyperlink>
-        </w:p>
-        <w:p>
-          <w:pPr>
-            <w:pStyle w:val="TOC2"/>
-            <w:tabs>
-              <w:tab w:val="left" w:pos="880"/>
-              <w:tab w:val="right" w:leader="dot" w:pos="9016"/>
-            </w:tabs>
-            <w:rPr>
-              <w:noProof/>
-            </w:rPr>
-          </w:pPr>
-          <w:hyperlink w:anchor="_Toc116383162" w:history="1">
-            <w:r>
-              <w:rPr>
-                <w:rStyle w:val="Hyperlink"/>
-                <w:noProof/>
-                <w:lang w:val="en-GB"/>
-              </w:rPr>
-              <w:t>7.1</w:t>
-            </w:r>
-            <w:r>
-              <w:rPr>
-                <w:noProof/>
-              </w:rPr>
-              <w:tab/>
-            </w:r>
-            <w:r>
-              <w:rPr>
-                <w:rStyle w:val="Hyperlink"/>
-                <w:noProof/>
-                <w:lang w:val="en-GB"/>
-              </w:rPr>
-              <w:t>Internal logic</w:t>
-            </w:r>
-            <w:r>
-              <w:rPr>
-                <w:noProof/>
-                <w:webHidden/>
-              </w:rPr>
-              <w:tab/>
-            </w:r>
-            <w:r>
-              <w:rPr>
-                <w:noProof/>
-                <w:webHidden/>
-              </w:rPr>
-              <w:fldChar w:fldCharType="begin"/>
-            </w:r>
-            <w:r>
-              <w:rPr>
-                <w:noProof/>
-                <w:webHidden/>
-              </w:rPr>
-              <w:instrText xml:space="preserve"> PAGEREF _Toc116383162 \h </w:instrText>
-            </w:r>
-            <w:r>
-              <w:rPr>
-                <w:noProof/>
-                <w:webHidden/>
-              </w:rPr>
-            </w:r>
-            <w:r>
-              <w:rPr>
-                <w:noProof/>
-                <w:webHidden/>
-              </w:rPr>
-              <w:fldChar w:fldCharType="separate"/>
-            </w:r>
-            <w:r>
-              <w:rPr>
-                <w:noProof/>
-                <w:webHidden/>
-              </w:rPr>
-              <w:t>4</w:t>
-            </w:r>
-            <w:r>
-              <w:rPr>
-                <w:noProof/>
-                <w:webHidden/>
-              </w:rPr>
-              <w:fldChar w:fldCharType="end"/>
-            </w:r>
-          </w:hyperlink>
-        </w:p>
-        <w:p>
-          <w:pPr>
-            <w:pStyle w:val="TOC2"/>
-            <w:tabs>
-              <w:tab w:val="left" w:pos="880"/>
-              <w:tab w:val="right" w:leader="dot" w:pos="9016"/>
-            </w:tabs>
-            <w:rPr>
-              <w:noProof/>
-            </w:rPr>
-          </w:pPr>
-          <w:hyperlink w:anchor="_Toc116383163" w:history="1">
-            <w:r>
-              <w:rPr>
-                <w:rStyle w:val="Hyperlink"/>
-                <w:noProof/>
-                <w:lang w:val="en-GB"/>
-              </w:rPr>
-              <w:t>7.2</w:t>
-            </w:r>
-            <w:r>
-              <w:rPr>
-                <w:noProof/>
-              </w:rPr>
-              <w:tab/>
-            </w:r>
-            <w:r>
-              <w:rPr>
-                <w:rStyle w:val="Hyperlink"/>
-                <w:noProof/>
-                <w:lang w:val="en-GB"/>
-              </w:rPr>
-              <w:t>External logic</w:t>
-            </w:r>
-            <w:r>
-              <w:rPr>
-                <w:noProof/>
-                <w:webHidden/>
-              </w:rPr>
-              <w:tab/>
-            </w:r>
-            <w:r>
-              <w:rPr>
-                <w:noProof/>
-                <w:webHidden/>
-              </w:rPr>
-              <w:fldChar w:fldCharType="begin"/>
-            </w:r>
-            <w:r>
-              <w:rPr>
-                <w:noProof/>
-                <w:webHidden/>
-              </w:rPr>
-              <w:instrText xml:space="preserve"> PAGEREF _Toc116383163 \h </w:instrText>
+              <w:instrText xml:space="preserve"> PAGEREF _Toc117523408 \h </w:instrText>
             </w:r>
             <w:r>
               <w:rPr>
@@ -1305,23 +1377,23 @@
             <w:rPr>
               <w:rFonts w:eastAsiaTheme="minorEastAsia"/>
               <w:noProof/>
-              <w:lang w:eastAsia="en-NL"/>
+              <w:lang w:val="en-NL" w:eastAsia="en-NL"/>
             </w:rPr>
           </w:pPr>
-          <w:hyperlink w:anchor="_Toc116383164" w:history="1">
+          <w:hyperlink w:anchor="_Toc117523409" w:history="1">
             <w:r>
               <w:rPr>
                 <w:rStyle w:val="Hyperlink"/>
                 <w:noProof/>
                 <w:lang w:val="en-GB"/>
               </w:rPr>
-              <w:t>8</w:t>
+              <w:t>7</w:t>
             </w:r>
             <w:r>
               <w:rPr>
                 <w:rFonts w:eastAsiaTheme="minorEastAsia"/>
                 <w:noProof/>
-                <w:lang w:eastAsia="en-NL"/>
+                <w:lang w:val="en-NL" w:eastAsia="en-NL"/>
               </w:rPr>
               <w:tab/>
             </w:r>
@@ -1331,7 +1403,7 @@
                 <w:noProof/>
                 <w:lang w:val="en-GB"/>
               </w:rPr>
-              <w:t>Used software development method</w:t>
+              <w:t>Project timeline</w:t>
             </w:r>
             <w:r>
               <w:rPr>
@@ -1352,7 +1424,7 @@
                 <w:noProof/>
                 <w:webHidden/>
               </w:rPr>
-              <w:instrText xml:space="preserve"> PAGEREF _Toc116383164 \h </w:instrText>
+              <w:instrText xml:space="preserve"> PAGEREF _Toc117523409 \h </w:instrText>
             </w:r>
             <w:r>
               <w:rPr>
@@ -1372,7 +1444,623 @@
                 <w:noProof/>
                 <w:webHidden/>
               </w:rPr>
-              <w:t>4</w:t>
+              <w:t>6</w:t>
+            </w:r>
+            <w:r>
+              <w:rPr>
+                <w:noProof/>
+                <w:webHidden/>
+              </w:rPr>
+              <w:fldChar w:fldCharType="end"/>
+            </w:r>
+          </w:hyperlink>
+        </w:p>
+        <w:p>
+          <w:pPr>
+            <w:pStyle w:val="TOC2"/>
+            <w:tabs>
+              <w:tab w:val="left" w:pos="880"/>
+              <w:tab w:val="right" w:leader="dot" w:pos="9016"/>
+            </w:tabs>
+            <w:rPr>
+              <w:rFonts w:eastAsiaTheme="minorEastAsia"/>
+              <w:noProof/>
+              <w:lang w:val="en-NL" w:eastAsia="en-NL"/>
+            </w:rPr>
+          </w:pPr>
+          <w:hyperlink w:anchor="_Toc117523410" w:history="1">
+            <w:r>
+              <w:rPr>
+                <w:rStyle w:val="Hyperlink"/>
+                <w:noProof/>
+                <w:lang w:val="en-GB"/>
+              </w:rPr>
+              <w:t>7.1</w:t>
+            </w:r>
+            <w:r>
+              <w:rPr>
+                <w:rFonts w:eastAsiaTheme="minorEastAsia"/>
+                <w:noProof/>
+                <w:lang w:val="en-NL" w:eastAsia="en-NL"/>
+              </w:rPr>
+              <w:tab/>
+            </w:r>
+            <w:r>
+              <w:rPr>
+                <w:rStyle w:val="Hyperlink"/>
+                <w:noProof/>
+                <w:lang w:val="en-GB"/>
+              </w:rPr>
+              <w:t>Project start</w:t>
+            </w:r>
+            <w:r>
+              <w:rPr>
+                <w:noProof/>
+                <w:webHidden/>
+              </w:rPr>
+              <w:tab/>
+            </w:r>
+            <w:r>
+              <w:rPr>
+                <w:noProof/>
+                <w:webHidden/>
+              </w:rPr>
+              <w:fldChar w:fldCharType="begin"/>
+            </w:r>
+            <w:r>
+              <w:rPr>
+                <w:noProof/>
+                <w:webHidden/>
+              </w:rPr>
+              <w:instrText xml:space="preserve"> PAGEREF _Toc117523410 \h </w:instrText>
+            </w:r>
+            <w:r>
+              <w:rPr>
+                <w:noProof/>
+                <w:webHidden/>
+              </w:rPr>
+            </w:r>
+            <w:r>
+              <w:rPr>
+                <w:noProof/>
+                <w:webHidden/>
+              </w:rPr>
+              <w:fldChar w:fldCharType="separate"/>
+            </w:r>
+            <w:r>
+              <w:rPr>
+                <w:noProof/>
+                <w:webHidden/>
+              </w:rPr>
+              <w:t>6</w:t>
+            </w:r>
+            <w:r>
+              <w:rPr>
+                <w:noProof/>
+                <w:webHidden/>
+              </w:rPr>
+              <w:fldChar w:fldCharType="end"/>
+            </w:r>
+          </w:hyperlink>
+        </w:p>
+        <w:p>
+          <w:pPr>
+            <w:pStyle w:val="TOC2"/>
+            <w:tabs>
+              <w:tab w:val="left" w:pos="880"/>
+              <w:tab w:val="right" w:leader="dot" w:pos="9016"/>
+            </w:tabs>
+            <w:rPr>
+              <w:rFonts w:eastAsiaTheme="minorEastAsia"/>
+              <w:noProof/>
+              <w:lang w:val="en-NL" w:eastAsia="en-NL"/>
+            </w:rPr>
+          </w:pPr>
+          <w:hyperlink w:anchor="_Toc117523411" w:history="1">
+            <w:r>
+              <w:rPr>
+                <w:rStyle w:val="Hyperlink"/>
+                <w:noProof/>
+                <w:lang w:val="en-GB"/>
+              </w:rPr>
+              <w:t>7.2</w:t>
+            </w:r>
+            <w:r>
+              <w:rPr>
+                <w:rFonts w:eastAsiaTheme="minorEastAsia"/>
+                <w:noProof/>
+                <w:lang w:val="en-NL" w:eastAsia="en-NL"/>
+              </w:rPr>
+              <w:tab/>
+            </w:r>
+            <w:r>
+              <w:rPr>
+                <w:rStyle w:val="Hyperlink"/>
+                <w:noProof/>
+                <w:lang w:val="en-GB"/>
+              </w:rPr>
+              <w:t>Discovery</w:t>
+            </w:r>
+            <w:r>
+              <w:rPr>
+                <w:noProof/>
+                <w:webHidden/>
+              </w:rPr>
+              <w:tab/>
+            </w:r>
+            <w:r>
+              <w:rPr>
+                <w:noProof/>
+                <w:webHidden/>
+              </w:rPr>
+              <w:fldChar w:fldCharType="begin"/>
+            </w:r>
+            <w:r>
+              <w:rPr>
+                <w:noProof/>
+                <w:webHidden/>
+              </w:rPr>
+              <w:instrText xml:space="preserve"> PAGEREF _Toc117523411 \h </w:instrText>
+            </w:r>
+            <w:r>
+              <w:rPr>
+                <w:noProof/>
+                <w:webHidden/>
+              </w:rPr>
+            </w:r>
+            <w:r>
+              <w:rPr>
+                <w:noProof/>
+                <w:webHidden/>
+              </w:rPr>
+              <w:fldChar w:fldCharType="separate"/>
+            </w:r>
+            <w:r>
+              <w:rPr>
+                <w:noProof/>
+                <w:webHidden/>
+              </w:rPr>
+              <w:t>6</w:t>
+            </w:r>
+            <w:r>
+              <w:rPr>
+                <w:noProof/>
+                <w:webHidden/>
+              </w:rPr>
+              <w:fldChar w:fldCharType="end"/>
+            </w:r>
+          </w:hyperlink>
+        </w:p>
+        <w:p>
+          <w:pPr>
+            <w:pStyle w:val="TOC2"/>
+            <w:tabs>
+              <w:tab w:val="left" w:pos="880"/>
+              <w:tab w:val="right" w:leader="dot" w:pos="9016"/>
+            </w:tabs>
+            <w:rPr>
+              <w:rFonts w:eastAsiaTheme="minorEastAsia"/>
+              <w:noProof/>
+              <w:lang w:val="en-NL" w:eastAsia="en-NL"/>
+            </w:rPr>
+          </w:pPr>
+          <w:hyperlink w:anchor="_Toc117523412" w:history="1">
+            <w:r>
+              <w:rPr>
+                <w:rStyle w:val="Hyperlink"/>
+                <w:noProof/>
+                <w:lang w:val="en-GB"/>
+              </w:rPr>
+              <w:t>7.3</w:t>
+            </w:r>
+            <w:r>
+              <w:rPr>
+                <w:rFonts w:eastAsiaTheme="minorEastAsia"/>
+                <w:noProof/>
+                <w:lang w:val="en-NL" w:eastAsia="en-NL"/>
+              </w:rPr>
+              <w:tab/>
+            </w:r>
+            <w:r>
+              <w:rPr>
+                <w:rStyle w:val="Hyperlink"/>
+                <w:noProof/>
+                <w:lang w:val="en-GB"/>
+              </w:rPr>
+              <w:t>Design</w:t>
+            </w:r>
+            <w:r>
+              <w:rPr>
+                <w:noProof/>
+                <w:webHidden/>
+              </w:rPr>
+              <w:tab/>
+            </w:r>
+            <w:r>
+              <w:rPr>
+                <w:noProof/>
+                <w:webHidden/>
+              </w:rPr>
+              <w:fldChar w:fldCharType="begin"/>
+            </w:r>
+            <w:r>
+              <w:rPr>
+                <w:noProof/>
+                <w:webHidden/>
+              </w:rPr>
+              <w:instrText xml:space="preserve"> PAGEREF _Toc117523412 \h </w:instrText>
+            </w:r>
+            <w:r>
+              <w:rPr>
+                <w:noProof/>
+                <w:webHidden/>
+              </w:rPr>
+            </w:r>
+            <w:r>
+              <w:rPr>
+                <w:noProof/>
+                <w:webHidden/>
+              </w:rPr>
+              <w:fldChar w:fldCharType="separate"/>
+            </w:r>
+            <w:r>
+              <w:rPr>
+                <w:noProof/>
+                <w:webHidden/>
+              </w:rPr>
+              <w:t>6</w:t>
+            </w:r>
+            <w:r>
+              <w:rPr>
+                <w:noProof/>
+                <w:webHidden/>
+              </w:rPr>
+              <w:fldChar w:fldCharType="end"/>
+            </w:r>
+          </w:hyperlink>
+        </w:p>
+        <w:p>
+          <w:pPr>
+            <w:pStyle w:val="TOC2"/>
+            <w:tabs>
+              <w:tab w:val="left" w:pos="880"/>
+              <w:tab w:val="right" w:leader="dot" w:pos="9016"/>
+            </w:tabs>
+            <w:rPr>
+              <w:rFonts w:eastAsiaTheme="minorEastAsia"/>
+              <w:noProof/>
+              <w:lang w:val="en-NL" w:eastAsia="en-NL"/>
+            </w:rPr>
+          </w:pPr>
+          <w:hyperlink w:anchor="_Toc117523413" w:history="1">
+            <w:r>
+              <w:rPr>
+                <w:rStyle w:val="Hyperlink"/>
+                <w:noProof/>
+                <w:lang w:val="en-GB"/>
+              </w:rPr>
+              <w:t>7.4</w:t>
+            </w:r>
+            <w:r>
+              <w:rPr>
+                <w:rFonts w:eastAsiaTheme="minorEastAsia"/>
+                <w:noProof/>
+                <w:lang w:val="en-NL" w:eastAsia="en-NL"/>
+              </w:rPr>
+              <w:tab/>
+            </w:r>
+            <w:r>
+              <w:rPr>
+                <w:rStyle w:val="Hyperlink"/>
+                <w:noProof/>
+                <w:lang w:val="en-GB"/>
+              </w:rPr>
+              <w:t>Unit Tests</w:t>
+            </w:r>
+            <w:r>
+              <w:rPr>
+                <w:noProof/>
+                <w:webHidden/>
+              </w:rPr>
+              <w:tab/>
+            </w:r>
+            <w:r>
+              <w:rPr>
+                <w:noProof/>
+                <w:webHidden/>
+              </w:rPr>
+              <w:fldChar w:fldCharType="begin"/>
+            </w:r>
+            <w:r>
+              <w:rPr>
+                <w:noProof/>
+                <w:webHidden/>
+              </w:rPr>
+              <w:instrText xml:space="preserve"> PAGEREF _Toc117523413 \h </w:instrText>
+            </w:r>
+            <w:r>
+              <w:rPr>
+                <w:noProof/>
+                <w:webHidden/>
+              </w:rPr>
+            </w:r>
+            <w:r>
+              <w:rPr>
+                <w:noProof/>
+                <w:webHidden/>
+              </w:rPr>
+              <w:fldChar w:fldCharType="separate"/>
+            </w:r>
+            <w:r>
+              <w:rPr>
+                <w:noProof/>
+                <w:webHidden/>
+              </w:rPr>
+              <w:t>6</w:t>
+            </w:r>
+            <w:r>
+              <w:rPr>
+                <w:noProof/>
+                <w:webHidden/>
+              </w:rPr>
+              <w:fldChar w:fldCharType="end"/>
+            </w:r>
+          </w:hyperlink>
+        </w:p>
+        <w:p>
+          <w:pPr>
+            <w:pStyle w:val="TOC2"/>
+            <w:tabs>
+              <w:tab w:val="left" w:pos="880"/>
+              <w:tab w:val="right" w:leader="dot" w:pos="9016"/>
+            </w:tabs>
+            <w:rPr>
+              <w:rFonts w:eastAsiaTheme="minorEastAsia"/>
+              <w:noProof/>
+              <w:lang w:val="en-NL" w:eastAsia="en-NL"/>
+            </w:rPr>
+          </w:pPr>
+          <w:hyperlink w:anchor="_Toc117523414" w:history="1">
+            <w:r>
+              <w:rPr>
+                <w:rStyle w:val="Hyperlink"/>
+                <w:noProof/>
+                <w:lang w:val="en-GB"/>
+              </w:rPr>
+              <w:t>7.5</w:t>
+            </w:r>
+            <w:r>
+              <w:rPr>
+                <w:rFonts w:eastAsiaTheme="minorEastAsia"/>
+                <w:noProof/>
+                <w:lang w:val="en-NL" w:eastAsia="en-NL"/>
+              </w:rPr>
+              <w:tab/>
+            </w:r>
+            <w:r>
+              <w:rPr>
+                <w:rStyle w:val="Hyperlink"/>
+                <w:noProof/>
+                <w:lang w:val="en-GB"/>
+              </w:rPr>
+              <w:t>Implementation</w:t>
+            </w:r>
+            <w:r>
+              <w:rPr>
+                <w:noProof/>
+                <w:webHidden/>
+              </w:rPr>
+              <w:tab/>
+            </w:r>
+            <w:r>
+              <w:rPr>
+                <w:noProof/>
+                <w:webHidden/>
+              </w:rPr>
+              <w:fldChar w:fldCharType="begin"/>
+            </w:r>
+            <w:r>
+              <w:rPr>
+                <w:noProof/>
+                <w:webHidden/>
+              </w:rPr>
+              <w:instrText xml:space="preserve"> PAGEREF _Toc117523414 \h </w:instrText>
+            </w:r>
+            <w:r>
+              <w:rPr>
+                <w:noProof/>
+                <w:webHidden/>
+              </w:rPr>
+            </w:r>
+            <w:r>
+              <w:rPr>
+                <w:noProof/>
+                <w:webHidden/>
+              </w:rPr>
+              <w:fldChar w:fldCharType="separate"/>
+            </w:r>
+            <w:r>
+              <w:rPr>
+                <w:noProof/>
+                <w:webHidden/>
+              </w:rPr>
+              <w:t>6</w:t>
+            </w:r>
+            <w:r>
+              <w:rPr>
+                <w:noProof/>
+                <w:webHidden/>
+              </w:rPr>
+              <w:fldChar w:fldCharType="end"/>
+            </w:r>
+          </w:hyperlink>
+        </w:p>
+        <w:p>
+          <w:pPr>
+            <w:pStyle w:val="TOC2"/>
+            <w:tabs>
+              <w:tab w:val="left" w:pos="880"/>
+              <w:tab w:val="right" w:leader="dot" w:pos="9016"/>
+            </w:tabs>
+            <w:rPr>
+              <w:rFonts w:eastAsiaTheme="minorEastAsia"/>
+              <w:noProof/>
+              <w:lang w:val="en-NL" w:eastAsia="en-NL"/>
+            </w:rPr>
+          </w:pPr>
+          <w:hyperlink w:anchor="_Toc117523415" w:history="1">
+            <w:r>
+              <w:rPr>
+                <w:rStyle w:val="Hyperlink"/>
+                <w:noProof/>
+                <w:lang w:val="en-GB"/>
+              </w:rPr>
+              <w:t>7.6</w:t>
+            </w:r>
+            <w:r>
+              <w:rPr>
+                <w:rFonts w:eastAsiaTheme="minorEastAsia"/>
+                <w:noProof/>
+                <w:lang w:val="en-NL" w:eastAsia="en-NL"/>
+              </w:rPr>
+              <w:tab/>
+            </w:r>
+            <w:r>
+              <w:rPr>
+                <w:rStyle w:val="Hyperlink"/>
+                <w:noProof/>
+                <w:lang w:val="en-GB"/>
+              </w:rPr>
+              <w:t>Acceptance testing</w:t>
+            </w:r>
+            <w:r>
+              <w:rPr>
+                <w:noProof/>
+                <w:webHidden/>
+              </w:rPr>
+              <w:tab/>
+            </w:r>
+            <w:r>
+              <w:rPr>
+                <w:noProof/>
+                <w:webHidden/>
+              </w:rPr>
+              <w:fldChar w:fldCharType="begin"/>
+            </w:r>
+            <w:r>
+              <w:rPr>
+                <w:noProof/>
+                <w:webHidden/>
+              </w:rPr>
+              <w:instrText xml:space="preserve"> PAGEREF _Toc117523415 \h </w:instrText>
+            </w:r>
+            <w:r>
+              <w:rPr>
+                <w:noProof/>
+                <w:webHidden/>
+              </w:rPr>
+            </w:r>
+            <w:r>
+              <w:rPr>
+                <w:noProof/>
+                <w:webHidden/>
+              </w:rPr>
+              <w:fldChar w:fldCharType="separate"/>
+            </w:r>
+            <w:r>
+              <w:rPr>
+                <w:noProof/>
+                <w:webHidden/>
+              </w:rPr>
+              <w:t>6</w:t>
+            </w:r>
+            <w:r>
+              <w:rPr>
+                <w:noProof/>
+                <w:webHidden/>
+              </w:rPr>
+              <w:fldChar w:fldCharType="end"/>
+            </w:r>
+          </w:hyperlink>
+        </w:p>
+        <w:p>
+          <w:pPr>
+            <w:pStyle w:val="TOC2"/>
+            <w:tabs>
+              <w:tab w:val="left" w:pos="880"/>
+              <w:tab w:val="right" w:leader="dot" w:pos="9016"/>
+            </w:tabs>
+            <w:rPr>
+              <w:rFonts w:eastAsiaTheme="minorEastAsia"/>
+              <w:noProof/>
+              <w:lang w:val="en-NL" w:eastAsia="en-NL"/>
+            </w:rPr>
+          </w:pPr>
+          <w:hyperlink w:anchor="_Toc117523416" w:history="1">
+            <w:r>
+              <w:rPr>
+                <w:rStyle w:val="Hyperlink"/>
+                <w:noProof/>
+                <w:lang w:val="en-GB"/>
+              </w:rPr>
+              <w:t>7.7</w:t>
+            </w:r>
+            <w:r>
+              <w:rPr>
+                <w:rFonts w:eastAsiaTheme="minorEastAsia"/>
+                <w:noProof/>
+                <w:lang w:val="en-NL" w:eastAsia="en-NL"/>
+              </w:rPr>
+              <w:tab/>
+            </w:r>
+            <w:r>
+              <w:rPr>
+                <w:rStyle w:val="Hyperlink"/>
+                <w:noProof/>
+                <w:lang w:val="en-GB"/>
+              </w:rPr>
+              <w:t>Final presentation</w:t>
+            </w:r>
+            <w:r>
+              <w:rPr>
+                <w:noProof/>
+                <w:webHidden/>
+              </w:rPr>
+              <w:tab/>
+            </w:r>
+            <w:r>
+              <w:rPr>
+                <w:noProof/>
+                <w:webHidden/>
+              </w:rPr>
+              <w:fldChar w:fldCharType="begin"/>
+            </w:r>
+            <w:r>
+              <w:rPr>
+                <w:noProof/>
+                <w:webHidden/>
+              </w:rPr>
+              <w:instrText xml:space="preserve"> PAGEREF _Toc117523416 \h </w:instrText>
+            </w:r>
+            <w:r>
+              <w:rPr>
+                <w:noProof/>
+                <w:webHidden/>
+              </w:rPr>
+            </w:r>
+            <w:r>
+              <w:rPr>
+                <w:noProof/>
+                <w:webHidden/>
+              </w:rPr>
+              <w:fldChar w:fldCharType="separate"/>
+            </w:r>
+            <w:r>
+              <w:rPr>
+                <w:noProof/>
+                <w:webHidden/>
+              </w:rPr>
+              <w:t>7</w:t>
             </w:r>
             <w:r>
               <w:rPr>
@@ -1393,23 +2081,110 @@
             <w:rPr>
               <w:rFonts w:eastAsiaTheme="minorEastAsia"/>
               <w:noProof/>
-              <w:lang w:eastAsia="en-NL"/>
+              <w:lang w:val="en-NL" w:eastAsia="en-NL"/>
             </w:rPr>
           </w:pPr>
-          <w:hyperlink w:anchor="_Toc116383165" w:history="1">
+          <w:hyperlink w:anchor="_Toc117523417" w:history="1">
             <w:r>
               <w:rPr>
                 <w:rStyle w:val="Hyperlink"/>
                 <w:noProof/>
                 <w:lang w:val="en-GB"/>
               </w:rPr>
+              <w:t>8</w:t>
+            </w:r>
+            <w:r>
+              <w:rPr>
+                <w:rFonts w:eastAsiaTheme="minorEastAsia"/>
+                <w:noProof/>
+                <w:lang w:val="en-NL" w:eastAsia="en-NL"/>
+              </w:rPr>
+              <w:tab/>
+            </w:r>
+            <w:r>
+              <w:rPr>
+                <w:rStyle w:val="Hyperlink"/>
+                <w:noProof/>
+                <w:lang w:val="en-GB"/>
+              </w:rPr>
+              <w:t>Feedback to the course organizers</w:t>
+            </w:r>
+            <w:r>
+              <w:rPr>
+                <w:noProof/>
+                <w:webHidden/>
+              </w:rPr>
+              <w:tab/>
+            </w:r>
+            <w:r>
+              <w:rPr>
+                <w:noProof/>
+                <w:webHidden/>
+              </w:rPr>
+              <w:fldChar w:fldCharType="begin"/>
+            </w:r>
+            <w:r>
+              <w:rPr>
+                <w:noProof/>
+                <w:webHidden/>
+              </w:rPr>
+              <w:instrText xml:space="preserve"> PAGEREF _Toc117523417 \h </w:instrText>
+            </w:r>
+            <w:r>
+              <w:rPr>
+                <w:noProof/>
+                <w:webHidden/>
+              </w:rPr>
+            </w:r>
+            <w:r>
+              <w:rPr>
+                <w:noProof/>
+                <w:webHidden/>
+              </w:rPr>
+              <w:fldChar w:fldCharType="separate"/>
+            </w:r>
+            <w:r>
+              <w:rPr>
+                <w:noProof/>
+                <w:webHidden/>
+              </w:rPr>
+              <w:t>8</w:t>
+            </w:r>
+            <w:r>
+              <w:rPr>
+                <w:noProof/>
+                <w:webHidden/>
+              </w:rPr>
+              <w:fldChar w:fldCharType="end"/>
+            </w:r>
+          </w:hyperlink>
+        </w:p>
+        <w:p>
+          <w:pPr>
+            <w:pStyle w:val="TOC1"/>
+            <w:tabs>
+              <w:tab w:val="left" w:pos="440"/>
+              <w:tab w:val="right" w:leader="dot" w:pos="9016"/>
+            </w:tabs>
+            <w:rPr>
+              <w:rFonts w:eastAsiaTheme="minorEastAsia"/>
+              <w:noProof/>
+              <w:lang w:val="en-NL" w:eastAsia="en-NL"/>
+            </w:rPr>
+          </w:pPr>
+          <w:hyperlink w:anchor="_Toc117523418" w:history="1">
+            <w:r>
+              <w:rPr>
+                <w:rStyle w:val="Hyperlink"/>
+                <w:noProof/>
+              </w:rPr>
               <w:t>9</w:t>
             </w:r>
             <w:r>
               <w:rPr>
                 <w:rFonts w:eastAsiaTheme="minorEastAsia"/>
                 <w:noProof/>
-                <w:lang w:eastAsia="en-NL"/>
+                <w:lang w:val="en-NL" w:eastAsia="en-NL"/>
               </w:rPr>
               <w:tab/>
             </w:r>
@@ -1417,9 +2192,8 @@
               <w:rPr>
                 <w:rStyle w:val="Hyperlink"/>
                 <w:noProof/>
-                <w:lang w:val="en-GB"/>
-              </w:rPr>
-              <w:t>Testing</w:t>
+              </w:rPr>
+              <w:t>References</w:t>
             </w:r>
             <w:r>
               <w:rPr>
@@ -1440,7 +2214,7 @@
                 <w:noProof/>
                 <w:webHidden/>
               </w:rPr>
-              <w:instrText xml:space="preserve"> PAGEREF _Toc116383165 \h </w:instrText>
+              <w:instrText xml:space="preserve"> PAGEREF _Toc117523418 \h </w:instrText>
             </w:r>
             <w:r>
               <w:rPr>
@@ -1460,7 +2234,7 @@
                 <w:noProof/>
                 <w:webHidden/>
               </w:rPr>
-              <w:t>4</w:t>
+              <w:t>8</w:t>
             </w:r>
             <w:r>
               <w:rPr>
@@ -1481,10 +2255,10 @@
             <w:rPr>
               <w:rFonts w:eastAsiaTheme="minorEastAsia"/>
               <w:noProof/>
-              <w:lang w:eastAsia="en-NL"/>
+              <w:lang w:val="en-NL" w:eastAsia="en-NL"/>
             </w:rPr>
           </w:pPr>
-          <w:hyperlink w:anchor="_Toc116383166" w:history="1">
+          <w:hyperlink w:anchor="_Toc117523419" w:history="1">
             <w:r>
               <w:rPr>
                 <w:rStyle w:val="Hyperlink"/>
@@ -1497,7 +2271,7 @@
               <w:rPr>
                 <w:rFonts w:eastAsiaTheme="minorEastAsia"/>
                 <w:noProof/>
-                <w:lang w:eastAsia="en-NL"/>
+                <w:lang w:val="en-NL" w:eastAsia="en-NL"/>
               </w:rPr>
               <w:tab/>
             </w:r>
@@ -1507,7 +2281,7 @@
                 <w:noProof/>
                 <w:lang w:val="en-GB"/>
               </w:rPr>
-              <w:t>Project timeline</w:t>
+              <w:t>Appendix</w:t>
             </w:r>
             <w:r>
               <w:rPr>
@@ -1528,7 +2302,7 @@
                 <w:noProof/>
                 <w:webHidden/>
               </w:rPr>
-              <w:instrText xml:space="preserve"> PAGEREF _Toc116383166 \h </w:instrText>
+              <w:instrText xml:space="preserve"> PAGEREF _Toc117523419 \h </w:instrText>
             </w:r>
             <w:r>
               <w:rPr>
@@ -1548,7 +2322,7 @@
                 <w:noProof/>
                 <w:webHidden/>
               </w:rPr>
-              <w:t>5</w:t>
+              <w:t>9</w:t>
             </w:r>
             <w:r>
               <w:rPr>
@@ -1567,10 +2341,12 @@
               <w:tab w:val="right" w:leader="dot" w:pos="9016"/>
             </w:tabs>
             <w:rPr>
+              <w:rFonts w:eastAsiaTheme="minorEastAsia"/>
               <w:noProof/>
+              <w:lang w:val="en-NL" w:eastAsia="en-NL"/>
             </w:rPr>
           </w:pPr>
-          <w:hyperlink w:anchor="_Toc116383167" w:history="1">
+          <w:hyperlink w:anchor="_Toc117523420" w:history="1">
             <w:r>
               <w:rPr>
                 <w:rStyle w:val="Hyperlink"/>
@@ -1581,7 +2357,9 @@
             </w:r>
             <w:r>
               <w:rPr>
-                <w:noProof/>
+                <w:rFonts w:eastAsiaTheme="minorEastAsia"/>
+                <w:noProof/>
+                <w:lang w:val="en-NL" w:eastAsia="en-NL"/>
               </w:rPr>
               <w:tab/>
             </w:r>
@@ -1591,7 +2369,7 @@
                 <w:noProof/>
                 <w:lang w:val="en-GB"/>
               </w:rPr>
-              <w:t>Project start</w:t>
+              <w:t>Software structure</w:t>
             </w:r>
             <w:r>
               <w:rPr>
@@ -1612,7 +2390,7 @@
                 <w:noProof/>
                 <w:webHidden/>
               </w:rPr>
-              <w:instrText xml:space="preserve"> PAGEREF _Toc116383167 \h </w:instrText>
+              <w:instrText xml:space="preserve"> PAGEREF _Toc117523420 \h </w:instrText>
             </w:r>
             <w:r>
               <w:rPr>
@@ -1632,771 +2410,7 @@
                 <w:noProof/>
                 <w:webHidden/>
               </w:rPr>
-              <w:t>5</w:t>
-            </w:r>
-            <w:r>
-              <w:rPr>
-                <w:noProof/>
-                <w:webHidden/>
-              </w:rPr>
-              <w:fldChar w:fldCharType="end"/>
-            </w:r>
-          </w:hyperlink>
-        </w:p>
-        <w:p>
-          <w:pPr>
-            <w:pStyle w:val="TOC2"/>
-            <w:tabs>
-              <w:tab w:val="left" w:pos="880"/>
-              <w:tab w:val="right" w:leader="dot" w:pos="9016"/>
-            </w:tabs>
-            <w:rPr>
-              <w:noProof/>
-            </w:rPr>
-          </w:pPr>
-          <w:hyperlink w:anchor="_Toc116383168" w:history="1">
-            <w:r>
-              <w:rPr>
-                <w:rStyle w:val="Hyperlink"/>
-                <w:noProof/>
-                <w:lang w:val="en-GB"/>
-              </w:rPr>
-              <w:t>10.2</w:t>
-            </w:r>
-            <w:r>
-              <w:rPr>
-                <w:noProof/>
-              </w:rPr>
-              <w:tab/>
-            </w:r>
-            <w:r>
-              <w:rPr>
-                <w:rStyle w:val="Hyperlink"/>
-                <w:noProof/>
-                <w:lang w:val="en-GB"/>
-              </w:rPr>
-              <w:t>Discovery</w:t>
-            </w:r>
-            <w:r>
-              <w:rPr>
-                <w:noProof/>
-                <w:webHidden/>
-              </w:rPr>
-              <w:tab/>
-            </w:r>
-            <w:r>
-              <w:rPr>
-                <w:noProof/>
-                <w:webHidden/>
-              </w:rPr>
-              <w:fldChar w:fldCharType="begin"/>
-            </w:r>
-            <w:r>
-              <w:rPr>
-                <w:noProof/>
-                <w:webHidden/>
-              </w:rPr>
-              <w:instrText xml:space="preserve"> PAGEREF _Toc116383168 \h </w:instrText>
-            </w:r>
-            <w:r>
-              <w:rPr>
-                <w:noProof/>
-                <w:webHidden/>
-              </w:rPr>
-            </w:r>
-            <w:r>
-              <w:rPr>
-                <w:noProof/>
-                <w:webHidden/>
-              </w:rPr>
-              <w:fldChar w:fldCharType="separate"/>
-            </w:r>
-            <w:r>
-              <w:rPr>
-                <w:noProof/>
-                <w:webHidden/>
-              </w:rPr>
-              <w:t>5</w:t>
-            </w:r>
-            <w:r>
-              <w:rPr>
-                <w:noProof/>
-                <w:webHidden/>
-              </w:rPr>
-              <w:fldChar w:fldCharType="end"/>
-            </w:r>
-          </w:hyperlink>
-        </w:p>
-        <w:p>
-          <w:pPr>
-            <w:pStyle w:val="TOC2"/>
-            <w:tabs>
-              <w:tab w:val="left" w:pos="880"/>
-              <w:tab w:val="right" w:leader="dot" w:pos="9016"/>
-            </w:tabs>
-            <w:rPr>
-              <w:noProof/>
-            </w:rPr>
-          </w:pPr>
-          <w:hyperlink w:anchor="_Toc116383169" w:history="1">
-            <w:r>
-              <w:rPr>
-                <w:rStyle w:val="Hyperlink"/>
-                <w:noProof/>
-                <w:lang w:val="en-GB"/>
-              </w:rPr>
-              <w:t>10.3</w:t>
-            </w:r>
-            <w:r>
-              <w:rPr>
-                <w:noProof/>
-              </w:rPr>
-              <w:tab/>
-            </w:r>
-            <w:r>
-              <w:rPr>
-                <w:rStyle w:val="Hyperlink"/>
-                <w:noProof/>
-                <w:lang w:val="en-GB"/>
-              </w:rPr>
-              <w:t>Design</w:t>
-            </w:r>
-            <w:r>
-              <w:rPr>
-                <w:noProof/>
-                <w:webHidden/>
-              </w:rPr>
-              <w:tab/>
-            </w:r>
-            <w:r>
-              <w:rPr>
-                <w:noProof/>
-                <w:webHidden/>
-              </w:rPr>
-              <w:fldChar w:fldCharType="begin"/>
-            </w:r>
-            <w:r>
-              <w:rPr>
-                <w:noProof/>
-                <w:webHidden/>
-              </w:rPr>
-              <w:instrText xml:space="preserve"> PAGEREF _Toc116383169 \h </w:instrText>
-            </w:r>
-            <w:r>
-              <w:rPr>
-                <w:noProof/>
-                <w:webHidden/>
-              </w:rPr>
-            </w:r>
-            <w:r>
-              <w:rPr>
-                <w:noProof/>
-                <w:webHidden/>
-              </w:rPr>
-              <w:fldChar w:fldCharType="separate"/>
-            </w:r>
-            <w:r>
-              <w:rPr>
-                <w:noProof/>
-                <w:webHidden/>
-              </w:rPr>
-              <w:t>5</w:t>
-            </w:r>
-            <w:r>
-              <w:rPr>
-                <w:noProof/>
-                <w:webHidden/>
-              </w:rPr>
-              <w:fldChar w:fldCharType="end"/>
-            </w:r>
-          </w:hyperlink>
-        </w:p>
-        <w:p>
-          <w:pPr>
-            <w:pStyle w:val="TOC2"/>
-            <w:tabs>
-              <w:tab w:val="left" w:pos="880"/>
-              <w:tab w:val="right" w:leader="dot" w:pos="9016"/>
-            </w:tabs>
-            <w:rPr>
-              <w:noProof/>
-            </w:rPr>
-          </w:pPr>
-          <w:hyperlink w:anchor="_Toc116383170" w:history="1">
-            <w:r>
-              <w:rPr>
-                <w:rStyle w:val="Hyperlink"/>
-                <w:noProof/>
-                <w:lang w:val="en-GB"/>
-              </w:rPr>
-              <w:t>10.4</w:t>
-            </w:r>
-            <w:r>
-              <w:rPr>
-                <w:noProof/>
-              </w:rPr>
-              <w:tab/>
-            </w:r>
-            <w:r>
-              <w:rPr>
-                <w:rStyle w:val="Hyperlink"/>
-                <w:noProof/>
-                <w:lang w:val="en-GB"/>
-              </w:rPr>
-              <w:t>Unit Tests</w:t>
-            </w:r>
-            <w:r>
-              <w:rPr>
-                <w:noProof/>
-                <w:webHidden/>
-              </w:rPr>
-              <w:tab/>
-            </w:r>
-            <w:r>
-              <w:rPr>
-                <w:noProof/>
-                <w:webHidden/>
-              </w:rPr>
-              <w:fldChar w:fldCharType="begin"/>
-            </w:r>
-            <w:r>
-              <w:rPr>
-                <w:noProof/>
-                <w:webHidden/>
-              </w:rPr>
-              <w:instrText xml:space="preserve"> PAGEREF _Toc116383170 \h </w:instrText>
-            </w:r>
-            <w:r>
-              <w:rPr>
-                <w:noProof/>
-                <w:webHidden/>
-              </w:rPr>
-            </w:r>
-            <w:r>
-              <w:rPr>
-                <w:noProof/>
-                <w:webHidden/>
-              </w:rPr>
-              <w:fldChar w:fldCharType="separate"/>
-            </w:r>
-            <w:r>
-              <w:rPr>
-                <w:noProof/>
-                <w:webHidden/>
-              </w:rPr>
-              <w:t>5</w:t>
-            </w:r>
-            <w:r>
-              <w:rPr>
-                <w:noProof/>
-                <w:webHidden/>
-              </w:rPr>
-              <w:fldChar w:fldCharType="end"/>
-            </w:r>
-          </w:hyperlink>
-        </w:p>
-        <w:p>
-          <w:pPr>
-            <w:pStyle w:val="TOC2"/>
-            <w:tabs>
-              <w:tab w:val="left" w:pos="880"/>
-              <w:tab w:val="right" w:leader="dot" w:pos="9016"/>
-            </w:tabs>
-            <w:rPr>
-              <w:noProof/>
-            </w:rPr>
-          </w:pPr>
-          <w:hyperlink w:anchor="_Toc116383171" w:history="1">
-            <w:r>
-              <w:rPr>
-                <w:rStyle w:val="Hyperlink"/>
-                <w:noProof/>
-                <w:lang w:val="en-GB"/>
-              </w:rPr>
-              <w:t>10.5</w:t>
-            </w:r>
-            <w:r>
-              <w:rPr>
-                <w:noProof/>
-              </w:rPr>
-              <w:tab/>
-            </w:r>
-            <w:r>
-              <w:rPr>
-                <w:rStyle w:val="Hyperlink"/>
-                <w:noProof/>
-                <w:lang w:val="en-GB"/>
-              </w:rPr>
-              <w:t>Implementation</w:t>
-            </w:r>
-            <w:r>
-              <w:rPr>
-                <w:noProof/>
-                <w:webHidden/>
-              </w:rPr>
-              <w:tab/>
-            </w:r>
-            <w:r>
-              <w:rPr>
-                <w:noProof/>
-                <w:webHidden/>
-              </w:rPr>
-              <w:fldChar w:fldCharType="begin"/>
-            </w:r>
-            <w:r>
-              <w:rPr>
-                <w:noProof/>
-                <w:webHidden/>
-              </w:rPr>
-              <w:instrText xml:space="preserve"> PAGEREF _Toc116383171 \h </w:instrText>
-            </w:r>
-            <w:r>
-              <w:rPr>
-                <w:noProof/>
-                <w:webHidden/>
-              </w:rPr>
-            </w:r>
-            <w:r>
-              <w:rPr>
-                <w:noProof/>
-                <w:webHidden/>
-              </w:rPr>
-              <w:fldChar w:fldCharType="separate"/>
-            </w:r>
-            <w:r>
-              <w:rPr>
-                <w:noProof/>
-                <w:webHidden/>
-              </w:rPr>
-              <w:t>5</w:t>
-            </w:r>
-            <w:r>
-              <w:rPr>
-                <w:noProof/>
-                <w:webHidden/>
-              </w:rPr>
-              <w:fldChar w:fldCharType="end"/>
-            </w:r>
-          </w:hyperlink>
-        </w:p>
-        <w:p>
-          <w:pPr>
-            <w:pStyle w:val="TOC2"/>
-            <w:tabs>
-              <w:tab w:val="left" w:pos="880"/>
-              <w:tab w:val="right" w:leader="dot" w:pos="9016"/>
-            </w:tabs>
-            <w:rPr>
-              <w:noProof/>
-            </w:rPr>
-          </w:pPr>
-          <w:hyperlink w:anchor="_Toc116383172" w:history="1">
-            <w:r>
-              <w:rPr>
-                <w:rStyle w:val="Hyperlink"/>
-                <w:noProof/>
-                <w:lang w:val="en-GB"/>
-              </w:rPr>
-              <w:t>10.6</w:t>
-            </w:r>
-            <w:r>
-              <w:rPr>
-                <w:noProof/>
-              </w:rPr>
-              <w:tab/>
-            </w:r>
-            <w:r>
-              <w:rPr>
-                <w:rStyle w:val="Hyperlink"/>
-                <w:noProof/>
-                <w:lang w:val="en-GB"/>
-              </w:rPr>
-              <w:t>Acceptance testing</w:t>
-            </w:r>
-            <w:r>
-              <w:rPr>
-                <w:noProof/>
-                <w:webHidden/>
-              </w:rPr>
-              <w:tab/>
-            </w:r>
-            <w:r>
-              <w:rPr>
-                <w:noProof/>
-                <w:webHidden/>
-              </w:rPr>
-              <w:fldChar w:fldCharType="begin"/>
-            </w:r>
-            <w:r>
-              <w:rPr>
-                <w:noProof/>
-                <w:webHidden/>
-              </w:rPr>
-              <w:instrText xml:space="preserve"> PAGEREF _Toc116383172 \h </w:instrText>
-            </w:r>
-            <w:r>
-              <w:rPr>
-                <w:noProof/>
-                <w:webHidden/>
-              </w:rPr>
-            </w:r>
-            <w:r>
-              <w:rPr>
-                <w:noProof/>
-                <w:webHidden/>
-              </w:rPr>
-              <w:fldChar w:fldCharType="separate"/>
-            </w:r>
-            <w:r>
-              <w:rPr>
-                <w:noProof/>
-                <w:webHidden/>
-              </w:rPr>
-              <w:t>5</w:t>
-            </w:r>
-            <w:r>
-              <w:rPr>
-                <w:noProof/>
-                <w:webHidden/>
-              </w:rPr>
-              <w:fldChar w:fldCharType="end"/>
-            </w:r>
-          </w:hyperlink>
-        </w:p>
-        <w:p>
-          <w:pPr>
-            <w:pStyle w:val="TOC2"/>
-            <w:tabs>
-              <w:tab w:val="left" w:pos="880"/>
-              <w:tab w:val="right" w:leader="dot" w:pos="9016"/>
-            </w:tabs>
-            <w:rPr>
-              <w:noProof/>
-            </w:rPr>
-          </w:pPr>
-          <w:hyperlink w:anchor="_Toc116383173" w:history="1">
-            <w:r>
-              <w:rPr>
-                <w:rStyle w:val="Hyperlink"/>
-                <w:noProof/>
-                <w:lang w:val="en-GB"/>
-              </w:rPr>
-              <w:t>10.7</w:t>
-            </w:r>
-            <w:r>
-              <w:rPr>
-                <w:noProof/>
-              </w:rPr>
-              <w:tab/>
-            </w:r>
-            <w:r>
-              <w:rPr>
-                <w:rStyle w:val="Hyperlink"/>
-                <w:noProof/>
-                <w:lang w:val="en-GB"/>
-              </w:rPr>
-              <w:t>Final presentation</w:t>
-            </w:r>
-            <w:r>
-              <w:rPr>
-                <w:noProof/>
-                <w:webHidden/>
-              </w:rPr>
-              <w:tab/>
-            </w:r>
-            <w:r>
-              <w:rPr>
-                <w:noProof/>
-                <w:webHidden/>
-              </w:rPr>
-              <w:fldChar w:fldCharType="begin"/>
-            </w:r>
-            <w:r>
-              <w:rPr>
-                <w:noProof/>
-                <w:webHidden/>
-              </w:rPr>
-              <w:instrText xml:space="preserve"> PAGEREF _Toc116383173 \h </w:instrText>
-            </w:r>
-            <w:r>
-              <w:rPr>
-                <w:noProof/>
-                <w:webHidden/>
-              </w:rPr>
-            </w:r>
-            <w:r>
-              <w:rPr>
-                <w:noProof/>
-                <w:webHidden/>
-              </w:rPr>
-              <w:fldChar w:fldCharType="separate"/>
-            </w:r>
-            <w:r>
-              <w:rPr>
-                <w:noProof/>
-                <w:webHidden/>
-              </w:rPr>
-              <w:t>5</w:t>
-            </w:r>
-            <w:r>
-              <w:rPr>
-                <w:noProof/>
-                <w:webHidden/>
-              </w:rPr>
-              <w:fldChar w:fldCharType="end"/>
-            </w:r>
-          </w:hyperlink>
-        </w:p>
-        <w:p>
-          <w:pPr>
-            <w:pStyle w:val="TOC1"/>
-            <w:tabs>
-              <w:tab w:val="left" w:pos="660"/>
-              <w:tab w:val="right" w:leader="dot" w:pos="9016"/>
-            </w:tabs>
-            <w:rPr>
-              <w:rFonts w:eastAsiaTheme="minorEastAsia"/>
-              <w:noProof/>
-              <w:lang w:eastAsia="en-NL"/>
-            </w:rPr>
-          </w:pPr>
-          <w:hyperlink w:anchor="_Toc116383174" w:history="1">
-            <w:r>
-              <w:rPr>
-                <w:rStyle w:val="Hyperlink"/>
-                <w:noProof/>
-                <w:lang w:val="en-GB"/>
-              </w:rPr>
-              <w:t>11</w:t>
-            </w:r>
-            <w:r>
-              <w:rPr>
-                <w:rFonts w:eastAsiaTheme="minorEastAsia"/>
-                <w:noProof/>
-                <w:lang w:eastAsia="en-NL"/>
-              </w:rPr>
-              <w:tab/>
-            </w:r>
-            <w:r>
-              <w:rPr>
-                <w:rStyle w:val="Hyperlink"/>
-                <w:noProof/>
-                <w:lang w:val="en-GB"/>
-              </w:rPr>
-              <w:t>Feedback to the course organizers</w:t>
-            </w:r>
-            <w:r>
-              <w:rPr>
-                <w:noProof/>
-                <w:webHidden/>
-              </w:rPr>
-              <w:tab/>
-            </w:r>
-            <w:r>
-              <w:rPr>
-                <w:noProof/>
-                <w:webHidden/>
-              </w:rPr>
-              <w:fldChar w:fldCharType="begin"/>
-            </w:r>
-            <w:r>
-              <w:rPr>
-                <w:noProof/>
-                <w:webHidden/>
-              </w:rPr>
-              <w:instrText xml:space="preserve"> PAGEREF _Toc116383174 \h </w:instrText>
-            </w:r>
-            <w:r>
-              <w:rPr>
-                <w:noProof/>
-                <w:webHidden/>
-              </w:rPr>
-            </w:r>
-            <w:r>
-              <w:rPr>
-                <w:noProof/>
-                <w:webHidden/>
-              </w:rPr>
-              <w:fldChar w:fldCharType="separate"/>
-            </w:r>
-            <w:r>
-              <w:rPr>
-                <w:noProof/>
-                <w:webHidden/>
-              </w:rPr>
-              <w:t>7</w:t>
-            </w:r>
-            <w:r>
-              <w:rPr>
-                <w:noProof/>
-                <w:webHidden/>
-              </w:rPr>
-              <w:fldChar w:fldCharType="end"/>
-            </w:r>
-          </w:hyperlink>
-        </w:p>
-        <w:p>
-          <w:pPr>
-            <w:pStyle w:val="TOC1"/>
-            <w:tabs>
-              <w:tab w:val="left" w:pos="660"/>
-              <w:tab w:val="right" w:leader="dot" w:pos="9016"/>
-            </w:tabs>
-            <w:rPr>
-              <w:rFonts w:eastAsiaTheme="minorEastAsia"/>
-              <w:noProof/>
-              <w:lang w:eastAsia="en-NL"/>
-            </w:rPr>
-          </w:pPr>
-          <w:hyperlink w:anchor="_Toc116383175" w:history="1">
-            <w:r>
-              <w:rPr>
-                <w:rStyle w:val="Hyperlink"/>
-                <w:noProof/>
-                <w:lang w:val="en-GB"/>
-              </w:rPr>
-              <w:t>12</w:t>
-            </w:r>
-            <w:r>
-              <w:rPr>
-                <w:rFonts w:eastAsiaTheme="minorEastAsia"/>
-                <w:noProof/>
-                <w:lang w:eastAsia="en-NL"/>
-              </w:rPr>
-              <w:tab/>
-            </w:r>
-            <w:r>
-              <w:rPr>
-                <w:rStyle w:val="Hyperlink"/>
-                <w:noProof/>
-                <w:lang w:val="en-GB"/>
-              </w:rPr>
-              <w:t>Appendix</w:t>
-            </w:r>
-            <w:r>
-              <w:rPr>
-                <w:noProof/>
-                <w:webHidden/>
-              </w:rPr>
-              <w:tab/>
-            </w:r>
-            <w:r>
-              <w:rPr>
-                <w:noProof/>
-                <w:webHidden/>
-              </w:rPr>
-              <w:fldChar w:fldCharType="begin"/>
-            </w:r>
-            <w:r>
-              <w:rPr>
-                <w:noProof/>
-                <w:webHidden/>
-              </w:rPr>
-              <w:instrText xml:space="preserve"> PAGEREF _Toc116383175 \h </w:instrText>
-            </w:r>
-            <w:r>
-              <w:rPr>
-                <w:noProof/>
-                <w:webHidden/>
-              </w:rPr>
-            </w:r>
-            <w:r>
-              <w:rPr>
-                <w:noProof/>
-                <w:webHidden/>
-              </w:rPr>
-              <w:fldChar w:fldCharType="separate"/>
-            </w:r>
-            <w:r>
-              <w:rPr>
-                <w:noProof/>
-                <w:webHidden/>
-              </w:rPr>
-              <w:t>8</w:t>
-            </w:r>
-            <w:r>
-              <w:rPr>
-                <w:noProof/>
-                <w:webHidden/>
-              </w:rPr>
-              <w:fldChar w:fldCharType="end"/>
-            </w:r>
-          </w:hyperlink>
-        </w:p>
-        <w:p>
-          <w:pPr>
-            <w:pStyle w:val="TOC2"/>
-            <w:tabs>
-              <w:tab w:val="left" w:pos="880"/>
-              <w:tab w:val="right" w:leader="dot" w:pos="9016"/>
-            </w:tabs>
-            <w:rPr>
-              <w:noProof/>
-            </w:rPr>
-          </w:pPr>
-          <w:hyperlink w:anchor="_Toc116383176" w:history="1">
-            <w:r>
-              <w:rPr>
-                <w:rStyle w:val="Hyperlink"/>
-                <w:noProof/>
-                <w:lang w:val="en-GB"/>
-              </w:rPr>
-              <w:t>12.1</w:t>
-            </w:r>
-            <w:r>
-              <w:rPr>
-                <w:noProof/>
-              </w:rPr>
-              <w:tab/>
-            </w:r>
-            <w:r>
-              <w:rPr>
-                <w:rStyle w:val="Hyperlink"/>
-                <w:noProof/>
-                <w:lang w:val="en-GB"/>
-              </w:rPr>
-              <w:t>Software structure</w:t>
-            </w:r>
-            <w:r>
-              <w:rPr>
-                <w:noProof/>
-                <w:webHidden/>
-              </w:rPr>
-              <w:tab/>
-            </w:r>
-            <w:r>
-              <w:rPr>
-                <w:noProof/>
-                <w:webHidden/>
-              </w:rPr>
-              <w:fldChar w:fldCharType="begin"/>
-            </w:r>
-            <w:r>
-              <w:rPr>
-                <w:noProof/>
-                <w:webHidden/>
-              </w:rPr>
-              <w:instrText xml:space="preserve"> PAGEREF _Toc116383176 \h </w:instrText>
-            </w:r>
-            <w:r>
-              <w:rPr>
-                <w:noProof/>
-                <w:webHidden/>
-              </w:rPr>
-            </w:r>
-            <w:r>
-              <w:rPr>
-                <w:noProof/>
-                <w:webHidden/>
-              </w:rPr>
-              <w:fldChar w:fldCharType="separate"/>
-            </w:r>
-            <w:r>
-              <w:rPr>
-                <w:noProof/>
-                <w:webHidden/>
-              </w:rPr>
-              <w:t>8</w:t>
+              <w:t>9</w:t>
             </w:r>
             <w:r>
               <w:rPr>
@@ -2427,65 +2441,17 @@
     </w:sdt>
     <w:p>
       <w:pPr>
-        <w:rPr>
-          <w:lang w:val="en-GB"/>
-        </w:rPr>
-      </w:pPr>
-      <w:r>
-        <w:rPr>
-          <w:lang w:val="en-GB"/>
-        </w:rPr>
+        <w:pStyle w:val="HeadingNoNum"/>
+      </w:pPr>
+      <w:r>
         <w:br w:type="page"/>
       </w:r>
-    </w:p>
-    <w:p>
-      <w:pPr>
-        <w:pStyle w:val="Heading1"/>
-        <w:rPr>
-          <w:lang w:val="en-GB"/>
-        </w:rPr>
-      </w:pPr>
-      <w:bookmarkStart w:id="1" w:name="_Toc116383156"/>
-      <w:r>
-        <w:rPr>
-          <w:lang w:val="en-GB"/>
-        </w:rPr>
+      <w:bookmarkStart w:id="1" w:name="_Toc117523400"/>
+      <w:r>
         <w:lastRenderedPageBreak/>
-        <w:t>Introduction</w:t>
+        <w:t>Acronyms and Definitions</w:t>
       </w:r>
       <w:bookmarkEnd w:id="1"/>
-    </w:p>
-    <w:p>
-      <w:pPr>
-        <w:pStyle w:val="Heading1"/>
-        <w:rPr>
-          <w:lang w:val="en-GB"/>
-        </w:rPr>
-      </w:pPr>
-      <w:bookmarkStart w:id="2" w:name="_Toc116383157"/>
-      <w:r>
-        <w:rPr>
-          <w:lang w:val="en-GB"/>
-        </w:rPr>
-        <w:t>Customer</w:t>
-      </w:r>
-      <w:bookmarkEnd w:id="2"/>
-    </w:p>
-    <w:p>
-      <w:pPr>
-        <w:pStyle w:val="Heading1"/>
-        <w:rPr>
-          <w:lang w:val="en-GB"/>
-        </w:rPr>
-      </w:pPr>
-      <w:bookmarkStart w:id="3" w:name="_Toc116383158"/>
-      <w:r>
-        <w:rPr>
-          <w:lang w:val="en-GB"/>
-        </w:rPr>
-        <w:t>Acronyms and Definitions</w:t>
-      </w:r>
-      <w:bookmarkEnd w:id="3"/>
     </w:p>
     <w:tbl>
       <w:tblPr>
@@ -2500,8 +2466,8 @@
         <w:tblLook w:val="0680" w:firstRow="0" w:lastRow="0" w:firstColumn="1" w:lastColumn="0" w:noHBand="1" w:noVBand="1"/>
       </w:tblPr>
       <w:tblGrid>
-        <w:gridCol w:w="774"/>
-        <w:gridCol w:w="8852"/>
+        <w:gridCol w:w="1097"/>
+        <w:gridCol w:w="8529"/>
       </w:tblGrid>
       <w:tr>
         <w:trPr>
@@ -2521,7 +2487,7 @@
               <w:rPr>
                 <w:lang w:val="en-GB"/>
               </w:rPr>
-              <w:t>RSSTP</w:t>
+              <w:t>Actor</w:t>
             </w:r>
           </w:p>
         </w:tc>
@@ -2539,7 +2505,7 @@
               <w:rPr>
                 <w:lang w:val="en-GB"/>
               </w:rPr>
-              <w:t>Robotic Sensorimotor Software Testing Platform</w:t>
+              <w:t>The test subject (e.g., a robot arm)</w:t>
             </w:r>
           </w:p>
         </w:tc>
@@ -2562,7 +2528,7 @@
               <w:rPr>
                 <w:lang w:val="en-GB"/>
               </w:rPr>
-              <w:t>TDD</w:t>
+              <w:t>PE</w:t>
             </w:r>
           </w:p>
         </w:tc>
@@ -2580,7 +2546,7 @@
               <w:rPr>
                 <w:lang w:val="en-GB"/>
               </w:rPr>
-              <w:t>Test-Driven Development</w:t>
+              <w:t>Perception Engineering</w:t>
             </w:r>
           </w:p>
         </w:tc>
@@ -2599,6 +2565,12 @@
                 <w:lang w:val="en-GB"/>
               </w:rPr>
             </w:pPr>
+            <w:r>
+              <w:rPr>
+                <w:lang w:val="en-GB"/>
+              </w:rPr>
+              <w:t>RSSTP</w:t>
+            </w:r>
           </w:p>
         </w:tc>
         <w:tc>
@@ -2611,6 +2583,12 @@
                 <w:lang w:val="en-GB"/>
               </w:rPr>
             </w:pPr>
+            <w:r>
+              <w:rPr>
+                <w:lang w:val="en-GB"/>
+              </w:rPr>
+              <w:t>Robotic Sensorimotor Software Testing Platform</w:t>
+            </w:r>
           </w:p>
         </w:tc>
       </w:tr>
@@ -2628,6 +2606,12 @@
                 <w:lang w:val="en-GB"/>
               </w:rPr>
             </w:pPr>
+            <w:r>
+              <w:rPr>
+                <w:lang w:val="en-GB"/>
+              </w:rPr>
+              <w:t>TDD</w:t>
+            </w:r>
           </w:p>
         </w:tc>
         <w:tc>
@@ -2640,6 +2624,12 @@
                 <w:lang w:val="en-GB"/>
               </w:rPr>
             </w:pPr>
+            <w:r>
+              <w:rPr>
+                <w:lang w:val="en-GB"/>
+              </w:rPr>
+              <w:t>Test-Driven Development</w:t>
+            </w:r>
           </w:p>
         </w:tc>
       </w:tr>
@@ -2657,6 +2647,12 @@
                 <w:lang w:val="en-GB"/>
               </w:rPr>
             </w:pPr>
+            <w:r>
+              <w:rPr>
+                <w:lang w:val="en-GB"/>
+              </w:rPr>
+              <w:t>UBICOMP</w:t>
+            </w:r>
           </w:p>
         </w:tc>
         <w:tc>
@@ -2669,6 +2665,94 @@
                 <w:lang w:val="en-GB"/>
               </w:rPr>
             </w:pPr>
+            <w:r>
+              <w:rPr>
+                <w:lang w:val="en-GB"/>
+              </w:rPr>
+              <w:t>Cent</w:t>
+            </w:r>
+            <w:r>
+              <w:rPr>
+                <w:lang w:val="en-GB"/>
+              </w:rPr>
+              <w:t>er</w:t>
+            </w:r>
+            <w:r>
+              <w:rPr>
+                <w:lang w:val="en-GB"/>
+              </w:rPr>
+              <w:t xml:space="preserve"> for Ubiquitous Computing</w:t>
+            </w:r>
+          </w:p>
+        </w:tc>
+      </w:tr>
+      <w:tr>
+        <w:trPr>
+          <w:trHeight w:val="234"/>
+        </w:trPr>
+        <w:tc>
+          <w:tcPr>
+            <w:tcW w:w="774" w:type="dxa"/>
+          </w:tcPr>
+          <w:p>
+            <w:pPr>
+              <w:rPr>
+                <w:lang w:val="en-GB"/>
+              </w:rPr>
+            </w:pPr>
+            <w:r>
+              <w:rPr>
+                <w:lang w:val="en-GB"/>
+              </w:rPr>
+              <w:t>VR</w:t>
+            </w:r>
+          </w:p>
+        </w:tc>
+        <w:tc>
+          <w:tcPr>
+            <w:tcW w:w="8852" w:type="dxa"/>
+          </w:tcPr>
+          <w:p>
+            <w:pPr>
+              <w:rPr>
+                <w:lang w:val="en-GB"/>
+              </w:rPr>
+            </w:pPr>
+            <w:r>
+              <w:rPr>
+                <w:lang w:val="en-GB"/>
+              </w:rPr>
+              <w:t>Virtual Reality</w:t>
+            </w:r>
+          </w:p>
+        </w:tc>
+      </w:tr>
+      <w:tr>
+        <w:trPr>
+          <w:trHeight w:val="234"/>
+        </w:trPr>
+        <w:tc>
+          <w:tcPr>
+            <w:tcW w:w="774" w:type="dxa"/>
+          </w:tcPr>
+          <w:p>
+            <w:pPr>
+              <w:rPr>
+                <w:lang w:val="en-GB"/>
+              </w:rPr>
+            </w:pPr>
+          </w:p>
+        </w:tc>
+        <w:tc>
+          <w:tcPr>
+            <w:tcW w:w="8852" w:type="dxa"/>
+          </w:tcPr>
+          <w:p>
+            <w:pPr>
+              <w:rPr>
+                <w:lang w:val="en-GB"/>
+              </w:rPr>
+            </w:pPr>
           </w:p>
         </w:tc>
       </w:tr>
@@ -2676,73 +2760,536 @@
     <w:p>
       <w:pPr>
         <w:rPr>
-          <w:lang w:val="en-GB"/>
-        </w:rPr>
-      </w:pPr>
-    </w:p>
-    <w:bookmarkStart w:id="4" w:name="_Toc116383159" w:displacedByCustomXml="next"/>
-    <w:sdt>
-      <w:sdtPr>
-        <w:rPr>
-          <w:rFonts w:asciiTheme="minorHAnsi" w:eastAsiaTheme="minorHAnsi" w:hAnsiTheme="minorHAnsi" w:cstheme="minorBidi"/>
-          <w:color w:val="auto"/>
-          <w:sz w:val="22"/>
-          <w:szCs w:val="22"/>
-        </w:rPr>
-        <w:id w:val="1570308446"/>
-        <w:docPartObj>
-          <w:docPartGallery w:val="Bibliographies"/>
-          <w:docPartUnique/>
-        </w:docPartObj>
-      </w:sdtPr>
-      <w:sdtContent>
-        <w:p>
-          <w:pPr>
-            <w:pStyle w:val="Heading1"/>
-          </w:pPr>
+          <w:b/>
+          <w:bCs/>
+          <w:lang w:val="en-GB"/>
+        </w:rPr>
+      </w:pPr>
+    </w:p>
+    <w:p>
+      <w:pPr>
+        <w:pStyle w:val="Heading1"/>
+        <w:rPr>
+          <w:lang w:val="en-GB"/>
+        </w:rPr>
+      </w:pPr>
+      <w:bookmarkStart w:id="2" w:name="_Toc117523401"/>
+      <w:r>
+        <w:rPr>
+          <w:lang w:val="en-GB"/>
+        </w:rPr>
+        <w:t>Introduction</w:t>
+      </w:r>
+      <w:bookmarkEnd w:id="2"/>
+    </w:p>
+    <w:p>
+      <w:pPr>
+        <w:rPr>
+          <w:lang w:val="en-GB"/>
+        </w:rPr>
+      </w:pPr>
+      <w:r>
+        <w:rPr>
+          <w:lang w:val="en-GB"/>
+        </w:rPr>
+        <w:t xml:space="preserve">How does a person learn to traverse their surroundings? How does an animal? When all senses of a </w:t>
+      </w:r>
+      <w:r>
+        <w:rPr>
+          <w:lang w:val="en-GB"/>
+        </w:rPr>
+        <w:t xml:space="preserve">living </w:t>
+      </w:r>
+      <w:r>
+        <w:rPr>
+          <w:lang w:val="en-GB"/>
+        </w:rPr>
+        <w:t>being</w:t>
+      </w:r>
+      <w:r>
+        <w:rPr>
+          <w:lang w:val="en-GB"/>
+        </w:rPr>
+        <w:t xml:space="preserve"> (e.g., sight, hearing, smell, etc.)</w:t>
+      </w:r>
+      <w:r>
+        <w:rPr>
+          <w:lang w:val="en-GB"/>
+        </w:rPr>
+        <w:t xml:space="preserve"> are combined, they create a mesh of information, which can be used</w:t>
+      </w:r>
+      <w:r>
+        <w:rPr>
+          <w:lang w:val="en-GB"/>
+        </w:rPr>
+        <w:t xml:space="preserve"> </w:t>
+      </w:r>
+      <w:r>
+        <w:rPr>
+          <w:lang w:val="en-GB"/>
+        </w:rPr>
+        <w:t>by</w:t>
+      </w:r>
+      <w:r>
+        <w:rPr>
+          <w:lang w:val="en-GB"/>
+        </w:rPr>
+        <w:t xml:space="preserve"> said being to </w:t>
+      </w:r>
+      <w:r>
+        <w:rPr>
+          <w:lang w:val="en-GB"/>
+        </w:rPr>
+        <w:t>obtain a feeling about the</w:t>
+      </w:r>
+      <w:r>
+        <w:rPr>
+          <w:lang w:val="en-GB"/>
+        </w:rPr>
+        <w:t>ir</w:t>
+      </w:r>
+      <w:r>
+        <w:rPr>
+          <w:lang w:val="en-GB"/>
+        </w:rPr>
+        <w:t xml:space="preserve"> environment and consequentially navigate</w:t>
+      </w:r>
+      <w:r>
+        <w:rPr>
+          <w:lang w:val="en-GB"/>
+        </w:rPr>
+        <w:t xml:space="preserve"> through</w:t>
+      </w:r>
+      <w:r>
+        <w:rPr>
+          <w:lang w:val="en-GB"/>
+        </w:rPr>
+        <w:t xml:space="preserve"> it.</w:t>
+      </w:r>
+      <w:r>
+        <w:rPr>
+          <w:lang w:val="en-GB"/>
+        </w:rPr>
+        <w:t xml:space="preserve"> However, what happens when an actor</w:t>
+      </w:r>
+      <w:r>
+        <w:rPr>
+          <w:lang w:val="en-GB"/>
+        </w:rPr>
+        <w:t xml:space="preserve"> is stripped of most of their senses and is only left with minimal sensory feedback? What is the best algorithm, which can be used to learn one’s environment when there is little to no information to </w:t>
+      </w:r>
+      <w:r>
+        <w:rPr>
+          <w:lang w:val="en-GB"/>
+        </w:rPr>
+        <w:t>utilize</w:t>
+      </w:r>
+      <w:r>
+        <w:rPr>
+          <w:lang w:val="en-GB"/>
+        </w:rPr>
+        <w:t>?</w:t>
+      </w:r>
+    </w:p>
+    <w:p>
+      <w:pPr>
+        <w:rPr>
+          <w:lang w:val="en-GB"/>
+        </w:rPr>
+      </w:pPr>
+      <w:r>
+        <w:rPr>
+          <w:lang w:val="en-GB"/>
+        </w:rPr>
+        <w:t>In the Perception Engineering (PE) research group of The</w:t>
+      </w:r>
+      <w:r>
+        <w:rPr>
+          <w:lang w:val="en-GB"/>
+        </w:rPr>
+        <w:t xml:space="preserve"> </w:t>
+      </w:r>
+      <w:r>
+        <w:rPr>
+          <w:lang w:val="en-GB"/>
+        </w:rPr>
+        <w:t>Cent</w:t>
+      </w:r>
+      <w:r>
+        <w:rPr>
+          <w:lang w:val="en-GB"/>
+        </w:rPr>
+        <w:t>er</w:t>
+      </w:r>
+      <w:r>
+        <w:rPr>
+          <w:lang w:val="en-GB"/>
+        </w:rPr>
+        <w:t xml:space="preserve"> for Ubiquitous Computing</w:t>
+      </w:r>
+      <w:r>
+        <w:rPr>
+          <w:lang w:val="en-GB"/>
+        </w:rPr>
+        <w:t xml:space="preserve"> (UBICOMP) research unit </w:t>
+      </w:r>
+      <w:r>
+        <w:rPr>
+          <w:lang w:val="en-GB"/>
+        </w:rPr>
+        <w:t>in</w:t>
+      </w:r>
+      <w:r>
+        <w:rPr>
+          <w:lang w:val="en-GB"/>
+        </w:rPr>
+        <w:t xml:space="preserve"> the University of Oulu</w:t>
+      </w:r>
+      <w:r>
+        <w:rPr>
+          <w:lang w:val="en-GB"/>
+        </w:rPr>
+        <w:t>, possible answers for the last question stated above will be explored. It is planned for research to be done, so that optimal algorithms, which e.g., teach a robotic hand to move in an environment with different obstacles</w:t>
+      </w:r>
+      <w:r>
+        <w:rPr>
+          <w:lang w:val="en-GB"/>
+        </w:rPr>
+        <w:t>,</w:t>
+      </w:r>
+      <w:r>
+        <w:rPr>
+          <w:lang w:val="en-GB"/>
+        </w:rPr>
+        <w:t xml:space="preserve"> can be found.</w:t>
+      </w:r>
+      <w:r>
+        <w:rPr>
+          <w:lang w:val="en-GB"/>
+        </w:rPr>
+        <w:t xml:space="preserve"> Before this can be done, however, a testing platform, in which these algorithms can be evaluated and compared needs to be created.</w:t>
+      </w:r>
+    </w:p>
+    <w:p>
+      <w:pPr>
+        <w:rPr>
+          <w:lang w:val="en-GB"/>
+        </w:rPr>
+      </w:pPr>
+      <w:r>
+        <w:rPr>
+          <w:lang w:val="en-GB"/>
+        </w:rPr>
+        <w:t xml:space="preserve">In this document, the design and creation of such a platform, named </w:t>
+      </w:r>
+      <w:r>
+        <w:rPr>
+          <w:lang w:val="en-GB"/>
+        </w:rPr>
+        <w:t>Robotic Sensorimotor System Testing Platform</w:t>
+      </w:r>
+      <w:r>
+        <w:rPr>
+          <w:lang w:val="en-GB"/>
+        </w:rPr>
+        <w:t xml:space="preserve"> (RSSTP), are outlined.</w:t>
+      </w:r>
+      <w:r>
+        <w:rPr>
+          <w:lang w:val="en-GB"/>
+        </w:rPr>
+        <w:t xml:space="preserve"> In the following chapters more information about the customer, </w:t>
+      </w:r>
+      <w:r>
+        <w:rPr>
+          <w:lang w:val="en-GB"/>
+        </w:rPr>
+        <w:t>the project itself and the realised requirements will be given. This will be followed by an explanation of the software development and testing methods used during the project. Afterwards the project timeline will be discussed, and the document will be concluded with the feedback given to the Software Project course organizers. Any additional (and necessary information) regarding</w:t>
+      </w:r>
+      <w:r>
+        <w:rPr>
+          <w:lang w:val="en-GB"/>
+        </w:rPr>
+        <w:t xml:space="preserve"> this </w:t>
+      </w:r>
+      <w:r>
+        <w:rPr>
+          <w:lang w:val="en-GB"/>
+        </w:rPr>
+        <w:t xml:space="preserve">project will be found in the </w:t>
+      </w:r>
+      <w:hyperlink w:anchor="_Appendix" w:history="1">
+        <w:r>
+          <w:rPr>
+            <w:rStyle w:val="Hyperlink"/>
+            <w:i/>
+            <w:iCs/>
+            <w:lang w:val="en-GB"/>
+          </w:rPr>
+          <w:t>Appe</w:t>
+        </w:r>
+        <w:r>
+          <w:rPr>
+            <w:rStyle w:val="Hyperlink"/>
+            <w:i/>
+            <w:iCs/>
+            <w:lang w:val="en-GB"/>
+          </w:rPr>
+          <w:t>n</w:t>
+        </w:r>
+        <w:r>
+          <w:rPr>
+            <w:rStyle w:val="Hyperlink"/>
+            <w:i/>
+            <w:iCs/>
+            <w:lang w:val="en-GB"/>
+          </w:rPr>
+          <w:t>dix</w:t>
+        </w:r>
+      </w:hyperlink>
+      <w:r>
+        <w:rPr>
+          <w:lang w:val="en-GB"/>
+        </w:rPr>
+        <w:t xml:space="preserve"> chapter.</w:t>
+      </w:r>
+    </w:p>
+    <w:p>
+      <w:pPr>
+        <w:pStyle w:val="Heading1"/>
+        <w:rPr>
+          <w:lang w:val="en-GB"/>
+        </w:rPr>
+      </w:pPr>
+      <w:bookmarkStart w:id="3" w:name="_Toc117523402"/>
+      <w:r>
+        <w:rPr>
+          <w:lang w:val="en-GB"/>
+        </w:rPr>
+        <w:t>Customer</w:t>
+      </w:r>
+      <w:bookmarkEnd w:id="3"/>
+    </w:p>
+    <w:p>
+      <w:pPr>
+        <w:rPr>
+          <w:lang w:val="en-GB"/>
+        </w:rPr>
+      </w:pPr>
+      <w:r>
+        <w:rPr>
+          <w:lang w:val="en-GB"/>
+        </w:rPr>
+        <w:t xml:space="preserve">The customer for this project is the UBICOMP research unit and more specifically the PE group, which </w:t>
+      </w:r>
+      <w:r>
+        <w:rPr>
+          <w:lang w:val="en-GB"/>
+        </w:rPr>
+        <w:t>focuses on research related to Virtual Reality (VR)</w:t>
+      </w:r>
+      <w:r>
+        <w:rPr>
+          <w:lang w:val="en-GB"/>
+        </w:rPr>
+        <w:t xml:space="preserve"> and robotics-related problems, similar to the one described in this document, as for example sensing, sensor fusion, planning, learning and control </w:t>
+      </w:r>
+      <w:sdt>
+        <w:sdtPr>
+          <w:rPr>
+            <w:lang w:val="en-GB"/>
+          </w:rPr>
+          <w:id w:val="-1392731761"/>
+          <w:citation/>
+        </w:sdtPr>
+        <w:sdtContent>
           <w:r>
-            <w:t>References</w:t>
+            <w:rPr>
+              <w:lang w:val="en-GB"/>
+            </w:rPr>
+            <w:fldChar w:fldCharType="begin"/>
           </w:r>
-          <w:bookmarkEnd w:id="4"/>
-        </w:p>
-        <w:sdt>
-          <w:sdtPr>
-            <w:id w:val="-573587230"/>
-            <w:bibliography/>
-          </w:sdtPr>
-          <w:sdtContent>
-            <w:p>
-              <w:r>
-                <w:fldChar w:fldCharType="begin"/>
-              </w:r>
-              <w:r>
-                <w:instrText xml:space="preserve"> BIBLIOGRAPHY </w:instrText>
-              </w:r>
-              <w:r>
-                <w:fldChar w:fldCharType="separate"/>
-              </w:r>
-              <w:r>
-                <w:rPr>
-                  <w:b/>
-                  <w:bCs/>
-                  <w:noProof/>
-                  <w:lang w:val="en-US"/>
-                </w:rPr>
-                <w:t>There are no sources in the current document.</w:t>
-              </w:r>
-              <w:r>
-                <w:rPr>
-                  <w:b/>
-                  <w:bCs/>
-                  <w:noProof/>
-                </w:rPr>
-                <w:fldChar w:fldCharType="end"/>
-              </w:r>
-            </w:p>
-          </w:sdtContent>
-        </w:sdt>
-      </w:sdtContent>
-    </w:sdt>
+          <w:r>
+            <w:rPr>
+              <w:lang w:val="en-US"/>
+            </w:rPr>
+            <w:instrText xml:space="preserve"> CITATION Per22 \l 1033 </w:instrText>
+          </w:r>
+          <w:r>
+            <w:rPr>
+              <w:lang w:val="en-GB"/>
+            </w:rPr>
+            <w:fldChar w:fldCharType="separate"/>
+          </w:r>
+          <w:r>
+            <w:rPr>
+              <w:noProof/>
+              <w:lang w:val="en-US"/>
+            </w:rPr>
+            <w:t>[1]</w:t>
+          </w:r>
+          <w:r>
+            <w:rPr>
+              <w:lang w:val="en-GB"/>
+            </w:rPr>
+            <w:fldChar w:fldCharType="end"/>
+          </w:r>
+        </w:sdtContent>
+      </w:sdt>
+      <w:r>
+        <w:rPr>
+          <w:lang w:val="en-GB"/>
+        </w:rPr>
+        <w:t>.</w:t>
+      </w:r>
+    </w:p>
+    <w:p>
+      <w:pPr>
+        <w:rPr>
+          <w:b/>
+          <w:bCs/>
+          <w:lang w:val="en-US"/>
+        </w:rPr>
+      </w:pPr>
+      <w:r>
+        <w:rPr>
+          <w:lang w:val="en-GB"/>
+        </w:rPr>
+        <w:t xml:space="preserve">The people who will act as representatives for the customer and in so as supervisors and contact persons for this project </w:t>
+      </w:r>
+      <w:r>
+        <w:rPr>
+          <w:lang w:val="en-GB"/>
+        </w:rPr>
+        <w:t xml:space="preserve">are </w:t>
+      </w:r>
+      <w:proofErr w:type="spellStart"/>
+      <w:r>
+        <w:rPr>
+          <w:lang w:val="en-GB"/>
+        </w:rPr>
+        <w:t>D</w:t>
+      </w:r>
+      <w:r>
+        <w:rPr>
+          <w:lang w:val="en-GB"/>
+        </w:rPr>
+        <w:t>r.</w:t>
+      </w:r>
+      <w:proofErr w:type="spellEnd"/>
+      <w:r>
+        <w:rPr>
+          <w:lang w:val="en-GB"/>
+        </w:rPr>
+        <w:t xml:space="preserve"> Vadim Weinstein (</w:t>
+      </w:r>
+      <w:hyperlink r:id="rId8" w:history="1">
+        <w:r>
+          <w:rPr>
+            <w:rStyle w:val="Hyperlink"/>
+            <w:lang w:val="en-GB"/>
+          </w:rPr>
+          <w:t>v</w:t>
+        </w:r>
+        <w:r>
+          <w:rPr>
+            <w:rStyle w:val="Hyperlink"/>
+            <w:lang w:val="en-GB"/>
+          </w:rPr>
+          <w:t>adim.</w:t>
+        </w:r>
+        <w:r>
+          <w:rPr>
+            <w:rStyle w:val="Hyperlink"/>
+            <w:lang w:val="en-GB"/>
+          </w:rPr>
+          <w:t>w</w:t>
+        </w:r>
+        <w:r>
+          <w:rPr>
+            <w:rStyle w:val="Hyperlink"/>
+            <w:lang w:val="en-GB"/>
+          </w:rPr>
+          <w:t>einstein@oulu.fi</w:t>
+        </w:r>
+      </w:hyperlink>
+      <w:r>
+        <w:rPr>
+          <w:lang w:val="en-GB"/>
+        </w:rPr>
+        <w:t xml:space="preserve">) and </w:t>
+      </w:r>
+      <w:proofErr w:type="spellStart"/>
+      <w:r>
+        <w:rPr>
+          <w:lang w:val="en-GB"/>
+        </w:rPr>
+        <w:t>D</w:t>
+      </w:r>
+      <w:r>
+        <w:rPr>
+          <w:lang w:val="en-GB"/>
+        </w:rPr>
+        <w:t>r.</w:t>
+      </w:r>
+      <w:proofErr w:type="spellEnd"/>
+      <w:r>
+        <w:rPr>
+          <w:lang w:val="en-GB"/>
+        </w:rPr>
+        <w:t xml:space="preserve"> Kale </w:t>
+      </w:r>
+      <w:proofErr w:type="spellStart"/>
+      <w:r>
+        <w:rPr>
+          <w:lang w:val="en-GB"/>
+        </w:rPr>
+        <w:t>Timperi</w:t>
+      </w:r>
+      <w:proofErr w:type="spellEnd"/>
+      <w:r>
+        <w:rPr>
+          <w:lang w:val="en-GB"/>
+        </w:rPr>
+        <w:t xml:space="preserve"> (</w:t>
+      </w:r>
+      <w:hyperlink r:id="rId9" w:history="1">
+        <w:r>
+          <w:rPr>
+            <w:rStyle w:val="Hyperlink"/>
+            <w:lang w:val="en-GB"/>
+          </w:rPr>
+          <w:t>k</w:t>
+        </w:r>
+        <w:r>
+          <w:rPr>
+            <w:rStyle w:val="Hyperlink"/>
+            <w:lang w:val="en-GB"/>
+          </w:rPr>
+          <w:t>alle.</w:t>
+        </w:r>
+        <w:r>
+          <w:rPr>
+            <w:rStyle w:val="Hyperlink"/>
+            <w:lang w:val="en-GB"/>
+          </w:rPr>
+          <w:t>t</w:t>
+        </w:r>
+        <w:r>
+          <w:rPr>
+            <w:rStyle w:val="Hyperlink"/>
+            <w:lang w:val="en-GB"/>
+          </w:rPr>
+          <w:t>imperi@oulu.fi</w:t>
+        </w:r>
+      </w:hyperlink>
+      <w:r>
+        <w:rPr>
+          <w:lang w:val="en-GB"/>
+        </w:rPr>
+        <w:t>).</w:t>
+      </w:r>
+    </w:p>
     <w:p>
       <w:pPr>
         <w:pStyle w:val="Heading1"/>
@@ -2750,76 +3297,174 @@
           <w:lang w:val="en-GB"/>
         </w:rPr>
       </w:pPr>
-      <w:bookmarkStart w:id="5" w:name="_Toc116383160"/>
+      <w:bookmarkStart w:id="4" w:name="_Toc117523403"/>
       <w:r>
         <w:rPr>
           <w:lang w:val="en-GB"/>
         </w:rPr>
         <w:t>Project description</w:t>
       </w:r>
+      <w:bookmarkEnd w:id="4"/>
+    </w:p>
+    <w:p>
+      <w:pPr>
+        <w:rPr>
+          <w:lang w:val="en-GB"/>
+        </w:rPr>
+      </w:pPr>
+      <w:r>
+        <w:rPr>
+          <w:rFonts w:ascii="Helvetica" w:hAnsi="Helvetica" w:cs="Helvetica"/>
+          <w:color w:val="000000"/>
+          <w:sz w:val="18"/>
+          <w:szCs w:val="18"/>
+          <w:shd w:val="clear" w:color="auto" w:fill="F8F9FA"/>
+        </w:rPr>
+        <w:t> Algorithm gets sensory data(0/1) each transition,</w:t>
+      </w:r>
+      <w:r>
+        <w:rPr>
+          <w:rFonts w:ascii="Helvetica" w:hAnsi="Helvetica" w:cs="Helvetica"/>
+          <w:color w:val="000000"/>
+          <w:sz w:val="18"/>
+          <w:szCs w:val="18"/>
+        </w:rPr>
+        <w:br/>
+      </w:r>
+      <w:r>
+        <w:rPr>
+          <w:rFonts w:ascii="Helvetica" w:hAnsi="Helvetica" w:cs="Helvetica"/>
+          <w:color w:val="000000"/>
+          <w:sz w:val="18"/>
+          <w:szCs w:val="18"/>
+          <w:shd w:val="clear" w:color="auto" w:fill="F8F9FA"/>
+        </w:rPr>
+        <w:t> but sensory feedback (1) only when it reaches a set point (green light)</w:t>
+      </w:r>
+    </w:p>
+    <w:p>
+      <w:pPr>
+        <w:pStyle w:val="Heading1"/>
+        <w:rPr>
+          <w:lang w:val="en-GB"/>
+        </w:rPr>
+      </w:pPr>
+      <w:bookmarkStart w:id="5" w:name="_Toc117523404"/>
+      <w:r>
+        <w:rPr>
+          <w:lang w:val="en-GB"/>
+        </w:rPr>
+        <w:lastRenderedPageBreak/>
+        <w:t>Realised requirements</w:t>
+      </w:r>
       <w:bookmarkEnd w:id="5"/>
     </w:p>
     <w:p>
       <w:pPr>
+        <w:pStyle w:val="Heading2"/>
+        <w:rPr>
+          <w:lang w:val="en-GB"/>
+        </w:rPr>
+      </w:pPr>
+      <w:bookmarkStart w:id="6" w:name="_Toc117523405"/>
+      <w:r>
+        <w:rPr>
+          <w:lang w:val="en-GB"/>
+        </w:rPr>
+        <w:t>Internal logic</w:t>
+      </w:r>
+      <w:bookmarkEnd w:id="6"/>
+    </w:p>
+    <w:p>
+      <w:pPr>
+        <w:pStyle w:val="Heading2"/>
+        <w:rPr>
+          <w:lang w:val="en-GB"/>
+        </w:rPr>
+      </w:pPr>
+      <w:bookmarkStart w:id="7" w:name="_Toc117523406"/>
+      <w:r>
+        <w:rPr>
+          <w:lang w:val="en-GB"/>
+        </w:rPr>
+        <w:t>External logic</w:t>
+      </w:r>
+      <w:bookmarkEnd w:id="7"/>
+    </w:p>
+    <w:p>
+      <w:pPr>
         <w:pStyle w:val="Heading1"/>
         <w:rPr>
           <w:lang w:val="en-GB"/>
         </w:rPr>
       </w:pPr>
-      <w:bookmarkStart w:id="6" w:name="_Toc116383161"/>
-      <w:r>
-        <w:rPr>
-          <w:lang w:val="en-GB"/>
-        </w:rPr>
-        <w:t>Realised requirements</w:t>
-      </w:r>
-      <w:bookmarkEnd w:id="6"/>
-    </w:p>
-    <w:p>
-      <w:pPr>
-        <w:pStyle w:val="Heading2"/>
-        <w:rPr>
-          <w:lang w:val="en-GB"/>
-        </w:rPr>
-      </w:pPr>
-      <w:bookmarkStart w:id="7" w:name="_Toc116383162"/>
-      <w:r>
-        <w:rPr>
-          <w:lang w:val="en-GB"/>
-        </w:rPr>
-        <w:t>Internal logic</w:t>
-      </w:r>
-      <w:bookmarkEnd w:id="7"/>
-    </w:p>
-    <w:p>
-      <w:pPr>
-        <w:pStyle w:val="Heading2"/>
-        <w:rPr>
-          <w:lang w:val="en-GB"/>
-        </w:rPr>
-      </w:pPr>
-      <w:bookmarkStart w:id="8" w:name="_Toc116383163"/>
-      <w:r>
-        <w:rPr>
-          <w:lang w:val="en-GB"/>
-        </w:rPr>
-        <w:t>External logic</w:t>
+      <w:bookmarkStart w:id="8" w:name="_Toc117523407"/>
+      <w:r>
+        <w:rPr>
+          <w:lang w:val="en-GB"/>
+        </w:rPr>
+        <w:t>Used software development method</w:t>
       </w:r>
       <w:bookmarkEnd w:id="8"/>
     </w:p>
     <w:p>
       <w:pPr>
+        <w:rPr>
+          <w:lang w:val="en-GB"/>
+        </w:rPr>
+      </w:pPr>
+      <w:r>
+        <w:rPr>
+          <w:lang w:val="en-GB"/>
+        </w:rPr>
+        <w:t>Scrum/Agile</w:t>
+      </w:r>
+    </w:p>
+    <w:p>
+      <w:pPr>
+        <w:rPr>
+          <w:lang w:val="en-GB"/>
+        </w:rPr>
+      </w:pPr>
+      <w:r>
+        <w:rPr>
+          <w:lang w:val="en-GB"/>
+        </w:rPr>
+        <w:t>Sprint = Milestone</w:t>
+      </w:r>
+    </w:p>
+    <w:p>
+      <w:pPr>
+        <w:rPr>
+          <w:lang w:val="en-GB"/>
+        </w:rPr>
+      </w:pPr>
+      <w:r>
+        <w:rPr>
+          <w:lang w:val="en-GB"/>
+        </w:rPr>
+        <w:t>Test-driven development</w:t>
+      </w:r>
+      <w:r>
+        <w:rPr>
+          <w:lang w:val="en-GB"/>
+        </w:rPr>
+        <w:t xml:space="preserve"> (TDD)</w:t>
+      </w:r>
+    </w:p>
+    <w:p>
+      <w:pPr>
         <w:pStyle w:val="Heading1"/>
         <w:rPr>
           <w:lang w:val="en-GB"/>
         </w:rPr>
       </w:pPr>
-      <w:bookmarkStart w:id="9" w:name="_Toc116383164"/>
-      <w:r>
-        <w:rPr>
-          <w:lang w:val="en-GB"/>
-        </w:rPr>
-        <w:t>Used software development method</w:t>
+      <w:bookmarkStart w:id="9" w:name="_Toc117523408"/>
+      <w:r>
+        <w:rPr>
+          <w:lang w:val="en-GB"/>
+        </w:rPr>
+        <w:t>Testing</w:t>
       </w:r>
       <w:bookmarkEnd w:id="9"/>
     </w:p>
@@ -2829,43 +3474,45 @@
           <w:lang w:val="en-GB"/>
         </w:rPr>
       </w:pPr>
-      <w:r>
-        <w:rPr>
-          <w:lang w:val="en-GB"/>
-        </w:rPr>
-        <w:t>Scrum/Agile</w:t>
-      </w:r>
-    </w:p>
-    <w:p>
-      <w:pPr>
-        <w:rPr>
-          <w:lang w:val="en-GB"/>
-        </w:rPr>
-      </w:pPr>
-      <w:r>
-        <w:rPr>
-          <w:lang w:val="en-GB"/>
-        </w:rPr>
-        <w:t>Sprint = Milestone</w:t>
-      </w:r>
-    </w:p>
-    <w:p>
-      <w:pPr>
-        <w:rPr>
-          <w:lang w:val="en-GB"/>
-        </w:rPr>
-      </w:pPr>
-      <w:r>
-        <w:rPr>
-          <w:lang w:val="en-GB"/>
-        </w:rPr>
-        <w:t>Test-driven development</w:t>
-      </w:r>
-      <w:r>
-        <w:rPr>
-          <w:lang w:val="en-GB"/>
-        </w:rPr>
-        <w:t xml:space="preserve"> (TDD)</w:t>
+      <w:proofErr w:type="spellStart"/>
+      <w:r>
+        <w:rPr>
+          <w:lang w:val="en-GB"/>
+        </w:rPr>
+        <w:t>PyTest</w:t>
+      </w:r>
+      <w:proofErr w:type="spellEnd"/>
+      <w:r>
+        <w:rPr>
+          <w:lang w:val="en-GB"/>
+        </w:rPr>
+        <w:t xml:space="preserve"> for unit tests</w:t>
+      </w:r>
+    </w:p>
+    <w:p>
+      <w:pPr>
+        <w:rPr>
+          <w:lang w:val="en-GB"/>
+        </w:rPr>
+      </w:pPr>
+      <w:r>
+        <w:rPr>
+          <w:lang w:val="en-GB"/>
+        </w:rPr>
+        <w:t>Run full algorithm scenarios for acceptance testing</w:t>
+      </w:r>
+    </w:p>
+    <w:p>
+      <w:pPr>
+        <w:rPr>
+          <w:lang w:val="en-GB"/>
+        </w:rPr>
+      </w:pPr>
+      <w:r>
+        <w:rPr>
+          <w:lang w:val="en-GB"/>
+        </w:rPr>
+        <w:br w:type="page"/>
       </w:r>
     </w:p>
     <w:p>
@@ -2875,62 +3522,7 @@
           <w:lang w:val="en-GB"/>
         </w:rPr>
       </w:pPr>
-      <w:bookmarkStart w:id="10" w:name="_Toc116383165"/>
-      <w:r>
-        <w:rPr>
-          <w:lang w:val="en-GB"/>
-        </w:rPr>
-        <w:t>Testing</w:t>
-      </w:r>
-      <w:bookmarkEnd w:id="10"/>
-    </w:p>
-    <w:p>
-      <w:pPr>
-        <w:rPr>
-          <w:lang w:val="en-GB"/>
-        </w:rPr>
-      </w:pPr>
-      <w:r>
-        <w:rPr>
-          <w:lang w:val="en-GB"/>
-        </w:rPr>
-        <w:t>PyTest for unit tests</w:t>
-      </w:r>
-    </w:p>
-    <w:p>
-      <w:pPr>
-        <w:rPr>
-          <w:lang w:val="en-GB"/>
-        </w:rPr>
-      </w:pPr>
-      <w:r>
-        <w:rPr>
-          <w:lang w:val="en-GB"/>
-        </w:rPr>
-        <w:t>Run full algorithm scenarios for acceptance testing</w:t>
-      </w:r>
-    </w:p>
-    <w:p>
-      <w:pPr>
-        <w:rPr>
-          <w:lang w:val="en-GB"/>
-        </w:rPr>
-      </w:pPr>
-      <w:r>
-        <w:rPr>
-          <w:lang w:val="en-GB"/>
-        </w:rPr>
-        <w:br w:type="page"/>
-      </w:r>
-    </w:p>
-    <w:p>
-      <w:pPr>
-        <w:pStyle w:val="Heading1"/>
-        <w:rPr>
-          <w:lang w:val="en-GB"/>
-        </w:rPr>
-      </w:pPr>
-      <w:bookmarkStart w:id="11" w:name="_Toc116383166"/>
+      <w:bookmarkStart w:id="10" w:name="_Toc117523409"/>
       <w:r>
         <w:rPr>
           <w:lang w:val="en-GB"/>
@@ -2938,7 +3530,7 @@
         <w:lastRenderedPageBreak/>
         <w:t>Project timeline</w:t>
       </w:r>
-      <w:bookmarkEnd w:id="11"/>
+      <w:bookmarkEnd w:id="10"/>
     </w:p>
     <w:p>
       <w:pPr>
@@ -3035,7 +3627,7 @@
                     </pic:cNvPicPr>
                   </pic:nvPicPr>
                   <pic:blipFill>
-                    <a:blip r:embed="rId8">
+                    <a:blip r:embed="rId10">
                       <a:extLst>
                         <a:ext uri="{28A0092B-C50C-407E-A947-70E740481C1C}">
                           <a14:useLocalDpi xmlns:a14="http://schemas.microsoft.com/office/drawing/2010/main" val="0"/>
@@ -3075,100 +3667,113 @@
           <w:lang w:val="en-US"/>
         </w:rPr>
       </w:pPr>
-      <w:bookmarkStart w:id="12" w:name="_Ref116381591"/>
-      <w:bookmarkStart w:id="13" w:name="_Ref116381585"/>
+      <w:bookmarkStart w:id="11" w:name="_Ref116381591"/>
+      <w:bookmarkStart w:id="12" w:name="_Ref116381585"/>
       <w:r>
         <w:t xml:space="preserve">Figure </w:t>
       </w:r>
-      <w:fldSimple w:instr=" SEQ Figure \* ARABIC ">
-        <w:r>
-          <w:rPr>
-            <w:noProof/>
-          </w:rPr>
-          <w:t>1</w:t>
-        </w:r>
-      </w:fldSimple>
+      <w:r>
+        <w:fldChar w:fldCharType="begin"/>
+      </w:r>
+      <w:r>
+        <w:instrText xml:space="preserve"> SEQ Figure \* ARABIC </w:instrText>
+      </w:r>
+      <w:r>
+        <w:fldChar w:fldCharType="separate"/>
+      </w:r>
+      <w:r>
+        <w:rPr>
+          <w:noProof/>
+        </w:rPr>
+        <w:t>1</w:t>
+      </w:r>
+      <w:r>
+        <w:rPr>
+          <w:noProof/>
+        </w:rPr>
+        <w:fldChar w:fldCharType="end"/>
+      </w:r>
+      <w:bookmarkEnd w:id="11"/>
+      <w:r>
+        <w:rPr>
+          <w:lang w:val="en-US"/>
+        </w:rPr>
+        <w:t xml:space="preserve"> RSSTP Milestones</w:t>
+      </w:r>
       <w:bookmarkEnd w:id="12"/>
-      <w:r>
-        <w:rPr>
-          <w:lang w:val="en-US"/>
-        </w:rPr>
-        <w:t xml:space="preserve"> RSSTP Milestones</w:t>
+    </w:p>
+    <w:p>
+      <w:pPr>
+        <w:rPr>
+          <w:lang w:val="en-GB"/>
+        </w:rPr>
+      </w:pPr>
+      <w:r>
+        <w:rPr>
+          <w:lang w:val="en-GB"/>
+        </w:rPr>
+        <w:t xml:space="preserve">The Milestones for this project can be seen in </w:t>
+      </w:r>
+      <w:r>
+        <w:rPr>
+          <w:lang w:val="en-GB"/>
+        </w:rPr>
+        <w:fldChar w:fldCharType="begin"/>
+      </w:r>
+      <w:r>
+        <w:rPr>
+          <w:lang w:val="en-GB"/>
+        </w:rPr>
+        <w:instrText xml:space="preserve"> REF _Ref116381591 \h </w:instrText>
+      </w:r>
+      <w:r>
+        <w:rPr>
+          <w:lang w:val="en-GB"/>
+        </w:rPr>
+      </w:r>
+      <w:r>
+        <w:rPr>
+          <w:lang w:val="en-GB"/>
+        </w:rPr>
+        <w:fldChar w:fldCharType="separate"/>
+      </w:r>
+      <w:r>
+        <w:t xml:space="preserve">Figure </w:t>
+      </w:r>
+      <w:r>
+        <w:rPr>
+          <w:noProof/>
+        </w:rPr>
+        <w:t>1</w:t>
+      </w:r>
+      <w:r>
+        <w:rPr>
+          <w:lang w:val="en-GB"/>
+        </w:rPr>
+        <w:fldChar w:fldCharType="end"/>
+      </w:r>
+      <w:r>
+        <w:rPr>
+          <w:lang w:val="en-GB"/>
+        </w:rPr>
+        <w:t>. Below, an explanation for each one will be given.</w:t>
+      </w:r>
+    </w:p>
+    <w:p>
+      <w:pPr>
+        <w:pStyle w:val="Heading2"/>
+        <w:rPr>
+          <w:lang w:val="en-GB"/>
+        </w:rPr>
+      </w:pPr>
+      <w:bookmarkStart w:id="13" w:name="_Toc117523410"/>
+      <w:r>
+        <w:rPr>
+          <w:lang w:val="en-GB"/>
+        </w:rPr>
+        <w:t>Project start</w:t>
       </w:r>
       <w:bookmarkEnd w:id="13"/>
-    </w:p>
-    <w:p>
-      <w:pPr>
-        <w:rPr>
-          <w:lang w:val="en-GB"/>
-        </w:rPr>
-      </w:pPr>
-      <w:r>
-        <w:rPr>
-          <w:lang w:val="en-GB"/>
-        </w:rPr>
-        <w:t xml:space="preserve">The Milestones for this project can be seen in </w:t>
-      </w:r>
-      <w:r>
-        <w:rPr>
-          <w:lang w:val="en-GB"/>
-        </w:rPr>
-        <w:fldChar w:fldCharType="begin"/>
-      </w:r>
-      <w:r>
-        <w:rPr>
-          <w:lang w:val="en-GB"/>
-        </w:rPr>
-        <w:instrText xml:space="preserve"> REF _Ref116381591 \h </w:instrText>
-      </w:r>
-      <w:r>
-        <w:rPr>
-          <w:lang w:val="en-GB"/>
-        </w:rPr>
-      </w:r>
-      <w:r>
-        <w:rPr>
-          <w:lang w:val="en-GB"/>
-        </w:rPr>
-        <w:fldChar w:fldCharType="separate"/>
-      </w:r>
-      <w:r>
-        <w:t xml:space="preserve">Figure </w:t>
-      </w:r>
-      <w:r>
-        <w:rPr>
-          <w:noProof/>
-        </w:rPr>
-        <w:t>1</w:t>
-      </w:r>
-      <w:r>
-        <w:rPr>
-          <w:lang w:val="en-GB"/>
-        </w:rPr>
-        <w:fldChar w:fldCharType="end"/>
-      </w:r>
-      <w:r>
-        <w:rPr>
-          <w:lang w:val="en-GB"/>
-        </w:rPr>
-        <w:t>. Below, an explanation for each one will be given.</w:t>
-      </w:r>
-    </w:p>
-    <w:p>
-      <w:pPr>
-        <w:pStyle w:val="Heading2"/>
-        <w:rPr>
-          <w:lang w:val="en-GB"/>
-        </w:rPr>
-      </w:pPr>
-      <w:bookmarkStart w:id="14" w:name="_Toc116383167"/>
-      <w:r>
-        <w:rPr>
-          <w:lang w:val="en-GB"/>
-        </w:rPr>
-        <w:t>Project start</w:t>
-      </w:r>
-      <w:bookmarkEnd w:id="14"/>
     </w:p>
     <w:p>
       <w:pPr>
@@ -3237,14 +3842,14 @@
           <w:lang w:val="en-GB"/>
         </w:rPr>
       </w:pPr>
-      <w:bookmarkStart w:id="15" w:name="_Toc116383168"/>
+      <w:bookmarkStart w:id="14" w:name="_Toc117523411"/>
       <w:r>
         <w:rPr>
           <w:lang w:val="en-GB"/>
         </w:rPr>
         <w:t>Discovery</w:t>
       </w:r>
-      <w:bookmarkEnd w:id="15"/>
+      <w:bookmarkEnd w:id="14"/>
     </w:p>
     <w:p>
       <w:pPr>
@@ -3297,14 +3902,14 @@
           <w:lang w:val="en-GB"/>
         </w:rPr>
       </w:pPr>
-      <w:bookmarkStart w:id="16" w:name="_Toc116383169"/>
+      <w:bookmarkStart w:id="15" w:name="_Toc117523412"/>
       <w:r>
         <w:rPr>
           <w:lang w:val="en-GB"/>
         </w:rPr>
         <w:t>Design</w:t>
       </w:r>
-      <w:bookmarkEnd w:id="16"/>
+      <w:bookmarkEnd w:id="15"/>
     </w:p>
     <w:p>
       <w:pPr>
@@ -3377,14 +3982,14 @@
           <w:lang w:val="en-GB"/>
         </w:rPr>
       </w:pPr>
-      <w:bookmarkStart w:id="17" w:name="_Toc116383170"/>
+      <w:bookmarkStart w:id="16" w:name="_Toc117523413"/>
       <w:r>
         <w:rPr>
           <w:lang w:val="en-GB"/>
         </w:rPr>
         <w:t>Unit Tests</w:t>
       </w:r>
-      <w:bookmarkEnd w:id="17"/>
+      <w:bookmarkEnd w:id="16"/>
     </w:p>
     <w:p>
       <w:pPr>
@@ -3451,14 +4056,14 @@
           <w:lang w:val="en-GB"/>
         </w:rPr>
       </w:pPr>
-      <w:bookmarkStart w:id="18" w:name="_Toc116383171"/>
+      <w:bookmarkStart w:id="17" w:name="_Toc117523414"/>
       <w:r>
         <w:rPr>
           <w:lang w:val="en-GB"/>
         </w:rPr>
         <w:t>Implementation</w:t>
       </w:r>
-      <w:bookmarkEnd w:id="18"/>
+      <w:bookmarkEnd w:id="17"/>
     </w:p>
     <w:p>
       <w:pPr>
@@ -3519,14 +4124,14 @@
           <w:lang w:val="en-GB"/>
         </w:rPr>
       </w:pPr>
-      <w:bookmarkStart w:id="19" w:name="_Toc116383172"/>
+      <w:bookmarkStart w:id="18" w:name="_Toc117523415"/>
       <w:r>
         <w:rPr>
           <w:lang w:val="en-GB"/>
         </w:rPr>
         <w:t>Acceptance testing</w:t>
       </w:r>
-      <w:bookmarkEnd w:id="19"/>
+      <w:bookmarkEnd w:id="18"/>
     </w:p>
     <w:p>
       <w:pPr>
@@ -3588,14 +4193,14 @@
           <w:lang w:val="en-GB"/>
         </w:rPr>
       </w:pPr>
-      <w:bookmarkStart w:id="20" w:name="_Toc116383173"/>
+      <w:bookmarkStart w:id="19" w:name="_Toc117523416"/>
       <w:r>
         <w:rPr>
           <w:lang w:val="en-GB"/>
         </w:rPr>
         <w:t>Final presentation</w:t>
       </w:r>
-      <w:bookmarkEnd w:id="20"/>
+      <w:bookmarkEnd w:id="19"/>
     </w:p>
     <w:p>
       <w:pPr>
@@ -3675,7 +4280,7 @@
           <w:lang w:val="en-GB"/>
         </w:rPr>
       </w:pPr>
-      <w:bookmarkStart w:id="21" w:name="_Toc116383174"/>
+      <w:bookmarkStart w:id="20" w:name="_Toc117523417"/>
       <w:r>
         <w:rPr>
           <w:lang w:val="en-GB"/>
@@ -3683,8 +4288,143 @@
         <w:lastRenderedPageBreak/>
         <w:t>Feedback to the course organizers</w:t>
       </w:r>
-      <w:bookmarkEnd w:id="21"/>
-    </w:p>
+      <w:bookmarkEnd w:id="20"/>
+    </w:p>
+    <w:bookmarkStart w:id="21" w:name="_Toc117523418" w:displacedByCustomXml="next"/>
+    <w:sdt>
+      <w:sdtPr>
+        <w:rPr>
+          <w:rFonts w:asciiTheme="minorHAnsi" w:eastAsiaTheme="minorHAnsi" w:hAnsiTheme="minorHAnsi" w:cstheme="minorBidi"/>
+          <w:color w:val="auto"/>
+          <w:sz w:val="22"/>
+          <w:szCs w:val="22"/>
+        </w:rPr>
+        <w:id w:val="1570308446"/>
+        <w:docPartObj>
+          <w:docPartGallery w:val="Bibliographies"/>
+          <w:docPartUnique/>
+        </w:docPartObj>
+      </w:sdtPr>
+      <w:sdtContent>
+        <w:p>
+          <w:pPr>
+            <w:pStyle w:val="Heading1"/>
+          </w:pPr>
+          <w:r>
+            <w:t>References</w:t>
+          </w:r>
+          <w:bookmarkEnd w:id="21"/>
+        </w:p>
+        <w:sdt>
+          <w:sdtPr>
+            <w:id w:val="-573587230"/>
+            <w:bibliography/>
+          </w:sdtPr>
+          <w:sdtContent>
+            <w:p>
+              <w:pPr>
+                <w:rPr>
+                  <w:noProof/>
+                </w:rPr>
+              </w:pPr>
+              <w:r>
+                <w:fldChar w:fldCharType="begin"/>
+              </w:r>
+              <w:r>
+                <w:instrText xml:space="preserve"> BIBLIOGRAPHY </w:instrText>
+              </w:r>
+              <w:r>
+                <w:fldChar w:fldCharType="separate"/>
+              </w:r>
+            </w:p>
+            <w:tbl>
+              <w:tblPr>
+                <w:tblW w:w="5000" w:type="pct"/>
+                <w:tblCellSpacing w:w="15" w:type="dxa"/>
+                <w:tblCellMar>
+                  <w:top w:w="15" w:type="dxa"/>
+                  <w:left w:w="15" w:type="dxa"/>
+                  <w:bottom w:w="15" w:type="dxa"/>
+                  <w:right w:w="15" w:type="dxa"/>
+                </w:tblCellMar>
+                <w:tblLook w:val="04A0" w:firstRow="1" w:lastRow="0" w:firstColumn="1" w:lastColumn="0" w:noHBand="0" w:noVBand="1"/>
+              </w:tblPr>
+              <w:tblGrid>
+                <w:gridCol w:w="322"/>
+                <w:gridCol w:w="8704"/>
+              </w:tblGrid>
+              <w:tr>
+                <w:trPr>
+                  <w:divId w:val="1812477996"/>
+                  <w:tblCellSpacing w:w="15" w:type="dxa"/>
+                </w:trPr>
+                <w:tc>
+                  <w:tcPr>
+                    <w:tcW w:w="50" w:type="pct"/>
+                    <w:hideMark/>
+                  </w:tcPr>
+                  <w:p>
+                    <w:pPr>
+                      <w:pStyle w:val="Bibliography"/>
+                      <w:rPr>
+                        <w:noProof/>
+                        <w:sz w:val="24"/>
+                        <w:szCs w:val="24"/>
+                      </w:rPr>
+                    </w:pPr>
+                    <w:r>
+                      <w:rPr>
+                        <w:noProof/>
+                      </w:rPr>
+                      <w:t xml:space="preserve">[1] </w:t>
+                    </w:r>
+                  </w:p>
+                </w:tc>
+                <w:tc>
+                  <w:tcPr>
+                    <w:tcW w:w="0" w:type="auto"/>
+                    <w:hideMark/>
+                  </w:tcPr>
+                  <w:p>
+                    <w:pPr>
+                      <w:pStyle w:val="Bibliography"/>
+                      <w:rPr>
+                        <w:noProof/>
+                      </w:rPr>
+                    </w:pPr>
+                    <w:r>
+                      <w:rPr>
+                        <w:noProof/>
+                      </w:rPr>
+                      <w:t>"Perception Engineering (PE)," [Online]. Available: https://ubicomp.oulu.fi/research/pe/. [Accessed 24 October 2022].</w:t>
+                    </w:r>
+                  </w:p>
+                </w:tc>
+              </w:tr>
+            </w:tbl>
+            <w:p>
+              <w:pPr>
+                <w:divId w:val="1812477996"/>
+                <w:rPr>
+                  <w:rFonts w:eastAsia="Times New Roman"/>
+                  <w:noProof/>
+                </w:rPr>
+              </w:pPr>
+            </w:p>
+            <w:p>
+              <w:r>
+                <w:rPr>
+                  <w:b/>
+                  <w:bCs/>
+                  <w:noProof/>
+                </w:rPr>
+                <w:fldChar w:fldCharType="end"/>
+              </w:r>
+            </w:p>
+          </w:sdtContent>
+        </w:sdt>
+      </w:sdtContent>
+    </w:sdt>
     <w:p>
       <w:pPr>
         <w:rPr>
@@ -3712,7 +4452,9 @@
           <w:lang w:val="en-GB"/>
         </w:rPr>
       </w:pPr>
-      <w:bookmarkStart w:id="22" w:name="_Toc116383175"/>
+      <w:bookmarkStart w:id="22" w:name="_Toc117523419"/>
+      <w:bookmarkStart w:id="23" w:name="_Appendix"/>
+      <w:bookmarkEnd w:id="23"/>
       <w:r>
         <w:rPr>
           <w:lang w:val="en-GB"/>
@@ -3728,14 +4470,14 @@
           <w:lang w:val="en-GB"/>
         </w:rPr>
       </w:pPr>
-      <w:bookmarkStart w:id="23" w:name="_Toc116383176"/>
+      <w:bookmarkStart w:id="24" w:name="_Toc117523420"/>
       <w:r>
         <w:rPr>
           <w:lang w:val="en-GB"/>
         </w:rPr>
         <w:t>Software structure</w:t>
       </w:r>
-      <w:bookmarkEnd w:id="23"/>
+      <w:bookmarkEnd w:id="24"/>
     </w:p>
     <w:p>
       <w:pPr>
@@ -3763,7 +4505,7 @@
                     <pic:cNvPicPr/>
                   </pic:nvPicPr>
                   <pic:blipFill>
-                    <a:blip r:embed="rId9"/>
+                    <a:blip r:embed="rId11"/>
                     <a:stretch>
                       <a:fillRect/>
                     </a:stretch>
@@ -3811,7 +4553,7 @@
                     <pic:cNvPicPr/>
                   </pic:nvPicPr>
                   <pic:blipFill>
-                    <a:blip r:embed="rId10"/>
+                    <a:blip r:embed="rId12"/>
                     <a:stretch>
                       <a:fillRect/>
                     </a:stretch>
@@ -3859,7 +4601,7 @@
                     <pic:cNvPicPr/>
                   </pic:nvPicPr>
                   <pic:blipFill>
-                    <a:blip r:embed="rId11"/>
+                    <a:blip r:embed="rId13"/>
                     <a:stretch>
                       <a:fillRect/>
                     </a:stretch>
@@ -3881,8 +4623,8 @@
       </w:r>
     </w:p>
     <w:sectPr>
-      <w:headerReference w:type="default" r:id="rId12"/>
-      <w:footerReference w:type="default" r:id="rId13"/>
+      <w:headerReference w:type="default" r:id="rId14"/>
+      <w:footerReference w:type="default" r:id="rId15"/>
       <w:pgSz w:w="11906" w:h="16838"/>
       <w:pgMar w:top="1440" w:right="1440" w:bottom="1440" w:left="1440" w:header="708" w:footer="708" w:gutter="0"/>
       <w:cols w:space="708"/>
@@ -4075,7 +4817,7 @@
         <w:noProof/>
         <w:lang w:val="en-US"/>
       </w:rPr>
-      <w:t>2022-10-11</w:t>
+      <w:t>2022-10-24</w:t>
     </w:r>
     <w:r>
       <w:fldChar w:fldCharType="end"/>
@@ -4383,7 +5125,7 @@
   <w:abstractNum w:abstractNumId="3" w15:restartNumberingAfterBreak="0">
     <w:nsid w:val="67F74127"/>
     <w:multiLevelType w:val="multilevel"/>
-    <w:tmpl w:val="20000025"/>
+    <w:tmpl w:val="C8F2AA8E"/>
     <w:lvl w:ilvl="0">
       <w:start w:val="1"/>
       <w:numFmt w:val="decimal"/>
@@ -6650,6 +7392,66 @@
       <w:ind w:left="220"/>
     </w:pPr>
   </w:style>
+  <w:style w:type="paragraph" w:customStyle="1" w:styleId="HeadingNoNum">
+    <w:name w:val="HeadingNoNum"/>
+    <w:basedOn w:val="Heading1"/>
+    <w:link w:val="HeadingNoNumChar"/>
+    <w:qFormat/>
+    <w:rsid w:val="00CD6341"/>
+    <w:pPr>
+      <w:numPr>
+        <w:numId w:val="0"/>
+      </w:numPr>
+    </w:pPr>
+    <w:rPr>
+      <w:lang w:val="en-GB"/>
+    </w:rPr>
+  </w:style>
+  <w:style w:type="character" w:styleId="UnresolvedMention">
+    <w:name w:val="Unresolved Mention"/>
+    <w:basedOn w:val="DefaultParagraphFont"/>
+    <w:uiPriority w:val="99"/>
+    <w:semiHidden/>
+    <w:unhideWhenUsed/>
+    <w:rsid w:val="008171FD"/>
+    <w:rPr>
+      <w:color w:val="605E5C"/>
+      <w:shd w:val="clear" w:color="auto" w:fill="E1DFDD"/>
+    </w:rPr>
+  </w:style>
+  <w:style w:type="character" w:customStyle="1" w:styleId="HeadingNoNumChar">
+    <w:name w:val="HeadingNoNum Char"/>
+    <w:basedOn w:val="Heading1Char"/>
+    <w:link w:val="HeadingNoNum"/>
+    <w:rsid w:val="00CD6341"/>
+    <w:rPr>
+      <w:rFonts w:asciiTheme="majorHAnsi" w:eastAsiaTheme="majorEastAsia" w:hAnsiTheme="majorHAnsi" w:cstheme="majorBidi"/>
+      <w:color w:val="2F5496" w:themeColor="accent1" w:themeShade="BF"/>
+      <w:sz w:val="32"/>
+      <w:szCs w:val="32"/>
+      <w:lang w:val="en-GB"/>
+    </w:rPr>
+  </w:style>
+  <w:style w:type="character" w:styleId="FollowedHyperlink">
+    <w:name w:val="FollowedHyperlink"/>
+    <w:basedOn w:val="DefaultParagraphFont"/>
+    <w:uiPriority w:val="99"/>
+    <w:semiHidden/>
+    <w:unhideWhenUsed/>
+    <w:rsid w:val="008171FD"/>
+    <w:rPr>
+      <w:color w:val="954F72" w:themeColor="followedHyperlink"/>
+      <w:u w:val="single"/>
+    </w:rPr>
+  </w:style>
+  <w:style w:type="paragraph" w:styleId="Bibliography">
+    <w:name w:val="Bibliography"/>
+    <w:basedOn w:val="Normal"/>
+    <w:next w:val="Normal"/>
+    <w:uiPriority w:val="37"/>
+    <w:unhideWhenUsed/>
+    <w:rsid w:val="000E4D6C"/>
+  </w:style>
 </w:styles>
 </file>
 
@@ -6949,11 +7751,23 @@
 </file>
 
 <file path=customXml/item1.xml><?xml version="1.0" encoding="utf-8"?>
-<b:Sources xmlns:b="http://schemas.openxmlformats.org/officeDocument/2006/bibliography" xmlns="http://schemas.openxmlformats.org/officeDocument/2006/bibliography" SelectedStyle="\IEEE2006OfficeOnline.xsl" StyleName="IEEE" Version="2006"/>
+<b:Sources xmlns:b="http://schemas.openxmlformats.org/officeDocument/2006/bibliography" xmlns="http://schemas.openxmlformats.org/officeDocument/2006/bibliography" SelectedStyle="\IEEE2006OfficeOnline.xsl" StyleName="IEEE" Version="2006">
+  <b:Source>
+    <b:Tag>Per22</b:Tag>
+    <b:SourceType>InternetSite</b:SourceType>
+    <b:Guid>{E3073FAC-29AC-4826-8F48-2D0150854C93}</b:Guid>
+    <b:Title>Perception Engineering (PE)</b:Title>
+    <b:YearAccessed>2022</b:YearAccessed>
+    <b:MonthAccessed>October</b:MonthAccessed>
+    <b:DayAccessed>24</b:DayAccessed>
+    <b:URL>https://ubicomp.oulu.fi/research/pe/</b:URL>
+    <b:RefOrder>1</b:RefOrder>
+  </b:Source>
+</b:Sources>
 </file>
 
 <file path=customXml/itemProps1.xml><?xml version="1.0" encoding="utf-8"?>
-<ds:datastoreItem xmlns:ds="http://schemas.openxmlformats.org/officeDocument/2006/customXml" ds:itemID="{89B811D9-A546-466A-85A7-319D7708BE51}">
+<ds:datastoreItem xmlns:ds="http://schemas.openxmlformats.org/officeDocument/2006/customXml" ds:itemID="{1B866891-D30A-4B66-B6ED-56F86E1A9557}">
   <ds:schemaRefs>
     <ds:schemaRef ds:uri="http://schemas.openxmlformats.org/officeDocument/2006/bibliography"/>
   </ds:schemaRefs>

</xml_diff>

<commit_message>
Report first draft finished
</commit_message>
<xml_diff>
--- a/Documentation/RSSTP_Report.docx
+++ b/Documentation/RSSTP_Report.docx
@@ -269,16 +269,8 @@
               <w:rPr>
                 <w:lang w:val="en-GB"/>
               </w:rPr>
-              <w:t xml:space="preserve">Khalil </w:t>
-            </w:r>
-            <w:proofErr w:type="spellStart"/>
-            <w:r>
-              <w:rPr>
-                <w:lang w:val="en-GB"/>
-              </w:rPr>
-              <w:t>Chakal</w:t>
-            </w:r>
-            <w:proofErr w:type="spellEnd"/>
+              <w:t>Khalil Chakal</w:t>
+            </w:r>
           </w:p>
         </w:tc>
         <w:tc>
@@ -314,16 +306,8 @@
               <w:rPr>
                 <w:lang w:val="en-GB"/>
               </w:rPr>
-              <w:t xml:space="preserve">Mourad </w:t>
-            </w:r>
-            <w:proofErr w:type="spellStart"/>
-            <w:r>
-              <w:rPr>
-                <w:lang w:val="en-GB"/>
-              </w:rPr>
-              <w:t>Boulfrad</w:t>
-            </w:r>
-            <w:proofErr w:type="spellEnd"/>
+              <w:t>Mourad Boulfrad</w:t>
+            </w:r>
           </w:p>
         </w:tc>
         <w:tc>
@@ -435,7 +419,7 @@
       <w:pPr>
         <w:pStyle w:val="HeadingNoNum"/>
       </w:pPr>
-      <w:bookmarkStart w:id="0" w:name="_Toc117610113"/>
+      <w:bookmarkStart w:id="0" w:name="_Toc117676349"/>
       <w:r>
         <w:t>Executive abstract</w:t>
       </w:r>
@@ -535,7 +519,7 @@
             </w:rPr>
             <w:fldChar w:fldCharType="separate"/>
           </w:r>
-          <w:hyperlink w:anchor="_Toc117610113" w:history="1">
+          <w:hyperlink w:anchor="_Toc117676349" w:history="1">
             <w:r>
               <w:rPr>
                 <w:rStyle w:val="Hyperlink"/>
@@ -562,7 +546,7 @@
                 <w:noProof/>
                 <w:webHidden/>
               </w:rPr>
-              <w:instrText xml:space="preserve"> PAGEREF _Toc117610113 \h </w:instrText>
+              <w:instrText xml:space="preserve"> PAGEREF _Toc117676349 \h </w:instrText>
             </w:r>
             <w:r>
               <w:rPr>
@@ -605,7 +589,7 @@
               <w:lang w:val="en-NL" w:eastAsia="en-NL"/>
             </w:rPr>
           </w:pPr>
-          <w:hyperlink w:anchor="_Toc117610114" w:history="1">
+          <w:hyperlink w:anchor="_Toc117676350" w:history="1">
             <w:r>
               <w:rPr>
                 <w:rStyle w:val="Hyperlink"/>
@@ -632,7 +616,7 @@
                 <w:noProof/>
                 <w:webHidden/>
               </w:rPr>
-              <w:instrText xml:space="preserve"> PAGEREF _Toc117610114 \h </w:instrText>
+              <w:instrText xml:space="preserve"> PAGEREF _Toc117676350 \h </w:instrText>
             </w:r>
             <w:r>
               <w:rPr>
@@ -676,7 +660,7 @@
               <w:lang w:val="en-NL" w:eastAsia="en-NL"/>
             </w:rPr>
           </w:pPr>
-          <w:hyperlink w:anchor="_Toc117610115" w:history="1">
+          <w:hyperlink w:anchor="_Toc117676351" w:history="1">
             <w:r>
               <w:rPr>
                 <w:rStyle w:val="Hyperlink"/>
@@ -720,7 +704,7 @@
                 <w:noProof/>
                 <w:webHidden/>
               </w:rPr>
-              <w:instrText xml:space="preserve"> PAGEREF _Toc117610115 \h </w:instrText>
+              <w:instrText xml:space="preserve"> PAGEREF _Toc117676351 \h </w:instrText>
             </w:r>
             <w:r>
               <w:rPr>
@@ -764,7 +748,7 @@
               <w:lang w:val="en-NL" w:eastAsia="en-NL"/>
             </w:rPr>
           </w:pPr>
-          <w:hyperlink w:anchor="_Toc117610116" w:history="1">
+          <w:hyperlink w:anchor="_Toc117676352" w:history="1">
             <w:r>
               <w:rPr>
                 <w:rStyle w:val="Hyperlink"/>
@@ -808,7 +792,7 @@
                 <w:noProof/>
                 <w:webHidden/>
               </w:rPr>
-              <w:instrText xml:space="preserve"> PAGEREF _Toc117610116 \h </w:instrText>
+              <w:instrText xml:space="preserve"> PAGEREF _Toc117676352 \h </w:instrText>
             </w:r>
             <w:r>
               <w:rPr>
@@ -852,7 +836,7 @@
               <w:lang w:val="en-NL" w:eastAsia="en-NL"/>
             </w:rPr>
           </w:pPr>
-          <w:hyperlink w:anchor="_Toc117610117" w:history="1">
+          <w:hyperlink w:anchor="_Toc117676353" w:history="1">
             <w:r>
               <w:rPr>
                 <w:rStyle w:val="Hyperlink"/>
@@ -896,7 +880,7 @@
                 <w:noProof/>
                 <w:webHidden/>
               </w:rPr>
-              <w:instrText xml:space="preserve"> PAGEREF _Toc117610117 \h </w:instrText>
+              <w:instrText xml:space="preserve"> PAGEREF _Toc117676353 \h </w:instrText>
             </w:r>
             <w:r>
               <w:rPr>
@@ -940,7 +924,7 @@
               <w:lang w:val="en-NL" w:eastAsia="en-NL"/>
             </w:rPr>
           </w:pPr>
-          <w:hyperlink w:anchor="_Toc117610118" w:history="1">
+          <w:hyperlink w:anchor="_Toc117676354" w:history="1">
             <w:r>
               <w:rPr>
                 <w:rStyle w:val="Hyperlink"/>
@@ -984,7 +968,7 @@
                 <w:noProof/>
                 <w:webHidden/>
               </w:rPr>
-              <w:instrText xml:space="preserve"> PAGEREF _Toc117610118 \h </w:instrText>
+              <w:instrText xml:space="preserve"> PAGEREF _Toc117676354 \h </w:instrText>
             </w:r>
             <w:r>
               <w:rPr>
@@ -1028,7 +1012,7 @@
               <w:lang w:val="en-NL" w:eastAsia="en-NL"/>
             </w:rPr>
           </w:pPr>
-          <w:hyperlink w:anchor="_Toc117610119" w:history="1">
+          <w:hyperlink w:anchor="_Toc117676355" w:history="1">
             <w:r>
               <w:rPr>
                 <w:rStyle w:val="Hyperlink"/>
@@ -1072,7 +1056,7 @@
                 <w:noProof/>
                 <w:webHidden/>
               </w:rPr>
-              <w:instrText xml:space="preserve"> PAGEREF _Toc117610119 \h </w:instrText>
+              <w:instrText xml:space="preserve"> PAGEREF _Toc117676355 \h </w:instrText>
             </w:r>
             <w:r>
               <w:rPr>
@@ -1116,7 +1100,7 @@
               <w:lang w:val="en-NL" w:eastAsia="en-NL"/>
             </w:rPr>
           </w:pPr>
-          <w:hyperlink w:anchor="_Toc117610120" w:history="1">
+          <w:hyperlink w:anchor="_Toc117676356" w:history="1">
             <w:r>
               <w:rPr>
                 <w:rStyle w:val="Hyperlink"/>
@@ -1160,7 +1144,7 @@
                 <w:noProof/>
                 <w:webHidden/>
               </w:rPr>
-              <w:instrText xml:space="preserve"> PAGEREF _Toc117610120 \h </w:instrText>
+              <w:instrText xml:space="preserve"> PAGEREF _Toc117676356 \h </w:instrText>
             </w:r>
             <w:r>
               <w:rPr>
@@ -1204,7 +1188,7 @@
               <w:lang w:val="en-NL" w:eastAsia="en-NL"/>
             </w:rPr>
           </w:pPr>
-          <w:hyperlink w:anchor="_Toc117610121" w:history="1">
+          <w:hyperlink w:anchor="_Toc117676357" w:history="1">
             <w:r>
               <w:rPr>
                 <w:rStyle w:val="Hyperlink"/>
@@ -1248,7 +1232,7 @@
                 <w:noProof/>
                 <w:webHidden/>
               </w:rPr>
-              <w:instrText xml:space="preserve"> PAGEREF _Toc117610121 \h </w:instrText>
+              <w:instrText xml:space="preserve"> PAGEREF _Toc117676357 \h </w:instrText>
             </w:r>
             <w:r>
               <w:rPr>
@@ -1292,7 +1276,7 @@
               <w:lang w:val="en-NL" w:eastAsia="en-NL"/>
             </w:rPr>
           </w:pPr>
-          <w:hyperlink w:anchor="_Toc117610122" w:history="1">
+          <w:hyperlink w:anchor="_Toc117676358" w:history="1">
             <w:r>
               <w:rPr>
                 <w:rStyle w:val="Hyperlink"/>
@@ -1315,7 +1299,7 @@
                 <w:noProof/>
                 <w:lang w:val="en-GB"/>
               </w:rPr>
-              <w:t>Internal logic</w:t>
+              <w:t>Software structure</w:t>
             </w:r>
             <w:r>
               <w:rPr>
@@ -1336,7 +1320,7 @@
                 <w:noProof/>
                 <w:webHidden/>
               </w:rPr>
-              <w:instrText xml:space="preserve"> PAGEREF _Toc117610122 \h </w:instrText>
+              <w:instrText xml:space="preserve"> PAGEREF _Toc117676358 \h </w:instrText>
             </w:r>
             <w:r>
               <w:rPr>
@@ -1380,7 +1364,7 @@
               <w:lang w:val="en-NL" w:eastAsia="en-NL"/>
             </w:rPr>
           </w:pPr>
-          <w:hyperlink w:anchor="_Toc117610123" w:history="1">
+          <w:hyperlink w:anchor="_Toc117676359" w:history="1">
             <w:r>
               <w:rPr>
                 <w:rStyle w:val="Hyperlink"/>
@@ -1403,7 +1387,7 @@
                 <w:noProof/>
                 <w:lang w:val="en-GB"/>
               </w:rPr>
-              <w:t>External logic</w:t>
+              <w:t>Internal design</w:t>
             </w:r>
             <w:r>
               <w:rPr>
@@ -1424,7 +1408,7 @@
                 <w:noProof/>
                 <w:webHidden/>
               </w:rPr>
-              <w:instrText xml:space="preserve"> PAGEREF _Toc117610123 \h </w:instrText>
+              <w:instrText xml:space="preserve"> PAGEREF _Toc117676359 \h </w:instrText>
             </w:r>
             <w:r>
               <w:rPr>
@@ -1444,7 +1428,183 @@
                 <w:noProof/>
                 <w:webHidden/>
               </w:rPr>
-              <w:t>6</w:t>
+              <w:t>7</w:t>
+            </w:r>
+            <w:r>
+              <w:rPr>
+                <w:noProof/>
+                <w:webHidden/>
+              </w:rPr>
+              <w:fldChar w:fldCharType="end"/>
+            </w:r>
+          </w:hyperlink>
+        </w:p>
+        <w:p>
+          <w:pPr>
+            <w:pStyle w:val="TOC2"/>
+            <w:tabs>
+              <w:tab w:val="left" w:pos="880"/>
+              <w:tab w:val="right" w:leader="dot" w:pos="9016"/>
+            </w:tabs>
+            <w:rPr>
+              <w:rFonts w:eastAsiaTheme="minorEastAsia"/>
+              <w:noProof/>
+              <w:lang w:val="en-NL" w:eastAsia="en-NL"/>
+            </w:rPr>
+          </w:pPr>
+          <w:hyperlink w:anchor="_Toc117676360" w:history="1">
+            <w:r>
+              <w:rPr>
+                <w:rStyle w:val="Hyperlink"/>
+                <w:noProof/>
+                <w:lang w:val="en-GB"/>
+              </w:rPr>
+              <w:t>4.3</w:t>
+            </w:r>
+            <w:r>
+              <w:rPr>
+                <w:rFonts w:eastAsiaTheme="minorEastAsia"/>
+                <w:noProof/>
+                <w:lang w:val="en-NL" w:eastAsia="en-NL"/>
+              </w:rPr>
+              <w:tab/>
+            </w:r>
+            <w:r>
+              <w:rPr>
+                <w:rStyle w:val="Hyperlink"/>
+                <w:noProof/>
+                <w:lang w:val="en-GB"/>
+              </w:rPr>
+              <w:t>External design</w:t>
+            </w:r>
+            <w:r>
+              <w:rPr>
+                <w:noProof/>
+                <w:webHidden/>
+              </w:rPr>
+              <w:tab/>
+            </w:r>
+            <w:r>
+              <w:rPr>
+                <w:noProof/>
+                <w:webHidden/>
+              </w:rPr>
+              <w:fldChar w:fldCharType="begin"/>
+            </w:r>
+            <w:r>
+              <w:rPr>
+                <w:noProof/>
+                <w:webHidden/>
+              </w:rPr>
+              <w:instrText xml:space="preserve"> PAGEREF _Toc117676360 \h </w:instrText>
+            </w:r>
+            <w:r>
+              <w:rPr>
+                <w:noProof/>
+                <w:webHidden/>
+              </w:rPr>
+            </w:r>
+            <w:r>
+              <w:rPr>
+                <w:noProof/>
+                <w:webHidden/>
+              </w:rPr>
+              <w:fldChar w:fldCharType="separate"/>
+            </w:r>
+            <w:r>
+              <w:rPr>
+                <w:noProof/>
+                <w:webHidden/>
+              </w:rPr>
+              <w:t>7</w:t>
+            </w:r>
+            <w:r>
+              <w:rPr>
+                <w:noProof/>
+                <w:webHidden/>
+              </w:rPr>
+              <w:fldChar w:fldCharType="end"/>
+            </w:r>
+          </w:hyperlink>
+        </w:p>
+        <w:p>
+          <w:pPr>
+            <w:pStyle w:val="TOC2"/>
+            <w:tabs>
+              <w:tab w:val="left" w:pos="880"/>
+              <w:tab w:val="right" w:leader="dot" w:pos="9016"/>
+            </w:tabs>
+            <w:rPr>
+              <w:rFonts w:eastAsiaTheme="minorEastAsia"/>
+              <w:noProof/>
+              <w:lang w:val="en-NL" w:eastAsia="en-NL"/>
+            </w:rPr>
+          </w:pPr>
+          <w:hyperlink w:anchor="_Toc117676361" w:history="1">
+            <w:r>
+              <w:rPr>
+                <w:rStyle w:val="Hyperlink"/>
+                <w:noProof/>
+                <w:lang w:val="en-GB"/>
+              </w:rPr>
+              <w:t>4.4</w:t>
+            </w:r>
+            <w:r>
+              <w:rPr>
+                <w:rFonts w:eastAsiaTheme="minorEastAsia"/>
+                <w:noProof/>
+                <w:lang w:val="en-NL" w:eastAsia="en-NL"/>
+              </w:rPr>
+              <w:tab/>
+            </w:r>
+            <w:r>
+              <w:rPr>
+                <w:rStyle w:val="Hyperlink"/>
+                <w:noProof/>
+                <w:lang w:val="en-GB"/>
+              </w:rPr>
+              <w:t>Chosen programming language</w:t>
+            </w:r>
+            <w:r>
+              <w:rPr>
+                <w:noProof/>
+                <w:webHidden/>
+              </w:rPr>
+              <w:tab/>
+            </w:r>
+            <w:r>
+              <w:rPr>
+                <w:noProof/>
+                <w:webHidden/>
+              </w:rPr>
+              <w:fldChar w:fldCharType="begin"/>
+            </w:r>
+            <w:r>
+              <w:rPr>
+                <w:noProof/>
+                <w:webHidden/>
+              </w:rPr>
+              <w:instrText xml:space="preserve"> PAGEREF _Toc117676361 \h </w:instrText>
+            </w:r>
+            <w:r>
+              <w:rPr>
+                <w:noProof/>
+                <w:webHidden/>
+              </w:rPr>
+            </w:r>
+            <w:r>
+              <w:rPr>
+                <w:noProof/>
+                <w:webHidden/>
+              </w:rPr>
+              <w:fldChar w:fldCharType="separate"/>
+            </w:r>
+            <w:r>
+              <w:rPr>
+                <w:noProof/>
+                <w:webHidden/>
+              </w:rPr>
+              <w:t>7</w:t>
             </w:r>
             <w:r>
               <w:rPr>
@@ -1468,7 +1628,7 @@
               <w:lang w:val="en-NL" w:eastAsia="en-NL"/>
             </w:rPr>
           </w:pPr>
-          <w:hyperlink w:anchor="_Toc117610124" w:history="1">
+          <w:hyperlink w:anchor="_Toc117676362" w:history="1">
             <w:r>
               <w:rPr>
                 <w:rStyle w:val="Hyperlink"/>
@@ -1512,7 +1672,7 @@
                 <w:noProof/>
                 <w:webHidden/>
               </w:rPr>
-              <w:instrText xml:space="preserve"> PAGEREF _Toc117610124 \h </w:instrText>
+              <w:instrText xml:space="preserve"> PAGEREF _Toc117676362 \h </w:instrText>
             </w:r>
             <w:r>
               <w:rPr>
@@ -1532,7 +1692,7 @@
                 <w:noProof/>
                 <w:webHidden/>
               </w:rPr>
-              <w:t>6</w:t>
+              <w:t>7</w:t>
             </w:r>
             <w:r>
               <w:rPr>
@@ -1556,7 +1716,7 @@
               <w:lang w:val="en-NL" w:eastAsia="en-NL"/>
             </w:rPr>
           </w:pPr>
-          <w:hyperlink w:anchor="_Toc117610125" w:history="1">
+          <w:hyperlink w:anchor="_Toc117676363" w:history="1">
             <w:r>
               <w:rPr>
                 <w:rStyle w:val="Hyperlink"/>
@@ -1600,7 +1760,7 @@
                 <w:noProof/>
                 <w:webHidden/>
               </w:rPr>
-              <w:instrText xml:space="preserve"> PAGEREF _Toc117610125 \h </w:instrText>
+              <w:instrText xml:space="preserve"> PAGEREF _Toc117676363 \h </w:instrText>
             </w:r>
             <w:r>
               <w:rPr>
@@ -1620,7 +1780,7 @@
                 <w:noProof/>
                 <w:webHidden/>
               </w:rPr>
-              <w:t>7</w:t>
+              <w:t>8</w:t>
             </w:r>
             <w:r>
               <w:rPr>
@@ -1644,7 +1804,7 @@
               <w:lang w:val="en-NL" w:eastAsia="en-NL"/>
             </w:rPr>
           </w:pPr>
-          <w:hyperlink w:anchor="_Toc117610126" w:history="1">
+          <w:hyperlink w:anchor="_Toc117676364" w:history="1">
             <w:r>
               <w:rPr>
                 <w:rStyle w:val="Hyperlink"/>
@@ -1688,7 +1848,7 @@
                 <w:noProof/>
                 <w:webHidden/>
               </w:rPr>
-              <w:instrText xml:space="preserve"> PAGEREF _Toc117610126 \h </w:instrText>
+              <w:instrText xml:space="preserve"> PAGEREF _Toc117676364 \h </w:instrText>
             </w:r>
             <w:r>
               <w:rPr>
@@ -1708,7 +1868,7 @@
                 <w:noProof/>
                 <w:webHidden/>
               </w:rPr>
-              <w:t>7</w:t>
+              <w:t>8</w:t>
             </w:r>
             <w:r>
               <w:rPr>
@@ -1732,7 +1892,7 @@
               <w:lang w:val="en-NL" w:eastAsia="en-NL"/>
             </w:rPr>
           </w:pPr>
-          <w:hyperlink w:anchor="_Toc117610127" w:history="1">
+          <w:hyperlink w:anchor="_Toc117676365" w:history="1">
             <w:r>
               <w:rPr>
                 <w:rStyle w:val="Hyperlink"/>
@@ -1776,7 +1936,7 @@
                 <w:noProof/>
                 <w:webHidden/>
               </w:rPr>
-              <w:instrText xml:space="preserve"> PAGEREF _Toc117610127 \h </w:instrText>
+              <w:instrText xml:space="preserve"> PAGEREF _Toc117676365 \h </w:instrText>
             </w:r>
             <w:r>
               <w:rPr>
@@ -1796,7 +1956,7 @@
                 <w:noProof/>
                 <w:webHidden/>
               </w:rPr>
-              <w:t>7</w:t>
+              <w:t>9</w:t>
             </w:r>
             <w:r>
               <w:rPr>
@@ -1820,7 +1980,7 @@
               <w:lang w:val="en-NL" w:eastAsia="en-NL"/>
             </w:rPr>
           </w:pPr>
-          <w:hyperlink w:anchor="_Toc117610128" w:history="1">
+          <w:hyperlink w:anchor="_Toc117676366" w:history="1">
             <w:r>
               <w:rPr>
                 <w:rStyle w:val="Hyperlink"/>
@@ -1864,7 +2024,7 @@
                 <w:noProof/>
                 <w:webHidden/>
               </w:rPr>
-              <w:instrText xml:space="preserve"> PAGEREF _Toc117610128 \h </w:instrText>
+              <w:instrText xml:space="preserve"> PAGEREF _Toc117676366 \h </w:instrText>
             </w:r>
             <w:r>
               <w:rPr>
@@ -1884,7 +2044,7 @@
                 <w:noProof/>
                 <w:webHidden/>
               </w:rPr>
-              <w:t>7</w:t>
+              <w:t>9</w:t>
             </w:r>
             <w:r>
               <w:rPr>
@@ -1908,7 +2068,7 @@
               <w:lang w:val="en-NL" w:eastAsia="en-NL"/>
             </w:rPr>
           </w:pPr>
-          <w:hyperlink w:anchor="_Toc117610129" w:history="1">
+          <w:hyperlink w:anchor="_Toc117676367" w:history="1">
             <w:r>
               <w:rPr>
                 <w:rStyle w:val="Hyperlink"/>
@@ -1952,7 +2112,7 @@
                 <w:noProof/>
                 <w:webHidden/>
               </w:rPr>
-              <w:instrText xml:space="preserve"> PAGEREF _Toc117610129 \h </w:instrText>
+              <w:instrText xml:space="preserve"> PAGEREF _Toc117676367 \h </w:instrText>
             </w:r>
             <w:r>
               <w:rPr>
@@ -1972,7 +2132,7 @@
                 <w:noProof/>
                 <w:webHidden/>
               </w:rPr>
-              <w:t>8</w:t>
+              <w:t>10</w:t>
             </w:r>
             <w:r>
               <w:rPr>
@@ -1996,7 +2156,7 @@
               <w:lang w:val="en-NL" w:eastAsia="en-NL"/>
             </w:rPr>
           </w:pPr>
-          <w:hyperlink w:anchor="_Toc117610130" w:history="1">
+          <w:hyperlink w:anchor="_Toc117676368" w:history="1">
             <w:r>
               <w:rPr>
                 <w:rStyle w:val="Hyperlink"/>
@@ -2040,7 +2200,7 @@
                 <w:noProof/>
                 <w:webHidden/>
               </w:rPr>
-              <w:instrText xml:space="preserve"> PAGEREF _Toc117610130 \h </w:instrText>
+              <w:instrText xml:space="preserve"> PAGEREF _Toc117676368 \h </w:instrText>
             </w:r>
             <w:r>
               <w:rPr>
@@ -2060,7 +2220,7 @@
                 <w:noProof/>
                 <w:webHidden/>
               </w:rPr>
-              <w:t>8</w:t>
+              <w:t>10</w:t>
             </w:r>
             <w:r>
               <w:rPr>
@@ -2084,7 +2244,7 @@
               <w:lang w:val="en-NL" w:eastAsia="en-NL"/>
             </w:rPr>
           </w:pPr>
-          <w:hyperlink w:anchor="_Toc117610131" w:history="1">
+          <w:hyperlink w:anchor="_Toc117676369" w:history="1">
             <w:r>
               <w:rPr>
                 <w:rStyle w:val="Hyperlink"/>
@@ -2128,7 +2288,7 @@
                 <w:noProof/>
                 <w:webHidden/>
               </w:rPr>
-              <w:instrText xml:space="preserve"> PAGEREF _Toc117610131 \h </w:instrText>
+              <w:instrText xml:space="preserve"> PAGEREF _Toc117676369 \h </w:instrText>
             </w:r>
             <w:r>
               <w:rPr>
@@ -2148,7 +2308,7 @@
                 <w:noProof/>
                 <w:webHidden/>
               </w:rPr>
-              <w:t>8</w:t>
+              <w:t>10</w:t>
             </w:r>
             <w:r>
               <w:rPr>
@@ -2167,10 +2327,12 @@
               <w:tab w:val="right" w:leader="dot" w:pos="9016"/>
             </w:tabs>
             <w:rPr>
+              <w:rFonts w:eastAsiaTheme="minorEastAsia"/>
               <w:noProof/>
+              <w:lang w:val="en-NL" w:eastAsia="en-NL"/>
             </w:rPr>
           </w:pPr>
-          <w:hyperlink w:anchor="_Toc117610132" w:history="1">
+          <w:hyperlink w:anchor="_Toc117676370" w:history="1">
             <w:r>
               <w:rPr>
                 <w:rStyle w:val="Hyperlink"/>
@@ -2181,7 +2343,9 @@
             </w:r>
             <w:r>
               <w:rPr>
-                <w:noProof/>
+                <w:rFonts w:eastAsiaTheme="minorEastAsia"/>
+                <w:noProof/>
+                <w:lang w:val="en-NL" w:eastAsia="en-NL"/>
               </w:rPr>
               <w:tab/>
             </w:r>
@@ -2212,7 +2376,7 @@
                 <w:noProof/>
                 <w:webHidden/>
               </w:rPr>
-              <w:instrText xml:space="preserve"> PAGEREF _Toc117610132 \h </w:instrText>
+              <w:instrText xml:space="preserve"> PAGEREF _Toc117676370 \h </w:instrText>
             </w:r>
             <w:r>
               <w:rPr>
@@ -2232,7 +2396,7 @@
                 <w:noProof/>
                 <w:webHidden/>
               </w:rPr>
-              <w:t>8</w:t>
+              <w:t>10</w:t>
             </w:r>
             <w:r>
               <w:rPr>
@@ -2251,10 +2415,12 @@
               <w:tab w:val="right" w:leader="dot" w:pos="9016"/>
             </w:tabs>
             <w:rPr>
+              <w:rFonts w:eastAsiaTheme="minorEastAsia"/>
               <w:noProof/>
+              <w:lang w:val="en-NL" w:eastAsia="en-NL"/>
             </w:rPr>
           </w:pPr>
-          <w:hyperlink w:anchor="_Toc117610133" w:history="1">
+          <w:hyperlink w:anchor="_Toc117676371" w:history="1">
             <w:r>
               <w:rPr>
                 <w:rStyle w:val="Hyperlink"/>
@@ -2265,7 +2431,9 @@
             </w:r>
             <w:r>
               <w:rPr>
-                <w:noProof/>
+                <w:rFonts w:eastAsiaTheme="minorEastAsia"/>
+                <w:noProof/>
+                <w:lang w:val="en-NL" w:eastAsia="en-NL"/>
               </w:rPr>
               <w:tab/>
             </w:r>
@@ -2296,7 +2464,7 @@
                 <w:noProof/>
                 <w:webHidden/>
               </w:rPr>
-              <w:instrText xml:space="preserve"> PAGEREF _Toc117610133 \h </w:instrText>
+              <w:instrText xml:space="preserve"> PAGEREF _Toc117676371 \h </w:instrText>
             </w:r>
             <w:r>
               <w:rPr>
@@ -2316,7 +2484,7 @@
                 <w:noProof/>
                 <w:webHidden/>
               </w:rPr>
-              <w:t>8</w:t>
+              <w:t>10</w:t>
             </w:r>
             <w:r>
               <w:rPr>
@@ -2335,10 +2503,12 @@
               <w:tab w:val="right" w:leader="dot" w:pos="9016"/>
             </w:tabs>
             <w:rPr>
+              <w:rFonts w:eastAsiaTheme="minorEastAsia"/>
               <w:noProof/>
+              <w:lang w:val="en-NL" w:eastAsia="en-NL"/>
             </w:rPr>
           </w:pPr>
-          <w:hyperlink w:anchor="_Toc117610134" w:history="1">
+          <w:hyperlink w:anchor="_Toc117676372" w:history="1">
             <w:r>
               <w:rPr>
                 <w:rStyle w:val="Hyperlink"/>
@@ -2349,7 +2519,9 @@
             </w:r>
             <w:r>
               <w:rPr>
-                <w:noProof/>
+                <w:rFonts w:eastAsiaTheme="minorEastAsia"/>
+                <w:noProof/>
+                <w:lang w:val="en-NL" w:eastAsia="en-NL"/>
               </w:rPr>
               <w:tab/>
             </w:r>
@@ -2380,7 +2552,7 @@
                 <w:noProof/>
                 <w:webHidden/>
               </w:rPr>
-              <w:instrText xml:space="preserve"> PAGEREF _Toc117610134 \h </w:instrText>
+              <w:instrText xml:space="preserve"> PAGEREF _Toc117676372 \h </w:instrText>
             </w:r>
             <w:r>
               <w:rPr>
@@ -2400,7 +2572,7 @@
                 <w:noProof/>
                 <w:webHidden/>
               </w:rPr>
-              <w:t>8</w:t>
+              <w:t>10</w:t>
             </w:r>
             <w:r>
               <w:rPr>
@@ -2419,10 +2591,12 @@
               <w:tab w:val="right" w:leader="dot" w:pos="9016"/>
             </w:tabs>
             <w:rPr>
+              <w:rFonts w:eastAsiaTheme="minorEastAsia"/>
               <w:noProof/>
+              <w:lang w:val="en-NL" w:eastAsia="en-NL"/>
             </w:rPr>
           </w:pPr>
-          <w:hyperlink w:anchor="_Toc117610135" w:history="1">
+          <w:hyperlink w:anchor="_Toc117676373" w:history="1">
             <w:r>
               <w:rPr>
                 <w:rStyle w:val="Hyperlink"/>
@@ -2433,7 +2607,9 @@
             </w:r>
             <w:r>
               <w:rPr>
-                <w:noProof/>
+                <w:rFonts w:eastAsiaTheme="minorEastAsia"/>
+                <w:noProof/>
+                <w:lang w:val="en-NL" w:eastAsia="en-NL"/>
               </w:rPr>
               <w:tab/>
             </w:r>
@@ -2464,7 +2640,7 @@
                 <w:noProof/>
                 <w:webHidden/>
               </w:rPr>
-              <w:instrText xml:space="preserve"> PAGEREF _Toc117610135 \h </w:instrText>
+              <w:instrText xml:space="preserve"> PAGEREF _Toc117676373 \h </w:instrText>
             </w:r>
             <w:r>
               <w:rPr>
@@ -2484,7 +2660,7 @@
                 <w:noProof/>
                 <w:webHidden/>
               </w:rPr>
-              <w:t>8</w:t>
+              <w:t>10</w:t>
             </w:r>
             <w:r>
               <w:rPr>
@@ -2503,10 +2679,12 @@
               <w:tab w:val="right" w:leader="dot" w:pos="9016"/>
             </w:tabs>
             <w:rPr>
+              <w:rFonts w:eastAsiaTheme="minorEastAsia"/>
               <w:noProof/>
+              <w:lang w:val="en-NL" w:eastAsia="en-NL"/>
             </w:rPr>
           </w:pPr>
-          <w:hyperlink w:anchor="_Toc117610136" w:history="1">
+          <w:hyperlink w:anchor="_Toc117676374" w:history="1">
             <w:r>
               <w:rPr>
                 <w:rStyle w:val="Hyperlink"/>
@@ -2517,7 +2695,9 @@
             </w:r>
             <w:r>
               <w:rPr>
-                <w:noProof/>
+                <w:rFonts w:eastAsiaTheme="minorEastAsia"/>
+                <w:noProof/>
+                <w:lang w:val="en-NL" w:eastAsia="en-NL"/>
               </w:rPr>
               <w:tab/>
             </w:r>
@@ -2548,7 +2728,7 @@
                 <w:noProof/>
                 <w:webHidden/>
               </w:rPr>
-              <w:instrText xml:space="preserve"> PAGEREF _Toc117610136 \h </w:instrText>
+              <w:instrText xml:space="preserve"> PAGEREF _Toc117676374 \h </w:instrText>
             </w:r>
             <w:r>
               <w:rPr>
@@ -2568,7 +2748,7 @@
                 <w:noProof/>
                 <w:webHidden/>
               </w:rPr>
-              <w:t>9</w:t>
+              <w:t>11</w:t>
             </w:r>
             <w:r>
               <w:rPr>
@@ -2587,10 +2767,12 @@
               <w:tab w:val="right" w:leader="dot" w:pos="9016"/>
             </w:tabs>
             <w:rPr>
+              <w:rFonts w:eastAsiaTheme="minorEastAsia"/>
               <w:noProof/>
+              <w:lang w:val="en-NL" w:eastAsia="en-NL"/>
             </w:rPr>
           </w:pPr>
-          <w:hyperlink w:anchor="_Toc117610137" w:history="1">
+          <w:hyperlink w:anchor="_Toc117676375" w:history="1">
             <w:r>
               <w:rPr>
                 <w:rStyle w:val="Hyperlink"/>
@@ -2601,7 +2783,9 @@
             </w:r>
             <w:r>
               <w:rPr>
-                <w:noProof/>
+                <w:rFonts w:eastAsiaTheme="minorEastAsia"/>
+                <w:noProof/>
+                <w:lang w:val="en-NL" w:eastAsia="en-NL"/>
               </w:rPr>
               <w:tab/>
             </w:r>
@@ -2632,7 +2816,7 @@
                 <w:noProof/>
                 <w:webHidden/>
               </w:rPr>
-              <w:instrText xml:space="preserve"> PAGEREF _Toc117610137 \h </w:instrText>
+              <w:instrText xml:space="preserve"> PAGEREF _Toc117676375 \h </w:instrText>
             </w:r>
             <w:r>
               <w:rPr>
@@ -2652,7 +2836,7 @@
                 <w:noProof/>
                 <w:webHidden/>
               </w:rPr>
-              <w:t>9</w:t>
+              <w:t>11</w:t>
             </w:r>
             <w:r>
               <w:rPr>
@@ -2671,10 +2855,12 @@
               <w:tab w:val="right" w:leader="dot" w:pos="9016"/>
             </w:tabs>
             <w:rPr>
+              <w:rFonts w:eastAsiaTheme="minorEastAsia"/>
               <w:noProof/>
+              <w:lang w:val="en-NL" w:eastAsia="en-NL"/>
             </w:rPr>
           </w:pPr>
-          <w:hyperlink w:anchor="_Toc117610138" w:history="1">
+          <w:hyperlink w:anchor="_Toc117676376" w:history="1">
             <w:r>
               <w:rPr>
                 <w:rStyle w:val="Hyperlink"/>
@@ -2685,7 +2871,9 @@
             </w:r>
             <w:r>
               <w:rPr>
-                <w:noProof/>
+                <w:rFonts w:eastAsiaTheme="minorEastAsia"/>
+                <w:noProof/>
+                <w:lang w:val="en-NL" w:eastAsia="en-NL"/>
               </w:rPr>
               <w:tab/>
             </w:r>
@@ -2716,7 +2904,7 @@
                 <w:noProof/>
                 <w:webHidden/>
               </w:rPr>
-              <w:instrText xml:space="preserve"> PAGEREF _Toc117610138 \h </w:instrText>
+              <w:instrText xml:space="preserve"> PAGEREF _Toc117676376 \h </w:instrText>
             </w:r>
             <w:r>
               <w:rPr>
@@ -2736,7 +2924,7 @@
                 <w:noProof/>
                 <w:webHidden/>
               </w:rPr>
-              <w:t>9</w:t>
+              <w:t>11</w:t>
             </w:r>
             <w:r>
               <w:rPr>
@@ -2760,7 +2948,7 @@
               <w:lang w:val="en-NL" w:eastAsia="en-NL"/>
             </w:rPr>
           </w:pPr>
-          <w:hyperlink w:anchor="_Toc117610139" w:history="1">
+          <w:hyperlink w:anchor="_Toc117676377" w:history="1">
             <w:r>
               <w:rPr>
                 <w:rStyle w:val="Hyperlink"/>
@@ -2804,7 +2992,7 @@
                 <w:noProof/>
                 <w:webHidden/>
               </w:rPr>
-              <w:instrText xml:space="preserve"> PAGEREF _Toc117610139 \h </w:instrText>
+              <w:instrText xml:space="preserve"> PAGEREF _Toc117676377 \h </w:instrText>
             </w:r>
             <w:r>
               <w:rPr>
@@ -2824,7 +3012,7 @@
                 <w:noProof/>
                 <w:webHidden/>
               </w:rPr>
-              <w:t>10</w:t>
+              <w:t>12</w:t>
             </w:r>
             <w:r>
               <w:rPr>
@@ -2848,7 +3036,7 @@
               <w:lang w:val="en-NL" w:eastAsia="en-NL"/>
             </w:rPr>
           </w:pPr>
-          <w:hyperlink w:anchor="_Toc117610140" w:history="1">
+          <w:hyperlink w:anchor="_Toc117676378" w:history="1">
             <w:r>
               <w:rPr>
                 <w:rStyle w:val="Hyperlink"/>
@@ -2890,7 +3078,7 @@
                 <w:noProof/>
                 <w:webHidden/>
               </w:rPr>
-              <w:instrText xml:space="preserve"> PAGEREF _Toc117610140 \h </w:instrText>
+              <w:instrText xml:space="preserve"> PAGEREF _Toc117676378 \h </w:instrText>
             </w:r>
             <w:r>
               <w:rPr>
@@ -2910,7 +3098,7 @@
                 <w:noProof/>
                 <w:webHidden/>
               </w:rPr>
-              <w:t>10</w:t>
+              <w:t>12</w:t>
             </w:r>
             <w:r>
               <w:rPr>
@@ -2934,7 +3122,7 @@
               <w:lang w:val="en-NL" w:eastAsia="en-NL"/>
             </w:rPr>
           </w:pPr>
-          <w:hyperlink w:anchor="_Toc117610141" w:history="1">
+          <w:hyperlink w:anchor="_Toc117676379" w:history="1">
             <w:r>
               <w:rPr>
                 <w:rStyle w:val="Hyperlink"/>
@@ -2978,7 +3166,7 @@
                 <w:noProof/>
                 <w:webHidden/>
               </w:rPr>
-              <w:instrText xml:space="preserve"> PAGEREF _Toc117610141 \h </w:instrText>
+              <w:instrText xml:space="preserve"> PAGEREF _Toc117676379 \h </w:instrText>
             </w:r>
             <w:r>
               <w:rPr>
@@ -2998,7 +3186,7 @@
                 <w:noProof/>
                 <w:webHidden/>
               </w:rPr>
-              <w:t>11</w:t>
+              <w:t>13</w:t>
             </w:r>
             <w:r>
               <w:rPr>
@@ -3022,7 +3210,7 @@
               <w:lang w:val="en-NL" w:eastAsia="en-NL"/>
             </w:rPr>
           </w:pPr>
-          <w:hyperlink w:anchor="_Toc117610142" w:history="1">
+          <w:hyperlink w:anchor="_Toc117676380" w:history="1">
             <w:r>
               <w:rPr>
                 <w:rStyle w:val="Hyperlink"/>
@@ -3066,7 +3254,7 @@
                 <w:noProof/>
                 <w:webHidden/>
               </w:rPr>
-              <w:instrText xml:space="preserve"> PAGEREF _Toc117610142 \h </w:instrText>
+              <w:instrText xml:space="preserve"> PAGEREF _Toc117676380 \h </w:instrText>
             </w:r>
             <w:r>
               <w:rPr>
@@ -3086,7 +3274,7 @@
                 <w:noProof/>
                 <w:webHidden/>
               </w:rPr>
-              <w:t>11</w:t>
+              <w:t>13</w:t>
             </w:r>
             <w:r>
               <w:rPr>
@@ -3110,7 +3298,7 @@
               <w:lang w:val="en-NL" w:eastAsia="en-NL"/>
             </w:rPr>
           </w:pPr>
-          <w:hyperlink w:anchor="_Toc117610143" w:history="1">
+          <w:hyperlink w:anchor="_Toc117676381" w:history="1">
             <w:r>
               <w:rPr>
                 <w:rStyle w:val="Hyperlink"/>
@@ -3154,7 +3342,7 @@
                 <w:noProof/>
                 <w:webHidden/>
               </w:rPr>
-              <w:instrText xml:space="preserve"> PAGEREF _Toc117610143 \h </w:instrText>
+              <w:instrText xml:space="preserve"> PAGEREF _Toc117676381 \h </w:instrText>
             </w:r>
             <w:r>
               <w:rPr>
@@ -3174,7 +3362,7 @@
                 <w:noProof/>
                 <w:webHidden/>
               </w:rPr>
-              <w:t>12</w:t>
+              <w:t>14</w:t>
             </w:r>
             <w:r>
               <w:rPr>
@@ -3210,7 +3398,7 @@
       <w:r>
         <w:br w:type="page"/>
       </w:r>
-      <w:bookmarkStart w:id="1" w:name="_Toc117610114"/>
+      <w:bookmarkStart w:id="1" w:name="_Toc117676350"/>
       <w:r>
         <w:lastRenderedPageBreak/>
         <w:t>Acronyms and Definitions</w:t>
@@ -3292,7 +3480,7 @@
               <w:rPr>
                 <w:lang w:val="en-GB"/>
               </w:rPr>
-              <w:t>MVP</w:t>
+              <w:t>Gym</w:t>
             </w:r>
           </w:p>
         </w:tc>
@@ -3310,37 +3498,7 @@
               <w:rPr>
                 <w:lang w:val="en-GB"/>
               </w:rPr>
-              <w:t>M</w:t>
-            </w:r>
-            <w:r>
-              <w:rPr>
-                <w:lang w:val="en-GB"/>
-              </w:rPr>
-              <w:t xml:space="preserve">inimum </w:t>
-            </w:r>
-            <w:r>
-              <w:rPr>
-                <w:lang w:val="en-GB"/>
-              </w:rPr>
-              <w:t>V</w:t>
-            </w:r>
-            <w:r>
-              <w:rPr>
-                <w:lang w:val="en-GB"/>
-              </w:rPr>
-              <w:t xml:space="preserve">iable </w:t>
-            </w:r>
-            <w:r>
-              <w:rPr>
-                <w:lang w:val="en-GB"/>
-              </w:rPr>
-              <w:t>P</w:t>
-            </w:r>
-            <w:r>
-              <w:rPr>
-                <w:lang w:val="en-GB"/>
-              </w:rPr>
-              <w:t>roduct</w:t>
+              <w:t>Alias for testing platform</w:t>
             </w:r>
           </w:p>
         </w:tc>
@@ -3363,7 +3521,7 @@
               <w:rPr>
                 <w:lang w:val="en-GB"/>
               </w:rPr>
-              <w:t>PE</w:t>
+              <w:t>MVP</w:t>
             </w:r>
           </w:p>
         </w:tc>
@@ -3381,7 +3539,7 @@
               <w:rPr>
                 <w:lang w:val="en-GB"/>
               </w:rPr>
-              <w:t>Perception Engineering</w:t>
+              <w:t>Minimum Viable Product</w:t>
             </w:r>
           </w:p>
         </w:tc>
@@ -3404,7 +3562,7 @@
               <w:rPr>
                 <w:lang w:val="en-GB"/>
               </w:rPr>
-              <w:t>RSSTP</w:t>
+              <w:t>PE</w:t>
             </w:r>
           </w:p>
         </w:tc>
@@ -3422,7 +3580,7 @@
               <w:rPr>
                 <w:lang w:val="en-GB"/>
               </w:rPr>
-              <w:t>Robotic Sensorimotor Software Testing Platform</w:t>
+              <w:t>Perception Engineering</w:t>
             </w:r>
           </w:p>
         </w:tc>
@@ -3445,7 +3603,7 @@
               <w:rPr>
                 <w:lang w:val="en-GB"/>
               </w:rPr>
-              <w:t>TDD</w:t>
+              <w:t>RSSTP</w:t>
             </w:r>
           </w:p>
         </w:tc>
@@ -3463,7 +3621,7 @@
               <w:rPr>
                 <w:lang w:val="en-GB"/>
               </w:rPr>
-              <w:t>Test-Driven Development</w:t>
+              <w:t>Robotic Sensorimotor Software Testing Platform</w:t>
             </w:r>
           </w:p>
         </w:tc>
@@ -3486,7 +3644,7 @@
               <w:rPr>
                 <w:lang w:val="en-GB"/>
               </w:rPr>
-              <w:t>UBICOMP</w:t>
+              <w:t>TDD</w:t>
             </w:r>
           </w:p>
         </w:tc>
@@ -3504,19 +3662,7 @@
               <w:rPr>
                 <w:lang w:val="en-GB"/>
               </w:rPr>
-              <w:t>Cent</w:t>
-            </w:r>
-            <w:r>
-              <w:rPr>
-                <w:lang w:val="en-GB"/>
-              </w:rPr>
-              <w:t>er</w:t>
-            </w:r>
-            <w:r>
-              <w:rPr>
-                <w:lang w:val="en-GB"/>
-              </w:rPr>
-              <w:t xml:space="preserve"> for Ubiquitous Computing</w:t>
+              <w:t>Test-Driven Development</w:t>
             </w:r>
           </w:p>
         </w:tc>
@@ -3539,7 +3685,7 @@
               <w:rPr>
                 <w:lang w:val="en-GB"/>
               </w:rPr>
-              <w:t>VR</w:t>
+              <w:t>UBICOMP</w:t>
             </w:r>
           </w:p>
         </w:tc>
@@ -3557,7 +3703,19 @@
               <w:rPr>
                 <w:lang w:val="en-GB"/>
               </w:rPr>
-              <w:t>Virtual Reality</w:t>
+              <w:t>Cent</w:t>
+            </w:r>
+            <w:r>
+              <w:rPr>
+                <w:lang w:val="en-GB"/>
+              </w:rPr>
+              <w:t>er</w:t>
+            </w:r>
+            <w:r>
+              <w:rPr>
+                <w:lang w:val="en-GB"/>
+              </w:rPr>
+              <w:t xml:space="preserve"> for Ubiquitous Computing</w:t>
             </w:r>
           </w:p>
         </w:tc>
@@ -3576,6 +3734,12 @@
                 <w:lang w:val="en-GB"/>
               </w:rPr>
             </w:pPr>
+            <w:r>
+              <w:rPr>
+                <w:lang w:val="en-GB"/>
+              </w:rPr>
+              <w:t>UML</w:t>
+            </w:r>
           </w:p>
         </w:tc>
         <w:tc>
@@ -3588,6 +3752,82 @@
                 <w:lang w:val="en-GB"/>
               </w:rPr>
             </w:pPr>
+            <w:r>
+              <w:rPr>
+                <w:lang w:val="en-GB"/>
+              </w:rPr>
+              <w:t>Unified Modeling Language</w:t>
+            </w:r>
+          </w:p>
+        </w:tc>
+      </w:tr>
+      <w:tr>
+        <w:trPr>
+          <w:trHeight w:val="234"/>
+        </w:trPr>
+        <w:tc>
+          <w:tcPr>
+            <w:tcW w:w="774" w:type="dxa"/>
+          </w:tcPr>
+          <w:p>
+            <w:pPr>
+              <w:rPr>
+                <w:lang w:val="en-GB"/>
+              </w:rPr>
+            </w:pPr>
+            <w:r>
+              <w:rPr>
+                <w:lang w:val="en-GB"/>
+              </w:rPr>
+              <w:t>VR</w:t>
+            </w:r>
+          </w:p>
+        </w:tc>
+        <w:tc>
+          <w:tcPr>
+            <w:tcW w:w="8852" w:type="dxa"/>
+          </w:tcPr>
+          <w:p>
+            <w:pPr>
+              <w:rPr>
+                <w:lang w:val="en-GB"/>
+              </w:rPr>
+            </w:pPr>
+            <w:r>
+              <w:rPr>
+                <w:lang w:val="en-GB"/>
+              </w:rPr>
+              <w:t>Virtual Reality</w:t>
+            </w:r>
+          </w:p>
+        </w:tc>
+      </w:tr>
+      <w:tr>
+        <w:trPr>
+          <w:trHeight w:val="234"/>
+        </w:trPr>
+        <w:tc>
+          <w:tcPr>
+            <w:tcW w:w="774" w:type="dxa"/>
+          </w:tcPr>
+          <w:p>
+            <w:pPr>
+              <w:rPr>
+                <w:lang w:val="en-GB"/>
+              </w:rPr>
+            </w:pPr>
+          </w:p>
+        </w:tc>
+        <w:tc>
+          <w:tcPr>
+            <w:tcW w:w="8852" w:type="dxa"/>
+          </w:tcPr>
+          <w:p>
+            <w:pPr>
+              <w:rPr>
+                <w:lang w:val="en-GB"/>
+              </w:rPr>
+            </w:pPr>
           </w:p>
         </w:tc>
       </w:tr>
@@ -3608,7 +3848,7 @@
           <w:lang w:val="en-GB"/>
         </w:rPr>
       </w:pPr>
-      <w:bookmarkStart w:id="2" w:name="_Toc117610115"/>
+      <w:bookmarkStart w:id="2" w:name="_Toc117676351"/>
       <w:r>
         <w:rPr>
           <w:lang w:val="en-GB"/>
@@ -3828,6 +4068,12 @@
           <w:lang w:val="en-GB"/>
         </w:rPr>
         <w:t xml:space="preserve"> (RSSTP), are outlined.</w:t>
+      </w:r>
+      <w:r>
+        <w:rPr>
+          <w:lang w:val="en-GB"/>
+        </w:rPr>
+        <w:t xml:space="preserve"> The terms testing platform and gym will be used interchangeably.</w:t>
       </w:r>
       <w:r>
         <w:rPr>
@@ -3861,25 +4107,7 @@
             <w:iCs/>
             <w:lang w:val="en-GB"/>
           </w:rPr>
-          <w:t>App</w:t>
-        </w:r>
-        <w:r>
-          <w:rPr>
-            <w:rStyle w:val="Hyperlink"/>
-            <w:i/>
-            <w:iCs/>
-            <w:lang w:val="en-GB"/>
-          </w:rPr>
-          <w:t>e</w:t>
-        </w:r>
-        <w:r>
-          <w:rPr>
-            <w:rStyle w:val="Hyperlink"/>
-            <w:i/>
-            <w:iCs/>
-            <w:lang w:val="en-GB"/>
-          </w:rPr>
-          <w:t>ndix</w:t>
+          <w:t>Appendix</w:t>
         </w:r>
       </w:hyperlink>
       <w:r>
@@ -3896,7 +4124,7 @@
           <w:lang w:val="en-GB"/>
         </w:rPr>
       </w:pPr>
-      <w:bookmarkStart w:id="3" w:name="_Toc117610116"/>
+      <w:bookmarkStart w:id="3" w:name="_Toc117676352"/>
       <w:r>
         <w:rPr>
           <w:lang w:val="en-GB"/>
@@ -3996,7 +4224,6 @@
         </w:rPr>
         <w:t xml:space="preserve">are </w:t>
       </w:r>
-      <w:proofErr w:type="spellStart"/>
       <w:r>
         <w:rPr>
           <w:lang w:val="en-GB"/>
@@ -4009,7 +4236,6 @@
         </w:rPr>
         <w:t>r.</w:t>
       </w:r>
-      <w:proofErr w:type="spellEnd"/>
       <w:r>
         <w:rPr>
           <w:lang w:val="en-GB"/>
@@ -4029,14 +4255,7 @@
         <w:rPr>
           <w:lang w:val="en-GB"/>
         </w:rPr>
-        <w:t xml:space="preserve">) and </w:t>
-      </w:r>
-      <w:proofErr w:type="spellStart"/>
-      <w:r>
-        <w:rPr>
-          <w:lang w:val="en-GB"/>
-        </w:rPr>
-        <w:t>D</w:t>
+        <w:t>) and D</w:t>
       </w:r>
       <w:r>
         <w:rPr>
@@ -4044,26 +4263,11 @@
         </w:rPr>
         <w:t>r.</w:t>
       </w:r>
-      <w:proofErr w:type="spellEnd"/>
-      <w:r>
-        <w:rPr>
-          <w:lang w:val="en-GB"/>
-        </w:rPr>
-        <w:t xml:space="preserve"> Kale </w:t>
-      </w:r>
-      <w:proofErr w:type="spellStart"/>
-      <w:r>
-        <w:rPr>
-          <w:lang w:val="en-GB"/>
-        </w:rPr>
-        <w:t>Timperi</w:t>
-      </w:r>
-      <w:proofErr w:type="spellEnd"/>
-      <w:r>
-        <w:rPr>
-          <w:lang w:val="en-GB"/>
-        </w:rPr>
-        <w:t xml:space="preserve"> (</w:t>
+      <w:r>
+        <w:rPr>
+          <w:lang w:val="en-GB"/>
+        </w:rPr>
+        <w:t xml:space="preserve"> Kale Timperi (</w:t>
       </w:r>
       <w:hyperlink r:id="rId9" w:history="1">
         <w:r>
@@ -4101,7 +4305,7 @@
           <w:lang w:val="en-GB"/>
         </w:rPr>
       </w:pPr>
-      <w:bookmarkStart w:id="4" w:name="_Toc117610117"/>
+      <w:bookmarkStart w:id="4" w:name="_Toc117676353"/>
       <w:r>
         <w:rPr>
           <w:lang w:val="en-GB"/>
@@ -4118,7 +4322,7 @@
           <w:lang w:val="en-GB"/>
         </w:rPr>
       </w:pPr>
-      <w:bookmarkStart w:id="5" w:name="_Toc117610118"/>
+      <w:bookmarkStart w:id="5" w:name="_Toc117676354"/>
       <w:r>
         <w:rPr>
           <w:lang w:val="en-GB"/>
@@ -4292,7 +4496,7 @@
           <w:lang w:val="en-GB"/>
         </w:rPr>
       </w:pPr>
-      <w:bookmarkStart w:id="6" w:name="_Toc117610119"/>
+      <w:bookmarkStart w:id="6" w:name="_Toc117676355"/>
       <w:r>
         <w:rPr>
           <w:lang w:val="en-GB"/>
@@ -4411,7 +4615,7 @@
           <w:lang w:val="en-GB"/>
         </w:rPr>
       </w:pPr>
-      <w:bookmarkStart w:id="7" w:name="_Toc117610120"/>
+      <w:bookmarkStart w:id="7" w:name="_Toc117676356"/>
       <w:r>
         <w:rPr>
           <w:lang w:val="en-GB"/>
@@ -4655,7 +4859,7 @@
           <w:lang w:val="en-GB"/>
         </w:rPr>
       </w:pPr>
-      <w:bookmarkStart w:id="8" w:name="_Toc117610121"/>
+      <w:bookmarkStart w:id="8" w:name="_Toc117676357"/>
       <w:r>
         <w:rPr>
           <w:lang w:val="en-GB"/>
@@ -4664,6 +4868,1317 @@
         <w:t>Realised requirements</w:t>
       </w:r>
       <w:bookmarkEnd w:id="8"/>
+    </w:p>
+    <w:p>
+      <w:pPr>
+        <w:pStyle w:val="Heading2"/>
+        <w:rPr>
+          <w:lang w:val="en-GB"/>
+        </w:rPr>
+      </w:pPr>
+      <w:bookmarkStart w:id="9" w:name="_Toc117676361"/>
+      <w:r>
+        <w:rPr>
+          <w:lang w:val="en-GB"/>
+        </w:rPr>
+        <w:t>Chosen programming language</w:t>
+      </w:r>
+      <w:bookmarkEnd w:id="9"/>
+    </w:p>
+    <w:p>
+      <w:pPr>
+        <w:rPr>
+          <w:lang w:val="en-GB"/>
+        </w:rPr>
+      </w:pPr>
+      <w:r>
+        <w:rPr>
+          <w:lang w:val="en-GB"/>
+        </w:rPr>
+        <w:t xml:space="preserve">The first step in this project was choosing the technology stack. As the gym was supposed to be interfaceable with the Python language and there were no other constraints (e.g., computation speed) it was concluded that Python would be used to create the testing platform. This would also ensure quick development time. </w:t>
+      </w:r>
+    </w:p>
+    <w:p>
+      <w:pPr>
+        <w:pStyle w:val="Heading2"/>
+        <w:rPr>
+          <w:lang w:val="en-GB"/>
+        </w:rPr>
+      </w:pPr>
+      <w:r>
+        <w:rPr>
+          <w:lang w:val="en-GB"/>
+        </w:rPr>
+        <w:t>Design</w:t>
+      </w:r>
+    </w:p>
+    <w:p>
+      <w:pPr>
+        <w:rPr>
+          <w:lang w:val="en-US"/>
+        </w:rPr>
+      </w:pPr>
+      <w:r>
+        <w:rPr>
+          <w:lang w:val="en-GB"/>
+        </w:rPr>
+        <w:t xml:space="preserve">The document, which can be found in </w:t>
+      </w:r>
+      <w:hyperlink w:anchor="_Software_structure" w:history="1">
+        <w:r>
+          <w:rPr>
+            <w:rStyle w:val="Hyperlink"/>
+            <w:lang w:val="en-GB"/>
+          </w:rPr>
+          <w:t xml:space="preserve">Appendix </w:t>
+        </w:r>
+        <w:r>
+          <w:rPr>
+            <w:rStyle w:val="Hyperlink"/>
+            <w:lang w:val="en-GB"/>
+          </w:rPr>
+          <w:t>2</w:t>
+        </w:r>
+      </w:hyperlink>
+      <w:r>
+        <w:rPr>
+          <w:lang w:val="en-GB"/>
+        </w:rPr>
+        <w:t>, was supplied by the supervisors to the students. In it, pseudocode for the software structure of the testing platform for the robot arm can be found. It is split into two parts – external and internal. The external part covers the movements of the robot arm in the simulated environment, while the internal part represents a “brain in a jar”, which does not have any knowledge of the outside world</w:t>
+      </w:r>
+      <w:r>
+        <w:rPr>
+          <w:lang w:val="en-GB"/>
+        </w:rPr>
+        <w:t>.</w:t>
+      </w:r>
+      <w:r>
+        <w:rPr>
+          <w:lang w:val="en-GB"/>
+        </w:rPr>
+        <w:t xml:space="preserve"> The description of variables and functions mentioned below can also be found there.</w:t>
+      </w:r>
+    </w:p>
+    <w:p>
+      <w:pPr>
+        <w:pStyle w:val="Heading3"/>
+        <w:rPr>
+          <w:lang w:val="en-GB"/>
+        </w:rPr>
+      </w:pPr>
+      <w:bookmarkStart w:id="10" w:name="_Toc117676360"/>
+      <w:r>
+        <w:rPr>
+          <w:lang w:val="en-GB"/>
+        </w:rPr>
+        <w:t xml:space="preserve">External </w:t>
+      </w:r>
+      <w:r>
+        <w:rPr>
+          <w:lang w:val="en-GB"/>
+        </w:rPr>
+        <w:t>design</w:t>
+      </w:r>
+      <w:bookmarkEnd w:id="10"/>
+    </w:p>
+    <w:p>
+      <w:pPr>
+        <w:rPr>
+          <w:lang w:val="en-GB"/>
+        </w:rPr>
+      </w:pPr>
+      <w:r>
+        <w:rPr>
+          <w:lang w:val="en-GB"/>
+        </w:rPr>
+        <w:t xml:space="preserve">A simplified </w:t>
+      </w:r>
+      <w:r>
+        <w:rPr>
+          <w:lang w:val="en-GB"/>
+        </w:rPr>
+        <w:t>Unified Modeling Language</w:t>
+      </w:r>
+      <w:r>
+        <w:rPr>
+          <w:lang w:val="en-GB"/>
+        </w:rPr>
+        <w:t xml:space="preserve"> (UML) representation of the External class can be seen in </w:t>
+      </w:r>
+      <w:r>
+        <w:rPr>
+          <w:lang w:val="en-GB"/>
+        </w:rPr>
+        <w:fldChar w:fldCharType="begin"/>
+      </w:r>
+      <w:r>
+        <w:rPr>
+          <w:lang w:val="en-GB"/>
+        </w:rPr>
+        <w:instrText xml:space="preserve"> REF _Ref117678838 \h </w:instrText>
+      </w:r>
+      <w:r>
+        <w:rPr>
+          <w:lang w:val="en-GB"/>
+        </w:rPr>
+      </w:r>
+      <w:r>
+        <w:rPr>
+          <w:lang w:val="en-GB"/>
+        </w:rPr>
+        <w:fldChar w:fldCharType="separate"/>
+      </w:r>
+      <w:r>
+        <w:t xml:space="preserve">Figure </w:t>
+      </w:r>
+      <w:r>
+        <w:rPr>
+          <w:noProof/>
+        </w:rPr>
+        <w:t>1</w:t>
+      </w:r>
+      <w:r>
+        <w:rPr>
+          <w:lang w:val="en-GB"/>
+        </w:rPr>
+        <w:fldChar w:fldCharType="end"/>
+      </w:r>
+      <w:r>
+        <w:rPr>
+          <w:lang w:val="en-GB"/>
+        </w:rPr>
+        <w:t xml:space="preserve">. </w:t>
+      </w:r>
+    </w:p>
+    <w:p>
+      <w:pPr>
+        <w:keepNext/>
+        <w:jc w:val="center"/>
+      </w:pPr>
+      <w:r>
+        <w:rPr>
+          <w:noProof/>
+          <w:lang w:val="en-GB"/>
+        </w:rPr>
+        <w:drawing>
+          <wp:inline distT="0" distB="0" distL="0" distR="0" wp14:anchorId="29202E6E" wp14:editId="52A203B5">
+            <wp:extent cx="2011680" cy="1755775"/>
+            <wp:effectExtent l="0" t="0" r="7620" b="0"/>
+            <wp:docPr id="12" name="Picture 12" descr="Table&#10;&#10;Description automatically generated"/>
+            <wp:cNvGraphicFramePr>
+              <a:graphicFrameLocks xmlns:a="http://schemas.openxmlformats.org/drawingml/2006/main" noChangeAspect="1"/>
+            </wp:cNvGraphicFramePr>
+            <a:graphic xmlns:a="http://schemas.openxmlformats.org/drawingml/2006/main">
+              <a:graphicData uri="http://schemas.openxmlformats.org/drawingml/2006/picture">
+                <pic:pic xmlns:pic="http://schemas.openxmlformats.org/drawingml/2006/picture">
+                  <pic:nvPicPr>
+                    <pic:cNvPr id="12" name="Picture 12" descr="Table&#10;&#10;Description automatically generated"/>
+                    <pic:cNvPicPr>
+                      <a:picLocks noChangeAspect="1" noChangeArrowheads="1"/>
+                    </pic:cNvPicPr>
+                  </pic:nvPicPr>
+                  <pic:blipFill>
+                    <a:blip r:embed="rId10">
+                      <a:extLst>
+                        <a:ext uri="{28A0092B-C50C-407E-A947-70E740481C1C}">
+                          <a14:useLocalDpi xmlns:a14="http://schemas.microsoft.com/office/drawing/2010/main" val="0"/>
+                        </a:ext>
+                      </a:extLst>
+                    </a:blip>
+                    <a:srcRect/>
+                    <a:stretch>
+                      <a:fillRect/>
+                    </a:stretch>
+                  </pic:blipFill>
+                  <pic:spPr bwMode="auto">
+                    <a:xfrm>
+                      <a:off x="0" y="0"/>
+                      <a:ext cx="2011680" cy="1755775"/>
+                    </a:xfrm>
+                    <a:prstGeom prst="rect">
+                      <a:avLst/>
+                    </a:prstGeom>
+                    <a:noFill/>
+                    <a:ln>
+                      <a:noFill/>
+                    </a:ln>
+                  </pic:spPr>
+                </pic:pic>
+              </a:graphicData>
+            </a:graphic>
+          </wp:inline>
+        </w:drawing>
+      </w:r>
+    </w:p>
+    <w:p>
+      <w:pPr>
+        <w:pStyle w:val="Caption"/>
+        <w:jc w:val="center"/>
+        <w:rPr>
+          <w:lang w:val="en-US"/>
+        </w:rPr>
+      </w:pPr>
+      <w:bookmarkStart w:id="11" w:name="_Ref117678838"/>
+      <w:r>
+        <w:t xml:space="preserve">Figure </w:t>
+      </w:r>
+      <w:r>
+        <w:fldChar w:fldCharType="begin"/>
+      </w:r>
+      <w:r>
+        <w:instrText xml:space="preserve"> SEQ Figure \* ARABIC </w:instrText>
+      </w:r>
+      <w:r>
+        <w:fldChar w:fldCharType="separate"/>
+      </w:r>
+      <w:r>
+        <w:rPr>
+          <w:noProof/>
+        </w:rPr>
+        <w:t>1</w:t>
+      </w:r>
+      <w:r>
+        <w:fldChar w:fldCharType="end"/>
+      </w:r>
+      <w:bookmarkEnd w:id="11"/>
+      <w:r>
+        <w:rPr>
+          <w:lang w:val="en-US"/>
+        </w:rPr>
+        <w:t xml:space="preserve"> External class </w:t>
+      </w:r>
+    </w:p>
+    <w:p>
+      <w:pPr>
+        <w:rPr>
+          <w:u w:val="single"/>
+          <w:lang w:val="en-GB"/>
+        </w:rPr>
+      </w:pPr>
+      <w:r>
+        <w:rPr>
+          <w:lang w:val="en-US"/>
+        </w:rPr>
+        <w:t xml:space="preserve">Then, in </w:t>
+      </w:r>
+      <w:r>
+        <w:rPr>
+          <w:lang w:val="en-US"/>
+        </w:rPr>
+        <w:fldChar w:fldCharType="begin"/>
+      </w:r>
+      <w:r>
+        <w:rPr>
+          <w:lang w:val="en-US"/>
+        </w:rPr>
+        <w:instrText xml:space="preserve"> REF _Ref117679173 \h </w:instrText>
+      </w:r>
+      <w:r>
+        <w:rPr>
+          <w:lang w:val="en-US"/>
+        </w:rPr>
+      </w:r>
+      <w:r>
+        <w:rPr>
+          <w:lang w:val="en-US"/>
+        </w:rPr>
+        <w:fldChar w:fldCharType="separate"/>
+      </w:r>
+      <w:r>
+        <w:t xml:space="preserve">Figure </w:t>
+      </w:r>
+      <w:r>
+        <w:rPr>
+          <w:noProof/>
+        </w:rPr>
+        <w:t>2</w:t>
+      </w:r>
+      <w:r>
+        <w:rPr>
+          <w:lang w:val="en-US"/>
+        </w:rPr>
+        <w:fldChar w:fldCharType="end"/>
+      </w:r>
+      <w:r>
+        <w:rPr>
+          <w:lang w:val="en-US"/>
+        </w:rPr>
+        <w:t xml:space="preserve"> the state machine of the external part is defined. The external part takes care of two functions – it moves the </w:t>
+      </w:r>
+      <w:r>
+        <w:rPr>
+          <w:lang w:val="en-US"/>
+        </w:rPr>
+        <w:t>arm,</w:t>
+      </w:r>
+      <w:r>
+        <w:rPr>
+          <w:lang w:val="en-US"/>
+        </w:rPr>
+        <w:t xml:space="preserve"> and it sends out information to different listeners. After starting the gym and the arm is in its home position</w:t>
+      </w:r>
+      <w:r>
+        <w:rPr>
+          <w:lang w:val="en-US"/>
+        </w:rPr>
+        <w:t xml:space="preserve"> (</w:t>
+      </w:r>
+      <w:r>
+        <w:rPr>
+          <w:b/>
+          <w:bCs/>
+          <w:lang w:val="en-US"/>
+        </w:rPr>
+        <w:t>Home Position</w:t>
+      </w:r>
+      <w:r>
+        <w:rPr>
+          <w:b/>
+          <w:bCs/>
+          <w:lang w:val="en-US"/>
+        </w:rPr>
+        <w:t xml:space="preserve"> state</w:t>
+      </w:r>
+      <w:r>
+        <w:rPr>
+          <w:lang w:val="en-US"/>
+        </w:rPr>
+        <w:t>)</w:t>
+      </w:r>
+      <w:r>
+        <w:rPr>
+          <w:lang w:val="en-US"/>
+        </w:rPr>
+        <w:t xml:space="preserve">, it can move out of it with the </w:t>
+      </w:r>
+      <w:r>
+        <w:rPr>
+          <w:i/>
+          <w:iCs/>
+          <w:lang w:val="en-US"/>
+        </w:rPr>
+        <w:t>update</w:t>
+      </w:r>
+      <w:r>
+        <w:rPr>
+          <w:lang w:val="en-US"/>
+        </w:rPr>
+        <w:t xml:space="preserve"> function. The </w:t>
+      </w:r>
+      <w:r>
+        <w:rPr>
+          <w:i/>
+          <w:iCs/>
+          <w:lang w:val="en-US"/>
+        </w:rPr>
+        <w:t>update</w:t>
+      </w:r>
+      <w:r>
+        <w:rPr>
+          <w:lang w:val="en-US"/>
+        </w:rPr>
+        <w:t xml:space="preserve"> function will then determine</w:t>
+      </w:r>
+      <w:r>
+        <w:rPr>
+          <w:lang w:val="en-US"/>
+        </w:rPr>
+        <w:t xml:space="preserve"> in the </w:t>
+      </w:r>
+      <w:r>
+        <w:rPr>
+          <w:b/>
+          <w:bCs/>
+          <w:lang w:val="en-US"/>
+        </w:rPr>
+        <w:t>Update state</w:t>
+      </w:r>
+      <w:r>
+        <w:rPr>
+          <w:lang w:val="en-US"/>
+        </w:rPr>
+        <w:t xml:space="preserve"> whether the actual arm should move</w:t>
+      </w:r>
+      <w:r>
+        <w:rPr>
+          <w:lang w:val="en-US"/>
+        </w:rPr>
+        <w:t xml:space="preserve"> (</w:t>
+      </w:r>
+      <w:r>
+        <w:rPr>
+          <w:b/>
+          <w:bCs/>
+          <w:lang w:val="en-US"/>
+        </w:rPr>
+        <w:t>Moving</w:t>
+      </w:r>
+      <w:r>
+        <w:rPr>
+          <w:b/>
+          <w:bCs/>
+          <w:lang w:val="en-US"/>
+        </w:rPr>
+        <w:t xml:space="preserve"> state</w:t>
+      </w:r>
+      <w:r>
+        <w:rPr>
+          <w:lang w:val="en-US"/>
+        </w:rPr>
+        <w:t>)</w:t>
+      </w:r>
+      <w:r>
+        <w:rPr>
+          <w:lang w:val="en-US"/>
+        </w:rPr>
+        <w:t xml:space="preserve"> or not</w:t>
+      </w:r>
+      <w:r>
+        <w:rPr>
+          <w:lang w:val="en-US"/>
+        </w:rPr>
+        <w:t xml:space="preserve"> (</w:t>
+      </w:r>
+      <w:r>
+        <w:rPr>
+          <w:b/>
+          <w:bCs/>
+          <w:lang w:val="en-US"/>
+        </w:rPr>
+        <w:t>Idle</w:t>
+      </w:r>
+      <w:r>
+        <w:rPr>
+          <w:b/>
+          <w:bCs/>
+          <w:lang w:val="en-US"/>
+        </w:rPr>
+        <w:t xml:space="preserve"> state</w:t>
+      </w:r>
+      <w:r>
+        <w:rPr>
+          <w:lang w:val="en-US"/>
+        </w:rPr>
+        <w:t>)</w:t>
+      </w:r>
+      <w:r>
+        <w:rPr>
+          <w:lang w:val="en-US"/>
+        </w:rPr>
+        <w:t xml:space="preserve">. In the cases where an obstacle has been hit no movement is seen. It is important to note that the </w:t>
+      </w:r>
+      <w:r>
+        <w:rPr>
+          <w:i/>
+          <w:iCs/>
+          <w:lang w:val="en-US"/>
+        </w:rPr>
+        <w:t>update</w:t>
+      </w:r>
+      <w:r>
+        <w:rPr>
+          <w:lang w:val="en-US"/>
+        </w:rPr>
+        <w:t xml:space="preserve"> function is a “twin” of the </w:t>
+      </w:r>
+      <w:r>
+        <w:rPr>
+          <w:i/>
+          <w:iCs/>
+          <w:lang w:val="en-US"/>
+        </w:rPr>
+        <w:t>transition</w:t>
+      </w:r>
+      <w:r>
+        <w:rPr>
+          <w:lang w:val="en-US"/>
+        </w:rPr>
+        <w:t xml:space="preserve"> function of the internal </w:t>
+      </w:r>
+      <w:r>
+        <w:rPr>
+          <w:lang w:val="en-US"/>
+        </w:rPr>
+        <w:t xml:space="preserve">class. This means that whenever this internal function is called, the external </w:t>
+      </w:r>
+      <w:r>
+        <w:rPr>
+          <w:i/>
+          <w:iCs/>
+          <w:lang w:val="en-US"/>
+        </w:rPr>
+        <w:t>update</w:t>
+      </w:r>
+      <w:r>
+        <w:rPr>
+          <w:lang w:val="en-US"/>
+        </w:rPr>
+        <w:t xml:space="preserve"> is also called. In the cases where the update is stuck in an infinite loop, a reset function which can be called by the gym user can be called. Information-wise, the </w:t>
+      </w:r>
+      <w:r>
+        <w:rPr>
+          <w:i/>
+          <w:iCs/>
+          <w:lang w:val="en-US"/>
+        </w:rPr>
+        <w:t xml:space="preserve">get_sensory_data </w:t>
+      </w:r>
+      <w:r>
+        <w:rPr>
+          <w:lang w:val="en-US"/>
+        </w:rPr>
+        <w:t xml:space="preserve">function will return either a 0 or a 1, depending on whether it has reached a </w:t>
+      </w:r>
+      <w:r>
+        <w:rPr>
+          <w:lang w:val="en-US"/>
+        </w:rPr>
+        <w:t>desired position</w:t>
+      </w:r>
+      <w:r>
+        <w:rPr>
+          <w:lang w:val="en-US"/>
+        </w:rPr>
+        <w:t xml:space="preserve"> set by the user. This function is global as it is a wrapper around the </w:t>
+      </w:r>
+      <w:r>
+        <w:rPr>
+          <w:i/>
+          <w:iCs/>
+          <w:lang w:val="en-US"/>
+        </w:rPr>
+        <w:t xml:space="preserve">get_S </w:t>
+      </w:r>
+      <w:r>
+        <w:rPr>
+          <w:lang w:val="en-US"/>
+        </w:rPr>
+        <w:t xml:space="preserve">function which keeps track of the current position and sensory distribution of the arm. </w:t>
+      </w:r>
+    </w:p>
+    <w:p>
+      <w:pPr>
+        <w:rPr>
+          <w:lang w:val="en-US"/>
+        </w:rPr>
+      </w:pPr>
+    </w:p>
+    <w:p>
+      <w:pPr>
+        <w:keepNext/>
+        <w:jc w:val="center"/>
+      </w:pPr>
+      <w:r>
+        <w:rPr>
+          <w:noProof/>
+        </w:rPr>
+        <w:lastRenderedPageBreak/>
+        <w:drawing>
+          <wp:inline distT="0" distB="0" distL="0" distR="0" wp14:anchorId="58C4FFF6" wp14:editId="4BDE53EB">
+            <wp:extent cx="5731510" cy="2543175"/>
+            <wp:effectExtent l="0" t="0" r="2540" b="9525"/>
+            <wp:docPr id="15" name="Picture 15" descr="Diagram&#10;&#10;Description automatically generated"/>
+            <wp:cNvGraphicFramePr>
+              <a:graphicFrameLocks xmlns:a="http://schemas.openxmlformats.org/drawingml/2006/main" noChangeAspect="1"/>
+            </wp:cNvGraphicFramePr>
+            <a:graphic xmlns:a="http://schemas.openxmlformats.org/drawingml/2006/main">
+              <a:graphicData uri="http://schemas.openxmlformats.org/drawingml/2006/picture">
+                <pic:pic xmlns:pic="http://schemas.openxmlformats.org/drawingml/2006/picture">
+                  <pic:nvPicPr>
+                    <pic:cNvPr id="15" name="Picture 15" descr="Diagram&#10;&#10;Description automatically generated"/>
+                    <pic:cNvPicPr>
+                      <a:picLocks noChangeAspect="1" noChangeArrowheads="1"/>
+                    </pic:cNvPicPr>
+                  </pic:nvPicPr>
+                  <pic:blipFill>
+                    <a:blip r:embed="rId11">
+                      <a:extLst>
+                        <a:ext uri="{28A0092B-C50C-407E-A947-70E740481C1C}">
+                          <a14:useLocalDpi xmlns:a14="http://schemas.microsoft.com/office/drawing/2010/main" val="0"/>
+                        </a:ext>
+                      </a:extLst>
+                    </a:blip>
+                    <a:srcRect/>
+                    <a:stretch>
+                      <a:fillRect/>
+                    </a:stretch>
+                  </pic:blipFill>
+                  <pic:spPr bwMode="auto">
+                    <a:xfrm>
+                      <a:off x="0" y="0"/>
+                      <a:ext cx="5731510" cy="2543175"/>
+                    </a:xfrm>
+                    <a:prstGeom prst="rect">
+                      <a:avLst/>
+                    </a:prstGeom>
+                    <a:noFill/>
+                    <a:ln>
+                      <a:noFill/>
+                    </a:ln>
+                  </pic:spPr>
+                </pic:pic>
+              </a:graphicData>
+            </a:graphic>
+          </wp:inline>
+        </w:drawing>
+      </w:r>
+    </w:p>
+    <w:p>
+      <w:pPr>
+        <w:pStyle w:val="Caption"/>
+        <w:jc w:val="center"/>
+        <w:rPr>
+          <w:lang w:val="en-GB"/>
+        </w:rPr>
+      </w:pPr>
+      <w:bookmarkStart w:id="12" w:name="_Ref117679173"/>
+      <w:r>
+        <w:t xml:space="preserve">Figure </w:t>
+      </w:r>
+      <w:r>
+        <w:fldChar w:fldCharType="begin"/>
+      </w:r>
+      <w:r>
+        <w:instrText xml:space="preserve"> SEQ Figure \* ARABIC </w:instrText>
+      </w:r>
+      <w:r>
+        <w:fldChar w:fldCharType="separate"/>
+      </w:r>
+      <w:r>
+        <w:rPr>
+          <w:noProof/>
+        </w:rPr>
+        <w:t>2</w:t>
+      </w:r>
+      <w:r>
+        <w:fldChar w:fldCharType="end"/>
+      </w:r>
+      <w:bookmarkEnd w:id="12"/>
+      <w:r>
+        <w:rPr>
+          <w:lang w:val="en-US"/>
+        </w:rPr>
+        <w:t xml:space="preserve"> External state diagram</w:t>
+      </w:r>
+    </w:p>
+    <w:p>
+      <w:pPr>
+        <w:pStyle w:val="Heading3"/>
+        <w:rPr>
+          <w:lang w:val="en-GB"/>
+        </w:rPr>
+      </w:pPr>
+      <w:bookmarkStart w:id="13" w:name="_Toc117676359"/>
+      <w:r>
+        <w:rPr>
+          <w:lang w:val="en-GB"/>
+        </w:rPr>
+        <w:t>Internal design</w:t>
+      </w:r>
+      <w:bookmarkEnd w:id="13"/>
+    </w:p>
+    <w:p>
+      <w:pPr>
+        <w:rPr>
+          <w:lang w:val="en-GB"/>
+        </w:rPr>
+      </w:pPr>
+      <w:r>
+        <w:rPr>
+          <w:lang w:val="en-GB"/>
+        </w:rPr>
+        <w:t xml:space="preserve">The UML representation of the Internal class can be seen in </w:t>
+      </w:r>
+      <w:r>
+        <w:rPr>
+          <w:lang w:val="en-GB"/>
+        </w:rPr>
+        <w:fldChar w:fldCharType="begin"/>
+      </w:r>
+      <w:r>
+        <w:rPr>
+          <w:lang w:val="en-GB"/>
+        </w:rPr>
+        <w:instrText xml:space="preserve"> REF _Ref117680181 \h </w:instrText>
+      </w:r>
+      <w:r>
+        <w:rPr>
+          <w:lang w:val="en-GB"/>
+        </w:rPr>
+      </w:r>
+      <w:r>
+        <w:rPr>
+          <w:lang w:val="en-GB"/>
+        </w:rPr>
+        <w:fldChar w:fldCharType="separate"/>
+      </w:r>
+      <w:r>
+        <w:t xml:space="preserve">Figure </w:t>
+      </w:r>
+      <w:r>
+        <w:rPr>
+          <w:noProof/>
+        </w:rPr>
+        <w:t>3</w:t>
+      </w:r>
+      <w:r>
+        <w:rPr>
+          <w:lang w:val="en-GB"/>
+        </w:rPr>
+        <w:fldChar w:fldCharType="end"/>
+      </w:r>
+      <w:r>
+        <w:rPr>
+          <w:lang w:val="en-GB"/>
+        </w:rPr>
+        <w:t>.</w:t>
+      </w:r>
+    </w:p>
+    <w:p>
+      <w:pPr>
+        <w:keepNext/>
+        <w:jc w:val="center"/>
+      </w:pPr>
+      <w:r>
+        <w:rPr>
+          <w:noProof/>
+          <w:lang w:val="en-GB"/>
+        </w:rPr>
+        <w:drawing>
+          <wp:inline distT="0" distB="0" distL="0" distR="0" wp14:anchorId="3E20A9FA" wp14:editId="0625A448">
+            <wp:extent cx="2296795" cy="2011680"/>
+            <wp:effectExtent l="0" t="0" r="8255" b="7620"/>
+            <wp:docPr id="11" name="Picture 11" descr="Table&#10;&#10;Description automatically generated"/>
+            <wp:cNvGraphicFramePr>
+              <a:graphicFrameLocks xmlns:a="http://schemas.openxmlformats.org/drawingml/2006/main" noChangeAspect="1"/>
+            </wp:cNvGraphicFramePr>
+            <a:graphic xmlns:a="http://schemas.openxmlformats.org/drawingml/2006/main">
+              <a:graphicData uri="http://schemas.openxmlformats.org/drawingml/2006/picture">
+                <pic:pic xmlns:pic="http://schemas.openxmlformats.org/drawingml/2006/picture">
+                  <pic:nvPicPr>
+                    <pic:cNvPr id="11" name="Picture 11" descr="Table&#10;&#10;Description automatically generated"/>
+                    <pic:cNvPicPr>
+                      <a:picLocks noChangeAspect="1" noChangeArrowheads="1"/>
+                    </pic:cNvPicPr>
+                  </pic:nvPicPr>
+                  <pic:blipFill>
+                    <a:blip r:embed="rId12">
+                      <a:extLst>
+                        <a:ext uri="{28A0092B-C50C-407E-A947-70E740481C1C}">
+                          <a14:useLocalDpi xmlns:a14="http://schemas.microsoft.com/office/drawing/2010/main" val="0"/>
+                        </a:ext>
+                      </a:extLst>
+                    </a:blip>
+                    <a:srcRect/>
+                    <a:stretch>
+                      <a:fillRect/>
+                    </a:stretch>
+                  </pic:blipFill>
+                  <pic:spPr bwMode="auto">
+                    <a:xfrm>
+                      <a:off x="0" y="0"/>
+                      <a:ext cx="2296795" cy="2011680"/>
+                    </a:xfrm>
+                    <a:prstGeom prst="rect">
+                      <a:avLst/>
+                    </a:prstGeom>
+                    <a:noFill/>
+                    <a:ln>
+                      <a:noFill/>
+                    </a:ln>
+                  </pic:spPr>
+                </pic:pic>
+              </a:graphicData>
+            </a:graphic>
+          </wp:inline>
+        </w:drawing>
+      </w:r>
+    </w:p>
+    <w:p>
+      <w:pPr>
+        <w:pStyle w:val="Caption"/>
+        <w:jc w:val="center"/>
+        <w:rPr>
+          <w:lang w:val="en-US"/>
+        </w:rPr>
+      </w:pPr>
+      <w:bookmarkStart w:id="14" w:name="_Ref117680181"/>
+      <w:r>
+        <w:t xml:space="preserve">Figure </w:t>
+      </w:r>
+      <w:r>
+        <w:fldChar w:fldCharType="begin"/>
+      </w:r>
+      <w:r>
+        <w:instrText xml:space="preserve"> SEQ Figure \* ARABIC </w:instrText>
+      </w:r>
+      <w:r>
+        <w:fldChar w:fldCharType="separate"/>
+      </w:r>
+      <w:r>
+        <w:rPr>
+          <w:noProof/>
+        </w:rPr>
+        <w:t>3</w:t>
+      </w:r>
+      <w:r>
+        <w:fldChar w:fldCharType="end"/>
+      </w:r>
+      <w:bookmarkEnd w:id="14"/>
+      <w:r>
+        <w:rPr>
+          <w:lang w:val="en-US"/>
+        </w:rPr>
+        <w:t xml:space="preserve"> Internal class</w:t>
+      </w:r>
+    </w:p>
+    <w:p>
+      <w:pPr>
+        <w:rPr>
+          <w:lang w:val="en-GB"/>
+        </w:rPr>
+      </w:pPr>
+      <w:r>
+        <w:rPr>
+          <w:lang w:val="en-GB"/>
+        </w:rPr>
+        <w:t>As mentioned earlier, the internal class acts as a “brain in a jar”. This means that it does not have any knowledge of its surroundings and the only way to represent its environment is in its own transition matrix</w:t>
+      </w:r>
+      <w:r>
+        <w:rPr>
+          <w:lang w:val="en-GB"/>
+        </w:rPr>
+        <w:t xml:space="preserve">. An example can be seen in </w:t>
+      </w:r>
+      <w:r>
+        <w:rPr>
+          <w:lang w:val="en-GB"/>
+        </w:rPr>
+        <w:fldChar w:fldCharType="begin"/>
+      </w:r>
+      <w:r>
+        <w:rPr>
+          <w:lang w:val="en-GB"/>
+        </w:rPr>
+        <w:instrText xml:space="preserve"> REF _Ref117680652 \h </w:instrText>
+      </w:r>
+      <w:r>
+        <w:rPr>
+          <w:lang w:val="en-GB"/>
+        </w:rPr>
+      </w:r>
+      <w:r>
+        <w:rPr>
+          <w:lang w:val="en-GB"/>
+        </w:rPr>
+        <w:fldChar w:fldCharType="separate"/>
+      </w:r>
+      <w:r>
+        <w:t xml:space="preserve">Figure </w:t>
+      </w:r>
+      <w:r>
+        <w:rPr>
+          <w:noProof/>
+        </w:rPr>
+        <w:t>4</w:t>
+      </w:r>
+      <w:r>
+        <w:rPr>
+          <w:lang w:val="en-GB"/>
+        </w:rPr>
+        <w:fldChar w:fldCharType="end"/>
+      </w:r>
+      <w:r>
+        <w:rPr>
+          <w:lang w:val="en-GB"/>
+        </w:rPr>
+        <w:t>. This matrix keeps track of different states in which the “brain” can be. These states are ambiguous, but one example is a specific movement that can be done. To achieve this, the supplied algorithm makes use of the internal class as its own “brain”. It keeps track of the transition matrix and manipulates it with the different functions in the internal class, based on the information the algorithm gets from the external class. This way it can create new states or update old ones, so that it can find the optimal transition matrix, which will move the arm from its home position to the desired position.</w:t>
+      </w:r>
+      <w:r>
+        <w:rPr>
+          <w:lang w:val="en-GB"/>
+        </w:rPr>
+        <w:t xml:space="preserve"> The description of the different functions in this class can be seen in internal part of </w:t>
+      </w:r>
+      <w:hyperlink w:anchor="_Software_structure" w:history="1">
+        <w:r>
+          <w:rPr>
+            <w:rStyle w:val="Hyperlink"/>
+            <w:lang w:val="en-GB"/>
+          </w:rPr>
+          <w:t>Append</w:t>
+        </w:r>
+        <w:r>
+          <w:rPr>
+            <w:rStyle w:val="Hyperlink"/>
+            <w:lang w:val="en-GB"/>
+          </w:rPr>
+          <w:t>i</w:t>
+        </w:r>
+        <w:r>
+          <w:rPr>
+            <w:rStyle w:val="Hyperlink"/>
+            <w:lang w:val="en-GB"/>
+          </w:rPr>
+          <w:t xml:space="preserve">x </w:t>
+        </w:r>
+        <w:r>
+          <w:rPr>
+            <w:rStyle w:val="Hyperlink"/>
+            <w:lang w:val="en-GB"/>
+          </w:rPr>
+          <w:t>2</w:t>
+        </w:r>
+      </w:hyperlink>
+      <w:r>
+        <w:rPr>
+          <w:lang w:val="en-GB"/>
+        </w:rPr>
+        <w:t xml:space="preserve">. Finally, after the matrix has been selected, the </w:t>
+      </w:r>
+      <w:r>
+        <w:rPr>
+          <w:i/>
+          <w:iCs/>
+          <w:lang w:val="en-GB"/>
+        </w:rPr>
+        <w:t>transition</w:t>
+      </w:r>
+      <w:r>
+        <w:rPr>
+          <w:lang w:val="en-GB"/>
+        </w:rPr>
+        <w:t xml:space="preserve"> function can be called, so that the current state in said matrix can be changed and effectively an attempt to change the real position of the arm can be made in the External part. </w:t>
+      </w:r>
+    </w:p>
+    <w:p>
+      <w:pPr>
+        <w:keepNext/>
+        <w:jc w:val="center"/>
+      </w:pPr>
+      <w:r>
+        <w:rPr>
+          <w:noProof/>
+        </w:rPr>
+        <w:lastRenderedPageBreak/>
+        <w:drawing>
+          <wp:inline distT="0" distB="0" distL="0" distR="0" wp14:anchorId="3B0A686A" wp14:editId="50CBDA33">
+            <wp:extent cx="3005588" cy="1969179"/>
+            <wp:effectExtent l="0" t="0" r="4445" b="0"/>
+            <wp:docPr id="16" name="Picture 16" descr="A picture containing text, whiteboard&#10;&#10;Description automatically generated"/>
+            <wp:cNvGraphicFramePr>
+              <a:graphicFrameLocks xmlns:a="http://schemas.openxmlformats.org/drawingml/2006/main" noChangeAspect="1"/>
+            </wp:cNvGraphicFramePr>
+            <a:graphic xmlns:a="http://schemas.openxmlformats.org/drawingml/2006/main">
+              <a:graphicData uri="http://schemas.openxmlformats.org/drawingml/2006/picture">
+                <pic:pic xmlns:pic="http://schemas.openxmlformats.org/drawingml/2006/picture">
+                  <pic:nvPicPr>
+                    <pic:cNvPr id="16" name="Picture 16" descr="A picture containing text, whiteboard&#10;&#10;Description automatically generated"/>
+                    <pic:cNvPicPr/>
+                  </pic:nvPicPr>
+                  <pic:blipFill>
+                    <a:blip r:embed="rId13"/>
+                    <a:stretch>
+                      <a:fillRect/>
+                    </a:stretch>
+                  </pic:blipFill>
+                  <pic:spPr>
+                    <a:xfrm>
+                      <a:off x="0" y="0"/>
+                      <a:ext cx="3005588" cy="1969179"/>
+                    </a:xfrm>
+                    <a:prstGeom prst="rect">
+                      <a:avLst/>
+                    </a:prstGeom>
+                  </pic:spPr>
+                </pic:pic>
+              </a:graphicData>
+            </a:graphic>
+          </wp:inline>
+        </w:drawing>
+      </w:r>
+    </w:p>
+    <w:p>
+      <w:pPr>
+        <w:pStyle w:val="Caption"/>
+        <w:jc w:val="center"/>
+        <w:rPr>
+          <w:lang w:val="en-GB"/>
+        </w:rPr>
+      </w:pPr>
+      <w:bookmarkStart w:id="15" w:name="_Ref117680652"/>
+      <w:r>
+        <w:t xml:space="preserve">Figure </w:t>
+      </w:r>
+      <w:r>
+        <w:fldChar w:fldCharType="begin"/>
+      </w:r>
+      <w:r>
+        <w:instrText xml:space="preserve"> SEQ Figure \* ARABIC </w:instrText>
+      </w:r>
+      <w:r>
+        <w:fldChar w:fldCharType="separate"/>
+      </w:r>
+      <w:r>
+        <w:rPr>
+          <w:noProof/>
+        </w:rPr>
+        <w:t>4</w:t>
+      </w:r>
+      <w:r>
+        <w:fldChar w:fldCharType="end"/>
+      </w:r>
+      <w:bookmarkEnd w:id="15"/>
+      <w:r>
+        <w:rPr>
+          <w:lang w:val="en-US"/>
+        </w:rPr>
+        <w:t xml:space="preserve"> Example transition matrix</w:t>
+      </w:r>
+    </w:p>
+    <w:p>
+      <w:pPr>
+        <w:rPr>
+          <w:lang w:val="en-US"/>
+        </w:rPr>
+      </w:pPr>
+    </w:p>
+    <w:p>
+      <w:pPr>
+        <w:pStyle w:val="Heading3"/>
+        <w:rPr>
+          <w:lang w:val="en-GB"/>
+        </w:rPr>
+      </w:pPr>
+      <w:r>
+        <w:rPr>
+          <w:lang w:val="en-GB"/>
+        </w:rPr>
+        <w:t>Overall design</w:t>
+      </w:r>
+    </w:p>
+    <w:p>
+      <w:pPr>
+        <w:rPr>
+          <w:lang w:val="en-GB"/>
+        </w:rPr>
+      </w:pPr>
+      <w:r>
+        <w:rPr>
+          <w:lang w:val="en-GB"/>
+        </w:rPr>
+        <w:t xml:space="preserve">Combining the external and internal parts, the following flow, seen in </w:t>
+      </w:r>
+      <w:r>
+        <w:rPr>
+          <w:lang w:val="en-GB"/>
+        </w:rPr>
+        <w:fldChar w:fldCharType="begin"/>
+      </w:r>
+      <w:r>
+        <w:rPr>
+          <w:lang w:val="en-GB"/>
+        </w:rPr>
+        <w:instrText xml:space="preserve"> REF _Ref117680935 \h </w:instrText>
+      </w:r>
+      <w:r>
+        <w:rPr>
+          <w:lang w:val="en-GB"/>
+        </w:rPr>
+      </w:r>
+      <w:r>
+        <w:rPr>
+          <w:lang w:val="en-GB"/>
+        </w:rPr>
+        <w:fldChar w:fldCharType="separate"/>
+      </w:r>
+      <w:r>
+        <w:t xml:space="preserve">Figure </w:t>
+      </w:r>
+      <w:r>
+        <w:rPr>
+          <w:noProof/>
+        </w:rPr>
+        <w:t>5</w:t>
+      </w:r>
+      <w:r>
+        <w:rPr>
+          <w:lang w:val="en-GB"/>
+        </w:rPr>
+        <w:fldChar w:fldCharType="end"/>
+      </w:r>
+      <w:r>
+        <w:rPr>
+          <w:lang w:val="en-GB"/>
+        </w:rPr>
+        <w:t>,</w:t>
+      </w:r>
+      <w:r>
+        <w:rPr>
+          <w:lang w:val="en-GB"/>
+        </w:rPr>
+        <w:t xml:space="preserve"> is established:</w:t>
+      </w:r>
+    </w:p>
+    <w:p>
+      <w:pPr>
+        <w:pStyle w:val="ListParagraph"/>
+        <w:numPr>
+          <w:ilvl w:val="0"/>
+          <w:numId w:val="8"/>
+        </w:numPr>
+        <w:rPr>
+          <w:lang w:val="en-GB"/>
+        </w:rPr>
+      </w:pPr>
+      <w:r>
+        <w:rPr>
+          <w:lang w:val="en-GB"/>
+        </w:rPr>
+        <w:t xml:space="preserve">Algorithm tries a transition from the internal transition matrix by calling </w:t>
+      </w:r>
+      <w:r>
+        <w:rPr>
+          <w:i/>
+          <w:iCs/>
+          <w:lang w:val="en-GB"/>
+        </w:rPr>
+        <w:t>transition</w:t>
+      </w:r>
+      <w:r>
+        <w:rPr>
+          <w:lang w:val="en-GB"/>
+        </w:rPr>
+        <w:t xml:space="preserve"> in the internal and </w:t>
+      </w:r>
+      <w:r>
+        <w:rPr>
+          <w:i/>
+          <w:iCs/>
+          <w:lang w:val="en-GB"/>
+        </w:rPr>
+        <w:t>update</w:t>
+      </w:r>
+      <w:r>
+        <w:rPr>
+          <w:lang w:val="en-GB"/>
+        </w:rPr>
+        <w:t xml:space="preserve"> in the external part.</w:t>
+      </w:r>
+    </w:p>
+    <w:p>
+      <w:pPr>
+        <w:pStyle w:val="ListParagraph"/>
+        <w:numPr>
+          <w:ilvl w:val="0"/>
+          <w:numId w:val="8"/>
+        </w:numPr>
+        <w:rPr>
+          <w:lang w:val="en-GB"/>
+        </w:rPr>
+      </w:pPr>
+      <w:r>
+        <w:rPr>
+          <w:lang w:val="en-GB"/>
+        </w:rPr>
+        <w:t>The external part attempts to move the arm</w:t>
+      </w:r>
+    </w:p>
+    <w:p>
+      <w:pPr>
+        <w:pStyle w:val="ListParagraph"/>
+        <w:numPr>
+          <w:ilvl w:val="0"/>
+          <w:numId w:val="8"/>
+        </w:numPr>
+        <w:rPr>
+          <w:lang w:val="en-GB"/>
+        </w:rPr>
+      </w:pPr>
+      <w:r>
+        <w:rPr>
+          <w:lang w:val="en-GB"/>
+        </w:rPr>
+        <w:t>The algorithm gets information about whether the desired position has been reached or not</w:t>
+      </w:r>
+    </w:p>
+    <w:p>
+      <w:pPr>
+        <w:pStyle w:val="ListParagraph"/>
+        <w:numPr>
+          <w:ilvl w:val="0"/>
+          <w:numId w:val="8"/>
+        </w:numPr>
+        <w:rPr>
+          <w:lang w:val="en-GB"/>
+        </w:rPr>
+      </w:pPr>
+      <w:r>
+        <w:rPr>
+          <w:lang w:val="en-GB"/>
+        </w:rPr>
+        <w:t>The algorithm compares its expected functionality to what actually transpired</w:t>
+      </w:r>
+    </w:p>
+    <w:p>
+      <w:pPr>
+        <w:pStyle w:val="ListParagraph"/>
+        <w:numPr>
+          <w:ilvl w:val="0"/>
+          <w:numId w:val="8"/>
+        </w:numPr>
+        <w:rPr>
+          <w:lang w:val="en-GB"/>
+        </w:rPr>
+      </w:pPr>
+      <w:r>
+        <w:rPr>
+          <w:lang w:val="en-GB"/>
+        </w:rPr>
+        <w:t>Algorithm updates internal part</w:t>
+      </w:r>
+      <w:r>
+        <w:rPr>
+          <w:lang w:val="en-GB"/>
+        </w:rPr>
+        <w:t>,</w:t>
+      </w:r>
+      <w:r>
+        <w:rPr>
+          <w:lang w:val="en-GB"/>
+        </w:rPr>
+        <w:t xml:space="preserve"> if needed</w:t>
+      </w:r>
+      <w:r>
+        <w:rPr>
+          <w:lang w:val="en-GB"/>
+        </w:rPr>
+        <w:t>,</w:t>
+      </w:r>
+      <w:r>
+        <w:rPr>
+          <w:lang w:val="en-GB"/>
+        </w:rPr>
+        <w:t xml:space="preserve"> by using the internal logic.</w:t>
+      </w:r>
+    </w:p>
+    <w:p>
+      <w:pPr>
+        <w:pStyle w:val="ListParagraph"/>
+        <w:numPr>
+          <w:ilvl w:val="0"/>
+          <w:numId w:val="8"/>
+        </w:numPr>
+        <w:rPr>
+          <w:lang w:val="en-GB"/>
+        </w:rPr>
+      </w:pPr>
+      <w:r>
+        <w:rPr>
+          <w:lang w:val="en-GB"/>
+        </w:rPr>
+        <w:t>Goes back to 1.</w:t>
+      </w:r>
     </w:p>
     <w:p>
       <w:pPr>
@@ -4684,91 +6199,124 @@
         </w:rPr>
         <w:t> </w:t>
       </w:r>
-      <w:r>
-        <w:rPr>
-          <w:rFonts w:cstheme="minorHAnsi"/>
-          <w:color w:val="000000"/>
-          <w:highlight w:val="cyan"/>
-          <w:shd w:val="clear" w:color="auto" w:fill="F8F9FA"/>
-        </w:rPr>
-        <w:t>Algorithm gets sensory data(0/1) each transition,</w:t>
-      </w:r>
-      <w:r>
-        <w:rPr>
-          <w:rFonts w:cstheme="minorHAnsi"/>
-          <w:color w:val="000000"/>
-          <w:highlight w:val="cyan"/>
-        </w:rPr>
-        <w:br/>
-      </w:r>
-      <w:r>
-        <w:rPr>
-          <w:rFonts w:cstheme="minorHAnsi"/>
-          <w:color w:val="000000"/>
-          <w:highlight w:val="cyan"/>
-          <w:shd w:val="clear" w:color="auto" w:fill="F8F9FA"/>
-        </w:rPr>
-        <w:t> but sensory feedback (1) only when it reaches a set point (green light)</w:t>
-      </w:r>
-    </w:p>
-    <w:p>
-      <w:pPr>
-        <w:rPr>
-          <w:lang w:val="en-GB"/>
-        </w:rPr>
-      </w:pPr>
-      <w:r>
-        <w:rPr>
-          <w:highlight w:val="cyan"/>
-          <w:lang w:val="en-GB"/>
-        </w:rPr>
-        <w:t>The software structure doc</w:t>
-      </w:r>
-    </w:p>
-    <w:p>
-      <w:pPr>
-        <w:rPr>
-          <w:lang w:val="en-GB"/>
-        </w:rPr>
-      </w:pPr>
-      <w:r>
-        <w:rPr>
-          <w:lang w:val="en-GB"/>
-        </w:rPr>
-        <w:t>Python chosen as soft language.</w:t>
+    </w:p>
+    <w:p>
+      <w:pPr>
+        <w:keepNext/>
+        <w:jc w:val="center"/>
+      </w:pPr>
+      <w:r>
+        <w:rPr>
+          <w:noProof/>
+        </w:rPr>
+        <w:drawing>
+          <wp:inline distT="0" distB="0" distL="0" distR="0" wp14:anchorId="4E064492" wp14:editId="3E7E2507">
+            <wp:extent cx="2662733" cy="3130049"/>
+            <wp:effectExtent l="0" t="0" r="4445" b="0"/>
+            <wp:docPr id="17" name="Picture 17" descr="Diagram&#10;&#10;Description automatically generated"/>
+            <wp:cNvGraphicFramePr>
+              <a:graphicFrameLocks xmlns:a="http://schemas.openxmlformats.org/drawingml/2006/main" noChangeAspect="1"/>
+            </wp:cNvGraphicFramePr>
+            <a:graphic xmlns:a="http://schemas.openxmlformats.org/drawingml/2006/main">
+              <a:graphicData uri="http://schemas.openxmlformats.org/drawingml/2006/picture">
+                <pic:pic xmlns:pic="http://schemas.openxmlformats.org/drawingml/2006/picture">
+                  <pic:nvPicPr>
+                    <pic:cNvPr id="17" name="Picture 17" descr="Diagram&#10;&#10;Description automatically generated"/>
+                    <pic:cNvPicPr>
+                      <a:picLocks noChangeAspect="1" noChangeArrowheads="1"/>
+                    </pic:cNvPicPr>
+                  </pic:nvPicPr>
+                  <pic:blipFill>
+                    <a:blip r:embed="rId14">
+                      <a:extLst>
+                        <a:ext uri="{28A0092B-C50C-407E-A947-70E740481C1C}">
+                          <a14:useLocalDpi xmlns:a14="http://schemas.microsoft.com/office/drawing/2010/main" val="0"/>
+                        </a:ext>
+                      </a:extLst>
+                    </a:blip>
+                    <a:srcRect/>
+                    <a:stretch>
+                      <a:fillRect/>
+                    </a:stretch>
+                  </pic:blipFill>
+                  <pic:spPr bwMode="auto">
+                    <a:xfrm>
+                      <a:off x="0" y="0"/>
+                      <a:ext cx="2664488" cy="3132112"/>
+                    </a:xfrm>
+                    <a:prstGeom prst="rect">
+                      <a:avLst/>
+                    </a:prstGeom>
+                    <a:noFill/>
+                    <a:ln>
+                      <a:noFill/>
+                    </a:ln>
+                  </pic:spPr>
+                </pic:pic>
+              </a:graphicData>
+            </a:graphic>
+          </wp:inline>
+        </w:drawing>
+      </w:r>
+    </w:p>
+    <w:p>
+      <w:pPr>
+        <w:pStyle w:val="Caption"/>
+        <w:jc w:val="center"/>
+        <w:rPr>
+          <w:lang w:val="en-US"/>
+        </w:rPr>
+      </w:pPr>
+      <w:bookmarkStart w:id="16" w:name="_Ref117680935"/>
+      <w:r>
+        <w:t xml:space="preserve">Figure </w:t>
+      </w:r>
+      <w:r>
+        <w:fldChar w:fldCharType="begin"/>
+      </w:r>
+      <w:r>
+        <w:instrText xml:space="preserve"> SEQ Figure \* ARABIC </w:instrText>
+      </w:r>
+      <w:r>
+        <w:fldChar w:fldCharType="separate"/>
+      </w:r>
+      <w:r>
+        <w:rPr>
+          <w:noProof/>
+        </w:rPr>
+        <w:t>5</w:t>
+      </w:r>
+      <w:r>
+        <w:fldChar w:fldCharType="end"/>
+      </w:r>
+      <w:bookmarkEnd w:id="16"/>
+      <w:r>
+        <w:rPr>
+          <w:lang w:val="en-US"/>
+        </w:rPr>
+        <w:t xml:space="preserve"> Overall testing platform flow</w:t>
       </w:r>
     </w:p>
     <w:p>
       <w:pPr>
         <w:pStyle w:val="Heading2"/>
         <w:rPr>
-          <w:lang w:val="en-GB"/>
-        </w:rPr>
-      </w:pPr>
-      <w:bookmarkStart w:id="9" w:name="_Toc117610122"/>
-      <w:r>
-        <w:rPr>
-          <w:lang w:val="en-GB"/>
-        </w:rPr>
-        <w:t>Internal logic</w:t>
-      </w:r>
-      <w:bookmarkEnd w:id="9"/>
-    </w:p>
-    <w:p>
-      <w:pPr>
-        <w:pStyle w:val="Heading2"/>
-        <w:rPr>
-          <w:lang w:val="en-GB"/>
-        </w:rPr>
-      </w:pPr>
-      <w:bookmarkStart w:id="10" w:name="_Toc117610123"/>
-      <w:r>
-        <w:rPr>
-          <w:lang w:val="en-GB"/>
-        </w:rPr>
-        <w:t>External logic</w:t>
-      </w:r>
-      <w:bookmarkEnd w:id="10"/>
+          <w:lang w:val="en-US"/>
+        </w:rPr>
+      </w:pPr>
+      <w:r>
+        <w:rPr>
+          <w:lang w:val="en-US"/>
+        </w:rPr>
+        <w:t>Implementation</w:t>
+      </w:r>
+    </w:p>
+    <w:p>
+      <w:pPr>
+        <w:rPr>
+          <w:lang w:val="en-US"/>
+        </w:rPr>
+      </w:pPr>
     </w:p>
     <w:p>
       <w:pPr>
@@ -4777,14 +6325,15 @@
           <w:lang w:val="en-GB"/>
         </w:rPr>
       </w:pPr>
-      <w:bookmarkStart w:id="11" w:name="_Toc117610124"/>
-      <w:r>
-        <w:rPr>
-          <w:lang w:val="en-GB"/>
-        </w:rPr>
+      <w:bookmarkStart w:id="17" w:name="_Toc117676362"/>
+      <w:r>
+        <w:rPr>
+          <w:lang w:val="en-GB"/>
+        </w:rPr>
+        <w:lastRenderedPageBreak/>
         <w:t>Used software development method</w:t>
       </w:r>
-      <w:bookmarkEnd w:id="11"/>
+      <w:bookmarkEnd w:id="17"/>
     </w:p>
     <w:p>
       <w:pPr>
@@ -4825,7 +6374,7 @@
                     </pic:cNvPicPr>
                   </pic:nvPicPr>
                   <pic:blipFill>
-                    <a:blip r:embed="rId10" cstate="print">
+                    <a:blip r:embed="rId15" cstate="print">
                       <a:extLst>
                         <a:ext uri="{28A0092B-C50C-407E-A947-70E740481C1C}">
                           <a14:useLocalDpi xmlns:a14="http://schemas.microsoft.com/office/drawing/2010/main" val="0"/>
@@ -4881,7 +6430,7 @@
         <w:rPr>
           <w:noProof/>
         </w:rPr>
-        <w:t>1</w:t>
+        <w:t>6</w:t>
       </w:r>
       <w:r>
         <w:fldChar w:fldCharType="end"/>
@@ -4892,7 +6441,7 @@
         </w:rPr>
         <w:t xml:space="preserve"> SCRUM Framework. Source: </w:t>
       </w:r>
-      <w:hyperlink r:id="rId11" w:history="1">
+      <w:hyperlink r:id="rId16" w:history="1">
         <w:r>
           <w:rPr>
             <w:rStyle w:val="Hyperlink"/>
@@ -5024,7 +6573,6 @@
         <w:rPr>
           <w:lang w:val="en-GB"/>
         </w:rPr>
-        <w:lastRenderedPageBreak/>
         <w:t>Doing card, which contains the tasks currently being done by the students.</w:t>
       </w:r>
     </w:p>
@@ -5088,14 +6636,15 @@
           <w:lang w:val="en-GB"/>
         </w:rPr>
       </w:pPr>
-      <w:bookmarkStart w:id="12" w:name="_Toc117610125"/>
-      <w:r>
-        <w:rPr>
-          <w:lang w:val="en-GB"/>
-        </w:rPr>
+      <w:bookmarkStart w:id="18" w:name="_Toc117676363"/>
+      <w:r>
+        <w:rPr>
+          <w:lang w:val="en-GB"/>
+        </w:rPr>
+        <w:lastRenderedPageBreak/>
         <w:t>Testing</w:t>
       </w:r>
-      <w:bookmarkEnd w:id="12"/>
+      <w:bookmarkEnd w:id="18"/>
     </w:p>
     <w:p>
       <w:pPr>
@@ -5104,14 +6653,14 @@
           <w:lang w:val="en-GB"/>
         </w:rPr>
       </w:pPr>
-      <w:bookmarkStart w:id="13" w:name="_Toc117610126"/>
+      <w:bookmarkStart w:id="19" w:name="_Toc117676364"/>
       <w:r>
         <w:rPr>
           <w:lang w:val="en-GB"/>
         </w:rPr>
         <w:t>Process</w:t>
       </w:r>
-      <w:bookmarkEnd w:id="13"/>
+      <w:bookmarkEnd w:id="19"/>
     </w:p>
     <w:p>
       <w:pPr>
@@ -5163,14 +6712,14 @@
           <w:lang w:val="en-GB"/>
         </w:rPr>
       </w:pPr>
-      <w:bookmarkStart w:id="14" w:name="_Toc117610127"/>
+      <w:bookmarkStart w:id="20" w:name="_Toc117676365"/>
       <w:r>
         <w:rPr>
           <w:lang w:val="en-GB"/>
         </w:rPr>
         <w:t>Unit tests</w:t>
       </w:r>
-      <w:bookmarkEnd w:id="14"/>
+      <w:bookmarkEnd w:id="20"/>
     </w:p>
     <w:p>
       <w:pPr>
@@ -5188,21 +6737,7 @@
         <w:rPr>
           <w:lang w:val="en-GB"/>
         </w:rPr>
-        <w:t>he “</w:t>
-      </w:r>
-      <w:proofErr w:type="spellStart"/>
-      <w:r>
-        <w:rPr>
-          <w:lang w:val="en-GB"/>
-        </w:rPr>
-        <w:t>pytest</w:t>
-      </w:r>
-      <w:proofErr w:type="spellEnd"/>
-      <w:r>
-        <w:rPr>
-          <w:lang w:val="en-GB"/>
-        </w:rPr>
-        <w:t>” Python testing tool was used to create the testing suite</w:t>
+        <w:t>he “pytest” Python testing tool was used to create the testing suite</w:t>
       </w:r>
       <w:r>
         <w:rPr>
@@ -5235,14 +6770,14 @@
           <w:lang w:val="en-GB"/>
         </w:rPr>
       </w:pPr>
-      <w:bookmarkStart w:id="15" w:name="_Toc117610128"/>
+      <w:bookmarkStart w:id="21" w:name="_Toc117676366"/>
       <w:r>
         <w:rPr>
           <w:lang w:val="en-GB"/>
         </w:rPr>
         <w:t>Acceptance testing</w:t>
       </w:r>
-      <w:bookmarkEnd w:id="15"/>
+      <w:bookmarkEnd w:id="21"/>
     </w:p>
     <w:p>
       <w:pPr>
@@ -5285,9 +6820,9 @@
           <w:lang w:val="en-GB"/>
         </w:rPr>
       </w:pPr>
-      <w:bookmarkStart w:id="16" w:name="_Project_timeline"/>
-      <w:bookmarkStart w:id="17" w:name="_Toc117610129"/>
-      <w:bookmarkEnd w:id="16"/>
+      <w:bookmarkStart w:id="22" w:name="_Project_timeline"/>
+      <w:bookmarkStart w:id="23" w:name="_Toc117676367"/>
+      <w:bookmarkEnd w:id="22"/>
       <w:r>
         <w:rPr>
           <w:lang w:val="en-GB"/>
@@ -5295,7 +6830,7 @@
         <w:lastRenderedPageBreak/>
         <w:t>Project timeline</w:t>
       </w:r>
-      <w:bookmarkEnd w:id="17"/>
+      <w:bookmarkEnd w:id="23"/>
     </w:p>
     <w:p>
       <w:pPr>
@@ -5355,14 +6890,14 @@
           <w:lang w:val="en-GB"/>
         </w:rPr>
       </w:pPr>
-      <w:bookmarkStart w:id="18" w:name="_Toc117610130"/>
+      <w:bookmarkStart w:id="24" w:name="_Toc117676368"/>
       <w:r>
         <w:rPr>
           <w:lang w:val="en-GB"/>
         </w:rPr>
         <w:t>Milestones</w:t>
       </w:r>
-      <w:bookmarkEnd w:id="18"/>
+      <w:bookmarkEnd w:id="24"/>
     </w:p>
     <w:p>
       <w:pPr>
@@ -5391,7 +6926,7 @@
                     </pic:cNvPicPr>
                   </pic:nvPicPr>
                   <pic:blipFill>
-                    <a:blip r:embed="rId12">
+                    <a:blip r:embed="rId17">
                       <a:extLst>
                         <a:ext uri="{28A0092B-C50C-407E-A947-70E740481C1C}">
                           <a14:useLocalDpi xmlns:a14="http://schemas.microsoft.com/office/drawing/2010/main" val="0"/>
@@ -5431,8 +6966,8 @@
           <w:lang w:val="en-US"/>
         </w:rPr>
       </w:pPr>
-      <w:bookmarkStart w:id="19" w:name="_Ref116381591"/>
-      <w:bookmarkStart w:id="20" w:name="_Ref116381585"/>
+      <w:bookmarkStart w:id="25" w:name="_Ref116381585"/>
+      <w:bookmarkStart w:id="26" w:name="_Ref116381591"/>
       <w:r>
         <w:t xml:space="preserve">Figure </w:t>
       </w:r>
@@ -5449,7 +6984,7 @@
         <w:rPr>
           <w:noProof/>
         </w:rPr>
-        <w:t>2</w:t>
+        <w:t>7</w:t>
       </w:r>
       <w:r>
         <w:rPr>
@@ -5457,14 +6992,14 @@
         </w:rPr>
         <w:fldChar w:fldCharType="end"/>
       </w:r>
-      <w:bookmarkEnd w:id="19"/>
+      <w:bookmarkEnd w:id="26"/>
       <w:r>
         <w:rPr>
           <w:lang w:val="en-US"/>
         </w:rPr>
         <w:t xml:space="preserve"> RSSTP Milestones</w:t>
       </w:r>
-      <w:bookmarkEnd w:id="20"/>
+      <w:bookmarkEnd w:id="25"/>
     </w:p>
     <w:p>
       <w:pPr>
@@ -5508,7 +7043,7 @@
         <w:rPr>
           <w:noProof/>
         </w:rPr>
-        <w:t>1</w:t>
+        <w:t>3</w:t>
       </w:r>
       <w:r>
         <w:rPr>
@@ -5548,14 +7083,14 @@
           <w:lang w:val="en-GB"/>
         </w:rPr>
       </w:pPr>
-      <w:bookmarkStart w:id="21" w:name="_Toc117610131"/>
+      <w:bookmarkStart w:id="27" w:name="_Toc117676369"/>
       <w:r>
         <w:rPr>
           <w:lang w:val="en-GB"/>
         </w:rPr>
         <w:t>Phases</w:t>
       </w:r>
-      <w:bookmarkEnd w:id="21"/>
+      <w:bookmarkEnd w:id="27"/>
     </w:p>
     <w:p>
       <w:pPr>
@@ -5583,14 +7118,14 @@
           <w:lang w:val="en-GB"/>
         </w:rPr>
       </w:pPr>
-      <w:bookmarkStart w:id="22" w:name="_Toc117610132"/>
+      <w:bookmarkStart w:id="28" w:name="_Toc117676370"/>
       <w:r>
         <w:rPr>
           <w:lang w:val="en-GB"/>
         </w:rPr>
         <w:t>Phase I</w:t>
       </w:r>
-      <w:bookmarkEnd w:id="22"/>
+      <w:bookmarkEnd w:id="28"/>
     </w:p>
     <w:p>
       <w:pPr>
@@ -5706,20 +7241,14 @@
           <w:lang w:val="en-GB"/>
         </w:rPr>
       </w:pPr>
-      <w:bookmarkStart w:id="23" w:name="_Toc117610133"/>
-      <w:r>
-        <w:rPr>
-          <w:lang w:val="en-GB"/>
-        </w:rPr>
-        <w:t>Phase I</w:t>
-      </w:r>
-      <w:r>
-        <w:rPr>
-          <w:lang w:val="en-GB"/>
-        </w:rPr>
-        <w:t>I</w:t>
-      </w:r>
-      <w:bookmarkEnd w:id="23"/>
+      <w:bookmarkStart w:id="29" w:name="_Toc117676371"/>
+      <w:r>
+        <w:rPr>
+          <w:lang w:val="en-GB"/>
+        </w:rPr>
+        <w:t>Phase II</w:t>
+      </w:r>
+      <w:bookmarkEnd w:id="29"/>
     </w:p>
     <w:p>
       <w:pPr>
@@ -5795,14 +7324,14 @@
           <w:lang w:val="en-GB"/>
         </w:rPr>
       </w:pPr>
-      <w:bookmarkStart w:id="24" w:name="_Toc117610134"/>
+      <w:bookmarkStart w:id="30" w:name="_Toc117676372"/>
       <w:r>
         <w:rPr>
           <w:lang w:val="en-GB"/>
         </w:rPr>
         <w:t>Phase III</w:t>
       </w:r>
-      <w:bookmarkEnd w:id="24"/>
+      <w:bookmarkEnd w:id="30"/>
     </w:p>
     <w:p>
       <w:pPr>
@@ -5922,14 +7451,14 @@
           <w:lang w:val="en-GB"/>
         </w:rPr>
       </w:pPr>
-      <w:bookmarkStart w:id="25" w:name="_Toc117610135"/>
+      <w:bookmarkStart w:id="31" w:name="_Toc117676373"/>
       <w:r>
         <w:rPr>
           <w:lang w:val="en-GB"/>
         </w:rPr>
         <w:t>Phase III</w:t>
       </w:r>
-      <w:bookmarkEnd w:id="25"/>
+      <w:bookmarkEnd w:id="31"/>
     </w:p>
     <w:p>
       <w:pPr>
@@ -6019,7 +7548,7 @@
           <w:lang w:val="en-GB"/>
         </w:rPr>
       </w:pPr>
-      <w:bookmarkStart w:id="26" w:name="_Toc117610136"/>
+      <w:bookmarkStart w:id="32" w:name="_Toc117676374"/>
       <w:r>
         <w:rPr>
           <w:lang w:val="en-GB"/>
@@ -6027,7 +7556,7 @@
         <w:lastRenderedPageBreak/>
         <w:t>Phase IV</w:t>
       </w:r>
-      <w:bookmarkEnd w:id="26"/>
+      <w:bookmarkEnd w:id="32"/>
     </w:p>
     <w:p>
       <w:pPr>
@@ -6111,14 +7640,14 @@
           <w:lang w:val="en-GB"/>
         </w:rPr>
       </w:pPr>
-      <w:bookmarkStart w:id="27" w:name="_Toc117610137"/>
+      <w:bookmarkStart w:id="33" w:name="_Toc117676375"/>
       <w:r>
         <w:rPr>
           <w:lang w:val="en-GB"/>
         </w:rPr>
         <w:t>Phase V</w:t>
       </w:r>
-      <w:bookmarkEnd w:id="27"/>
+      <w:bookmarkEnd w:id="33"/>
     </w:p>
     <w:p>
       <w:pPr>
@@ -6202,14 +7731,14 @@
           <w:lang w:val="en-GB"/>
         </w:rPr>
       </w:pPr>
-      <w:bookmarkStart w:id="28" w:name="_Toc117610138"/>
+      <w:bookmarkStart w:id="34" w:name="_Toc117676376"/>
       <w:r>
         <w:rPr>
           <w:lang w:val="en-GB"/>
         </w:rPr>
         <w:t>Phase VI</w:t>
       </w:r>
-      <w:bookmarkEnd w:id="28"/>
+      <w:bookmarkEnd w:id="34"/>
     </w:p>
     <w:p>
       <w:pPr>
@@ -6336,7 +7865,7 @@
           <w:lang w:val="en-GB"/>
         </w:rPr>
       </w:pPr>
-      <w:bookmarkStart w:id="29" w:name="_Toc117610139"/>
+      <w:bookmarkStart w:id="35" w:name="_Toc117676377"/>
       <w:r>
         <w:rPr>
           <w:lang w:val="en-GB"/>
@@ -6344,9 +7873,9 @@
         <w:lastRenderedPageBreak/>
         <w:t>Feedback to the course organizers</w:t>
       </w:r>
-      <w:bookmarkEnd w:id="29"/>
-    </w:p>
-    <w:bookmarkStart w:id="30" w:name="_Toc117610140" w:displacedByCustomXml="next"/>
+      <w:bookmarkEnd w:id="35"/>
+    </w:p>
+    <w:bookmarkStart w:id="36" w:name="_Toc117676378" w:displacedByCustomXml="next"/>
     <w:sdt>
       <w:sdtPr>
         <w:rPr>
@@ -6369,7 +7898,7 @@
           <w:r>
             <w:t>References</w:t>
           </w:r>
-          <w:bookmarkEnd w:id="30"/>
+          <w:bookmarkEnd w:id="36"/>
         </w:p>
         <w:sdt>
           <w:sdtPr>
@@ -6411,7 +7940,7 @@
               </w:tblGrid>
               <w:tr>
                 <w:trPr>
-                  <w:divId w:val="1242790366"/>
+                  <w:divId w:val="90779024"/>
                   <w:tblCellSpacing w:w="15" w:type="dxa"/>
                 </w:trPr>
                 <w:tc>
@@ -6460,7 +7989,7 @@
             </w:tbl>
             <w:p>
               <w:pPr>
-                <w:divId w:val="1242790366"/>
+                <w:divId w:val="90779024"/>
                 <w:rPr>
                   <w:rFonts w:eastAsia="Times New Roman"/>
                   <w:noProof/>
@@ -6508,16 +8037,16 @@
           <w:lang w:val="en-GB"/>
         </w:rPr>
       </w:pPr>
-      <w:bookmarkStart w:id="31" w:name="_Appendix"/>
-      <w:bookmarkStart w:id="32" w:name="_Toc117610141"/>
-      <w:bookmarkEnd w:id="31"/>
+      <w:bookmarkStart w:id="37" w:name="_Appendix"/>
+      <w:bookmarkStart w:id="38" w:name="_Toc117676379"/>
+      <w:bookmarkEnd w:id="37"/>
       <w:r>
         <w:rPr>
           <w:lang w:val="en-GB"/>
         </w:rPr>
         <w:t>Appendix</w:t>
       </w:r>
-      <w:bookmarkEnd w:id="32"/>
+      <w:bookmarkEnd w:id="38"/>
     </w:p>
     <w:p>
       <w:pPr>
@@ -6526,16 +8055,16 @@
           <w:lang w:val="en-GB"/>
         </w:rPr>
       </w:pPr>
-      <w:bookmarkStart w:id="33" w:name="_Original_project_pitch"/>
-      <w:bookmarkStart w:id="34" w:name="_Toc117610142"/>
-      <w:bookmarkEnd w:id="33"/>
+      <w:bookmarkStart w:id="39" w:name="_Original_project_pitch"/>
+      <w:bookmarkStart w:id="40" w:name="_Toc117676380"/>
+      <w:bookmarkEnd w:id="39"/>
       <w:r>
         <w:rPr>
           <w:lang w:val="en-GB"/>
         </w:rPr>
         <w:t>Original project pitch</w:t>
       </w:r>
-      <w:bookmarkEnd w:id="34"/>
+      <w:bookmarkEnd w:id="40"/>
     </w:p>
     <w:p>
       <w:pPr>
@@ -6563,7 +8092,7 @@
                     <pic:cNvPicPr/>
                   </pic:nvPicPr>
                   <pic:blipFill>
-                    <a:blip r:embed="rId13"/>
+                    <a:blip r:embed="rId18"/>
                     <a:stretch>
                       <a:fillRect/>
                     </a:stretch>
@@ -6591,9 +8120,9 @@
           <w:lang w:val="en-GB"/>
         </w:rPr>
       </w:pPr>
-      <w:bookmarkStart w:id="35" w:name="_Software_structure"/>
-      <w:bookmarkStart w:id="36" w:name="_Toc117610143"/>
-      <w:bookmarkEnd w:id="35"/>
+      <w:bookmarkStart w:id="41" w:name="_Software_structure"/>
+      <w:bookmarkStart w:id="42" w:name="_Toc117676381"/>
+      <w:bookmarkEnd w:id="41"/>
       <w:r>
         <w:rPr>
           <w:lang w:val="en-GB"/>
@@ -6601,7 +8130,7 @@
         <w:lastRenderedPageBreak/>
         <w:t>Software structure</w:t>
       </w:r>
-      <w:bookmarkEnd w:id="36"/>
+      <w:bookmarkEnd w:id="42"/>
     </w:p>
     <w:p>
       <w:pPr>
@@ -6629,7 +8158,7 @@
                     <pic:cNvPicPr/>
                   </pic:nvPicPr>
                   <pic:blipFill>
-                    <a:blip r:embed="rId14"/>
+                    <a:blip r:embed="rId19"/>
                     <a:stretch>
                       <a:fillRect/>
                     </a:stretch>
@@ -6677,7 +8206,7 @@
                     <pic:cNvPicPr/>
                   </pic:nvPicPr>
                   <pic:blipFill>
-                    <a:blip r:embed="rId15"/>
+                    <a:blip r:embed="rId20"/>
                     <a:stretch>
                       <a:fillRect/>
                     </a:stretch>
@@ -6725,7 +8254,7 @@
                     <pic:cNvPicPr/>
                   </pic:nvPicPr>
                   <pic:blipFill>
-                    <a:blip r:embed="rId16"/>
+                    <a:blip r:embed="rId21"/>
                     <a:stretch>
                       <a:fillRect/>
                     </a:stretch>
@@ -6747,8 +8276,8 @@
       </w:r>
     </w:p>
     <w:sectPr>
-      <w:headerReference w:type="default" r:id="rId17"/>
-      <w:footerReference w:type="default" r:id="rId18"/>
+      <w:headerReference w:type="default" r:id="rId22"/>
+      <w:footerReference w:type="default" r:id="rId23"/>
       <w:pgSz w:w="11906" w:h="16838"/>
       <w:pgMar w:top="1440" w:right="1440" w:bottom="1440" w:left="1440" w:header="708" w:footer="708" w:gutter="0"/>
       <w:cols w:space="708"/>
@@ -6941,7 +8470,7 @@
         <w:noProof/>
         <w:lang w:val="en-US"/>
       </w:rPr>
-      <w:t>2022-10-25</w:t>
+      <w:t>2022-10-26</w:t>
     </w:r>
     <w:r>
       <w:fldChar w:fldCharType="end"/>
@@ -7274,6 +8803,92 @@
     </w:lvl>
   </w:abstractNum>
   <w:abstractNum w:abstractNumId="3" w15:restartNumberingAfterBreak="0">
+    <w:nsid w:val="65EC54AC"/>
+    <w:multiLevelType w:val="hybridMultilevel"/>
+    <w:tmpl w:val="0B424670"/>
+    <w:lvl w:ilvl="0" w:tplc="2000000F">
+      <w:start w:val="1"/>
+      <w:numFmt w:val="decimal"/>
+      <w:lvlText w:val="%1."/>
+      <w:lvlJc w:val="left"/>
+      <w:pPr>
+        <w:ind w:left="720" w:hanging="360"/>
+      </w:pPr>
+    </w:lvl>
+    <w:lvl w:ilvl="1" w:tplc="20000019" w:tentative="1">
+      <w:start w:val="1"/>
+      <w:numFmt w:val="lowerLetter"/>
+      <w:lvlText w:val="%2."/>
+      <w:lvlJc w:val="left"/>
+      <w:pPr>
+        <w:ind w:left="1440" w:hanging="360"/>
+      </w:pPr>
+    </w:lvl>
+    <w:lvl w:ilvl="2" w:tplc="2000001B" w:tentative="1">
+      <w:start w:val="1"/>
+      <w:numFmt w:val="lowerRoman"/>
+      <w:lvlText w:val="%3."/>
+      <w:lvlJc w:val="right"/>
+      <w:pPr>
+        <w:ind w:left="2160" w:hanging="180"/>
+      </w:pPr>
+    </w:lvl>
+    <w:lvl w:ilvl="3" w:tplc="2000000F" w:tentative="1">
+      <w:start w:val="1"/>
+      <w:numFmt w:val="decimal"/>
+      <w:lvlText w:val="%4."/>
+      <w:lvlJc w:val="left"/>
+      <w:pPr>
+        <w:ind w:left="2880" w:hanging="360"/>
+      </w:pPr>
+    </w:lvl>
+    <w:lvl w:ilvl="4" w:tplc="20000019" w:tentative="1">
+      <w:start w:val="1"/>
+      <w:numFmt w:val="lowerLetter"/>
+      <w:lvlText w:val="%5."/>
+      <w:lvlJc w:val="left"/>
+      <w:pPr>
+        <w:ind w:left="3600" w:hanging="360"/>
+      </w:pPr>
+    </w:lvl>
+    <w:lvl w:ilvl="5" w:tplc="2000001B" w:tentative="1">
+      <w:start w:val="1"/>
+      <w:numFmt w:val="lowerRoman"/>
+      <w:lvlText w:val="%6."/>
+      <w:lvlJc w:val="right"/>
+      <w:pPr>
+        <w:ind w:left="4320" w:hanging="180"/>
+      </w:pPr>
+    </w:lvl>
+    <w:lvl w:ilvl="6" w:tplc="2000000F" w:tentative="1">
+      <w:start w:val="1"/>
+      <w:numFmt w:val="decimal"/>
+      <w:lvlText w:val="%7."/>
+      <w:lvlJc w:val="left"/>
+      <w:pPr>
+        <w:ind w:left="5040" w:hanging="360"/>
+      </w:pPr>
+    </w:lvl>
+    <w:lvl w:ilvl="7" w:tplc="20000019" w:tentative="1">
+      <w:start w:val="1"/>
+      <w:numFmt w:val="lowerLetter"/>
+      <w:lvlText w:val="%8."/>
+      <w:lvlJc w:val="left"/>
+      <w:pPr>
+        <w:ind w:left="5760" w:hanging="360"/>
+      </w:pPr>
+    </w:lvl>
+    <w:lvl w:ilvl="8" w:tplc="2000001B" w:tentative="1">
+      <w:start w:val="1"/>
+      <w:numFmt w:val="lowerRoman"/>
+      <w:lvlText w:val="%9."/>
+      <w:lvlJc w:val="right"/>
+      <w:pPr>
+        <w:ind w:left="6480" w:hanging="180"/>
+      </w:pPr>
+    </w:lvl>
+  </w:abstractNum>
+  <w:abstractNum w:abstractNumId="4" w15:restartNumberingAfterBreak="0">
     <w:nsid w:val="67352EDC"/>
     <w:multiLevelType w:val="hybridMultilevel"/>
     <w:tmpl w:val="CF64BBBE"/>
@@ -7359,7 +8974,7 @@
       </w:pPr>
     </w:lvl>
   </w:abstractNum>
-  <w:abstractNum w:abstractNumId="4" w15:restartNumberingAfterBreak="0">
+  <w:abstractNum w:abstractNumId="5" w15:restartNumberingAfterBreak="0">
     <w:nsid w:val="67F74127"/>
     <w:multiLevelType w:val="multilevel"/>
     <w:tmpl w:val="C8F2AA8E"/>
@@ -7454,7 +9069,7 @@
       </w:pPr>
     </w:lvl>
   </w:abstractNum>
-  <w:abstractNum w:abstractNumId="5" w15:restartNumberingAfterBreak="0">
+  <w:abstractNum w:abstractNumId="6" w15:restartNumberingAfterBreak="0">
     <w:nsid w:val="6B015707"/>
     <w:multiLevelType w:val="hybridMultilevel"/>
     <w:tmpl w:val="C1743AE4"/>
@@ -7567,7 +9182,7 @@
       </w:rPr>
     </w:lvl>
   </w:abstractNum>
-  <w:abstractNum w:abstractNumId="6" w15:restartNumberingAfterBreak="0">
+  <w:abstractNum w:abstractNumId="7" w15:restartNumberingAfterBreak="0">
     <w:nsid w:val="7AF556A8"/>
     <w:multiLevelType w:val="hybridMultilevel"/>
     <w:tmpl w:val="6742E064"/>
@@ -7657,13 +9272,13 @@
     <w:abstractNumId w:val="0"/>
   </w:num>
   <w:num w:numId="2" w16cid:durableId="154759871">
-    <w:abstractNumId w:val="3"/>
+    <w:abstractNumId w:val="4"/>
   </w:num>
   <w:num w:numId="3" w16cid:durableId="942374826">
-    <w:abstractNumId w:val="4"/>
+    <w:abstractNumId w:val="5"/>
   </w:num>
   <w:num w:numId="4" w16cid:durableId="2134901725">
-    <w:abstractNumId w:val="5"/>
+    <w:abstractNumId w:val="6"/>
   </w:num>
   <w:num w:numId="5" w16cid:durableId="660079226">
     <w:abstractNumId w:val="1"/>
@@ -7672,7 +9287,10 @@
     <w:abstractNumId w:val="2"/>
   </w:num>
   <w:num w:numId="7" w16cid:durableId="265617780">
-    <w:abstractNumId w:val="6"/>
+    <w:abstractNumId w:val="7"/>
+  </w:num>
+  <w:num w:numId="8" w16cid:durableId="66997048">
+    <w:abstractNumId w:val="3"/>
   </w:num>
 </w:numbering>
 </file>
@@ -8315,7 +9933,6 @@
   <w:style w:type="character" w:default="1" w:styleId="DefaultParagraphFont">
     <w:name w:val="Default Paragraph Font"/>
     <w:uiPriority w:val="1"/>
-    <w:semiHidden/>
     <w:unhideWhenUsed/>
   </w:style>
   <w:style w:type="table" w:default="1" w:styleId="TableNormal">

</xml_diff>